<commit_message>
Updating usability report with more changes to the document including one complete read through and the original images.
</commit_message>
<xml_diff>
--- a/Assignment #2 - Usability Test Report/CS235 - Assignment #2 - Usability Test Report.docx
+++ b/Assignment #2 - Usability Test Report/CS235 - Assignment #2 - Usability Test Report.docx
@@ -338,7 +338,31 @@
         <w:ind w:firstLine="360"/>
       </w:pPr>
       <w:r>
-        <w:t>The usability test for Team Thundercats’ Calendar Event and Task List Manager was performed on February 26, 2015.  We received beneficial and meaningful feedback from both the tester as well as from the class as a whole; this feedback motivated specific improvements to our design.  We have detailed those changes in the subsequent sections including both the theoretical foundations for the improvements as well as before and after images.</w:t>
+        <w:t xml:space="preserve">The usability test for Team Thundercats’ Calendar Event and Task List Manager was performed on February 26, 2015.  We received beneficial and meaningful feedback from both the tester </w:t>
+      </w:r>
+      <w:r>
+        <w:t xml:space="preserve">and </w:t>
+      </w:r>
+      <w:r>
+        <w:t xml:space="preserve">the </w:t>
+      </w:r>
+      <w:r>
+        <w:t xml:space="preserve">broader </w:t>
+      </w:r>
+      <w:r>
+        <w:t>class; this feedback motivated specific improvements to our design</w:t>
+      </w:r>
+      <w:r>
+        <w:t xml:space="preserve">, which we </w:t>
+      </w:r>
+      <w:r>
+        <w:t xml:space="preserve">have detailed in the subsequent sections including </w:t>
+      </w:r>
+      <w:r>
+        <w:t xml:space="preserve">both </w:t>
+      </w:r>
+      <w:r>
+        <w:t>the theoretical foundations for the improvements as well as before and after images.</w:t>
       </w:r>
     </w:p>
     <w:p/>
@@ -356,7 +380,31 @@
         <w:ind w:firstLine="360"/>
       </w:pPr>
       <w:r>
-        <w:t xml:space="preserve">For a given webpage, some users may be search dominant in that they navigate through the website by searching while others are may be link dominant in that they browse through the page via links.  Modern websites need to accommodate both users well.  One student noted that our page did not include a search box as shown in </w:t>
+        <w:t xml:space="preserve">For a given webpage, some users may be search dominant in that they navigate through the website by searching while others are may be link dominant in that they browse through the </w:t>
+      </w:r>
+      <w:r>
+        <w:t>site</w:t>
+      </w:r>
+      <w:r>
+        <w:t xml:space="preserve"> via links.  </w:t>
+      </w:r>
+      <w:r>
+        <w:t>Any m</w:t>
+      </w:r>
+      <w:r>
+        <w:t xml:space="preserve">odern websites </w:t>
+      </w:r>
+      <w:r>
+        <w:t>must</w:t>
+      </w:r>
+      <w:r>
+        <w:t xml:space="preserve"> accommodate both </w:t>
+      </w:r>
+      <w:r>
+        <w:t xml:space="preserve">types of </w:t>
+      </w:r>
+      <w:r>
+        <w:t xml:space="preserve">users well.  One student noted that our page did not include a search box as shown in </w:t>
       </w:r>
       <w:r>
         <w:fldChar w:fldCharType="begin"/>
@@ -384,6 +432,48 @@
       </w:r>
     </w:p>
     <w:p/>
+    <w:p>
+      <w:pPr>
+        <w:jc w:val="center"/>
+      </w:pPr>
+      <w:r>
+        <w:drawing>
+          <wp:inline distT="0" distB="0" distL="0" distR="0">
+            <wp:extent cx="3821446" cy="2425148"/>
+            <wp:effectExtent l="19050" t="0" r="7604" b="0"/>
+            <wp:docPr id="12" name="Picture 10" descr="Original Site Layout without Search.png"/>
+            <wp:cNvGraphicFramePr>
+              <a:graphicFrameLocks xmlns:a="http://schemas.openxmlformats.org/drawingml/2006/main" noChangeAspect="1"/>
+            </wp:cNvGraphicFramePr>
+            <a:graphic xmlns:a="http://schemas.openxmlformats.org/drawingml/2006/main">
+              <a:graphicData uri="http://schemas.openxmlformats.org/drawingml/2006/picture">
+                <pic:pic xmlns:pic="http://schemas.openxmlformats.org/drawingml/2006/picture">
+                  <pic:nvPicPr>
+                    <pic:cNvPr id="0" name="Original Site Layout without Search.png"/>
+                    <pic:cNvPicPr/>
+                  </pic:nvPicPr>
+                  <pic:blipFill>
+                    <a:blip r:embed="rId10" cstate="print"/>
+                    <a:stretch>
+                      <a:fillRect/>
+                    </a:stretch>
+                  </pic:blipFill>
+                  <pic:spPr>
+                    <a:xfrm>
+                      <a:off x="0" y="0"/>
+                      <a:ext cx="3824482" cy="2427075"/>
+                    </a:xfrm>
+                    <a:prstGeom prst="rect">
+                      <a:avLst/>
+                    </a:prstGeom>
+                  </pic:spPr>
+                </pic:pic>
+              </a:graphicData>
+            </a:graphic>
+          </wp:inline>
+        </w:drawing>
+      </w:r>
+    </w:p>
     <w:p/>
     <w:p>
       <w:pPr>
@@ -430,22 +520,61 @@
         <w:ind w:firstLine="360"/>
       </w:pPr>
       <w:r>
-        <w:t>In our very earlier planning, we decided that a search feature would not be included in our since we did not have plans to support it</w:t>
-      </w:r>
-      <w:r>
-        <w:t xml:space="preserve"> in this prototype</w:t>
-      </w:r>
-      <w:r>
-        <w:t xml:space="preserve">.  What is more, we had considered primarily the “link dominant” users. </w:t>
-      </w:r>
-      <w:r>
-        <w:t xml:space="preserve">  This decision was a mistake not only because it would </w:t>
-      </w:r>
-      <w:r>
-        <w:t xml:space="preserve">make the site appear to “search dominant” users as though the site is missing a key feature </w:t>
-      </w:r>
-      <w:r>
-        <w:t>but also because our site design itself</w:t>
+        <w:t>In our very earl</w:t>
+      </w:r>
+      <w:r>
+        <w:t>y</w:t>
+      </w:r>
+      <w:r>
+        <w:t xml:space="preserve"> planning, we decided that a search feature would not be included in our </w:t>
+      </w:r>
+      <w:r>
+        <w:t xml:space="preserve">prototype </w:t>
+      </w:r>
+      <w:r>
+        <w:t xml:space="preserve">since we did not </w:t>
+      </w:r>
+      <w:r>
+        <w:t xml:space="preserve">intend </w:t>
+      </w:r>
+      <w:r>
+        <w:t>to support it</w:t>
+      </w:r>
+      <w:r>
+        <w:t xml:space="preserve"> in this </w:t>
+      </w:r>
+      <w:r>
+        <w:t>demonstrative version</w:t>
+      </w:r>
+      <w:r>
+        <w:t xml:space="preserve">.  What is more, </w:t>
+      </w:r>
+      <w:r>
+        <w:t>our planning</w:t>
+      </w:r>
+      <w:r>
+        <w:t xml:space="preserve"> considered primarily the “link dominant” users. </w:t>
+      </w:r>
+      <w:r>
+        <w:t xml:space="preserve">  This decision was a mistake </w:t>
+      </w:r>
+      <w:r>
+        <w:t xml:space="preserve">not only because </w:t>
+      </w:r>
+      <w:r>
+        <w:t xml:space="preserve">“search dominant” users </w:t>
+      </w:r>
+      <w:r>
+        <w:t xml:space="preserve">would find the site difficult to navigate </w:t>
+      </w:r>
+      <w:r>
+        <w:t xml:space="preserve">but also because our site design </w:t>
+      </w:r>
+      <w:r>
+        <w:t xml:space="preserve">lends </w:t>
+      </w:r>
+      <w:r>
+        <w:t>itself</w:t>
       </w:r>
       <w:r>
         <w:t xml:space="preserve"> in its own way</w:t>
@@ -481,7 +610,7 @@
         <w:rPr>
           <w:noProof/>
         </w:rPr>
-        <w:t>1</w:t>
+        <w:t>2</w:t>
       </w:r>
       <w:r>
         <w:fldChar w:fldCharType="end"/>
@@ -490,7 +619,16 @@
         <w:t>,</w:t>
       </w:r>
       <w:r>
-        <w:t xml:space="preserve"> we enable searching without detracting from the site’s </w:t>
+        <w:t xml:space="preserve"> we enable searching without </w:t>
+      </w:r>
+      <w:r>
+        <w:t xml:space="preserve">in any way </w:t>
+      </w:r>
+      <w:r>
+        <w:t xml:space="preserve">detracting from the site’s </w:t>
+      </w:r>
+      <w:r>
+        <w:t xml:space="preserve">overall </w:t>
       </w:r>
       <w:proofErr w:type="spellStart"/>
       <w:r>
@@ -499,6 +637,16 @@
       <w:proofErr w:type="spellEnd"/>
       <w:r>
         <w:t>.</w:t>
+      </w:r>
+    </w:p>
+    <w:p/>
+    <w:p/>
+    <w:p>
+      <w:pPr>
+        <w:pStyle w:val="Heading1"/>
+      </w:pPr>
+      <w:r>
+        <w:t>Calendar Event Color Coding</w:t>
       </w:r>
     </w:p>
     <w:p/>
@@ -510,10 +658,11 @@
         <w:rPr>
           <w:noProof/>
         </w:rPr>
+        <w:lastRenderedPageBreak/>
         <w:drawing>
           <wp:inline distT="0" distB="0" distL="0" distR="0">
-            <wp:extent cx="4012261" cy="2457081"/>
-            <wp:effectExtent l="19050" t="0" r="7289" b="0"/>
+            <wp:extent cx="3531644" cy="2162755"/>
+            <wp:effectExtent l="19050" t="0" r="0" b="0"/>
             <wp:docPr id="10" name="Picture 9" descr="Modified Site Layout with Search.png"/>
             <wp:cNvGraphicFramePr>
               <a:graphicFrameLocks xmlns:a="http://schemas.openxmlformats.org/drawingml/2006/main" noChangeAspect="1"/>
@@ -526,7 +675,7 @@
                     <pic:cNvPicPr/>
                   </pic:nvPicPr>
                   <pic:blipFill>
-                    <a:blip r:embed="rId10" cstate="print"/>
+                    <a:blip r:embed="rId11" cstate="print"/>
                     <a:stretch>
                       <a:fillRect/>
                     </a:stretch>
@@ -534,7 +683,7 @@
                   <pic:spPr>
                     <a:xfrm>
                       <a:off x="0" y="0"/>
-                      <a:ext cx="4011702" cy="2456739"/>
+                      <a:ext cx="3531337" cy="2162567"/>
                     </a:xfrm>
                     <a:prstGeom prst="rect">
                       <a:avLst/>
@@ -561,7 +710,7 @@
           <w:rPr>
             <w:noProof/>
           </w:rPr>
-          <w:t>1</w:t>
+          <w:t>2</w:t>
         </w:r>
       </w:fldSimple>
       <w:bookmarkEnd w:id="3"/>
@@ -573,92 +722,52 @@
       </w:r>
     </w:p>
     <w:p/>
-    <w:p>
-      <w:pPr>
-        <w:pStyle w:val="Heading1"/>
-      </w:pPr>
-      <w:r>
-        <w:lastRenderedPageBreak/>
-        <w:t>Calendar Event Color Coding</w:t>
-      </w:r>
-    </w:p>
     <w:p/>
     <w:p>
       <w:pPr>
-        <w:ind w:firstLine="360"/>
-      </w:pPr>
-      <w:r>
-        <w:t>As described previously, the main “feature” of our application is the central calendar; it is the largest in terms</w:t>
-      </w:r>
-      <w:r>
-        <w:t xml:space="preserve"> of</w:t>
-      </w:r>
-      <w:r>
-        <w:t xml:space="preserve"> size and</w:t>
-      </w:r>
-      <w:r>
-        <w:t xml:space="preserve"> the </w:t>
-      </w:r>
-      <w:r>
-        <w:t>densest</w:t>
-      </w:r>
-      <w:r>
-        <w:t xml:space="preserve"> in terms</w:t>
-      </w:r>
-      <w:r>
-        <w:t xml:space="preserve"> </w:t>
-      </w:r>
-      <w:r>
-        <w:t xml:space="preserve">of </w:t>
-      </w:r>
-      <w:r>
-        <w:t xml:space="preserve">information.  </w:t>
-      </w:r>
-      <w:r>
-        <w:t xml:space="preserve">When deciding on the color scheme for </w:t>
-      </w:r>
-      <w:r>
-        <w:t>calendar appoint</w:t>
-      </w:r>
-      <w:r>
-        <w:t>ment</w:t>
-      </w:r>
-      <w:r>
-        <w:t>s, our original focus was on ensuring consistency by mak</w:t>
-      </w:r>
-      <w:r>
-        <w:t>ing</w:t>
-      </w:r>
-      <w:r>
-        <w:t xml:space="preserve"> all of the calendar events the same color as shown in </w:t>
-      </w:r>
-      <w:r>
-        <w:fldChar w:fldCharType="begin"/>
-      </w:r>
-      <w:r>
-        <w:instrText xml:space="preserve"> REF  _Ref412922784 \* Lower \h </w:instrText>
-      </w:r>
-      <w:r>
-        <w:fldChar w:fldCharType="separate"/>
-      </w:r>
-      <w:r>
-        <w:t xml:space="preserve">figure </w:t>
-      </w:r>
+        <w:jc w:val="center"/>
+      </w:pPr>
       <w:r>
         <w:rPr>
           <w:noProof/>
         </w:rPr>
-        <w:t>1</w:t>
-      </w:r>
-      <w:r>
-        <w:fldChar w:fldCharType="end"/>
-      </w:r>
-      <w:r>
-        <w:t xml:space="preserve">.  </w:t>
-      </w:r>
-    </w:p>
-    <w:p/>
-    <w:p/>
+        <w:drawing>
+          <wp:inline distT="0" distB="0" distL="0" distR="0">
+            <wp:extent cx="2840631" cy="2099144"/>
+            <wp:effectExtent l="19050" t="0" r="0" b="0"/>
+            <wp:docPr id="14" name="Picture 13" descr="Original Calendar View.png"/>
+            <wp:cNvGraphicFramePr>
+              <a:graphicFrameLocks xmlns:a="http://schemas.openxmlformats.org/drawingml/2006/main" noChangeAspect="1"/>
+            </wp:cNvGraphicFramePr>
+            <a:graphic xmlns:a="http://schemas.openxmlformats.org/drawingml/2006/main">
+              <a:graphicData uri="http://schemas.openxmlformats.org/drawingml/2006/picture">
+                <pic:pic xmlns:pic="http://schemas.openxmlformats.org/drawingml/2006/picture">
+                  <pic:nvPicPr>
+                    <pic:cNvPr id="0" name="Original Calendar View.png"/>
+                    <pic:cNvPicPr/>
+                  </pic:nvPicPr>
+                  <pic:blipFill>
+                    <a:blip r:embed="rId12" cstate="print"/>
+                    <a:stretch>
+                      <a:fillRect/>
+                    </a:stretch>
+                  </pic:blipFill>
+                  <pic:spPr>
+                    <a:xfrm>
+                      <a:off x="0" y="0"/>
+                      <a:ext cx="2848957" cy="2105297"/>
+                    </a:xfrm>
+                    <a:prstGeom prst="rect">
+                      <a:avLst/>
+                    </a:prstGeom>
+                  </pic:spPr>
+                </pic:pic>
+              </a:graphicData>
+            </a:graphic>
+          </wp:inline>
+        </w:drawing>
+      </w:r>
+    </w:p>
     <w:p/>
     <w:p>
       <w:pPr>
@@ -673,7 +782,7 @@
           <w:rPr>
             <w:noProof/>
           </w:rPr>
-          <w:t>1</w:t>
+          <w:t>3</w:t>
         </w:r>
       </w:fldSimple>
       <w:bookmarkEnd w:id="4"/>
@@ -682,110 +791,6 @@
       </w:r>
     </w:p>
     <w:p/>
-    <w:p>
-      <w:pPr>
-        <w:ind w:firstLine="360"/>
-      </w:pPr>
-      <w:r>
-        <w:t xml:space="preserve">When a user is examining a webpage, they typically do not “read” </w:t>
-      </w:r>
-      <w:r>
-        <w:t xml:space="preserve">the text </w:t>
-      </w:r>
-      <w:r>
-        <w:t xml:space="preserve">it in the traditional sense.  Rather, the user’s behavior is more akin to scanning where they are looking for specific keys and triggers.  </w:t>
-      </w:r>
-      <w:r>
-        <w:t xml:space="preserve">One of the points of feedback we received </w:t>
-      </w:r>
-      <w:r>
-        <w:t xml:space="preserve">during the usability test </w:t>
-      </w:r>
-      <w:r>
-        <w:t xml:space="preserve">was that </w:t>
-      </w:r>
-      <w:r>
-        <w:t>users sho</w:t>
-      </w:r>
-      <w:r>
-        <w:t>uld be able to configure the calendar so that appointments can individually have different colors</w:t>
-      </w:r>
-      <w:r>
-        <w:t xml:space="preserve">.  This recommendation aligns with the Gestalt principle of similarity where a user </w:t>
-      </w:r>
-      <w:r>
-        <w:t>typically associates things that are visually similar</w:t>
-      </w:r>
-      <w:r>
-        <w:t xml:space="preserve"> (in this case </w:t>
-      </w:r>
-      <w:r>
-        <w:t xml:space="preserve">similar </w:t>
-      </w:r>
-      <w:r>
-        <w:t xml:space="preserve">through </w:t>
-      </w:r>
-      <w:r>
-        <w:t xml:space="preserve">color). </w:t>
-      </w:r>
-      <w:r>
-        <w:rPr>
-          <w:b/>
-        </w:rPr>
-        <w:t xml:space="preserve"> </w:t>
-      </w:r>
-      <w:r>
-        <w:t xml:space="preserve"> </w:t>
-      </w:r>
-      <w:r>
-        <w:t>To that end, a</w:t>
-      </w:r>
-      <w:r>
-        <w:t>n example where color coding of events would be useful is when a user wants to</w:t>
-      </w:r>
-      <w:r>
-        <w:t xml:space="preserve"> visually</w:t>
-      </w:r>
-      <w:r>
-        <w:t xml:space="preserve"> </w:t>
-      </w:r>
-      <w:r>
-        <w:t>differentiate</w:t>
-      </w:r>
-      <w:r>
-        <w:t xml:space="preserve"> professional and personal appointments by making the two categories different colors.</w:t>
-      </w:r>
-      <w:r>
-        <w:t xml:space="preserve"> </w:t>
-      </w:r>
-      <w:r>
-        <w:t xml:space="preserve">  Our modified calendar with event color coding is shown in </w:t>
-      </w:r>
-      <w:r>
-        <w:fldChar w:fldCharType="begin"/>
-      </w:r>
-      <w:r>
-        <w:instrText xml:space="preserve"> REF  _Ref412925301 \* Lower \h </w:instrText>
-      </w:r>
-      <w:r>
-        <w:fldChar w:fldCharType="separate"/>
-      </w:r>
-      <w:r>
-        <w:t xml:space="preserve">figure </w:t>
-      </w:r>
-      <w:r>
-        <w:rPr>
-          <w:noProof/>
-        </w:rPr>
-        <w:t>2</w:t>
-      </w:r>
-      <w:r>
-        <w:fldChar w:fldCharType="end"/>
-      </w:r>
-      <w:r>
-        <w:t>.</w:t>
-      </w:r>
-    </w:p>
     <w:p/>
     <w:p>
       <w:pPr>
@@ -797,9 +802,9 @@
         </w:rPr>
         <w:drawing>
           <wp:inline distT="0" distB="0" distL="0" distR="0">
-            <wp:extent cx="2867207" cy="2126512"/>
-            <wp:effectExtent l="19050" t="0" r="9343" b="0"/>
-            <wp:docPr id="1" name="Picture 0" descr="Modified Event Color Coding.png"/>
+            <wp:extent cx="2765981" cy="2051436"/>
+            <wp:effectExtent l="19050" t="0" r="0" b="0"/>
+            <wp:docPr id="13" name="Picture 0" descr="Modified Event Color Coding.png"/>
             <wp:cNvGraphicFramePr>
               <a:graphicFrameLocks xmlns:a="http://schemas.openxmlformats.org/drawingml/2006/main" noChangeAspect="1"/>
             </wp:cNvGraphicFramePr>
@@ -811,7 +816,7 @@
                     <pic:cNvPicPr/>
                   </pic:nvPicPr>
                   <pic:blipFill>
-                    <a:blip r:embed="rId11" cstate="print"/>
+                    <a:blip r:embed="rId13" cstate="print"/>
                     <a:stretch>
                       <a:fillRect/>
                     </a:stretch>
@@ -819,7 +824,7 @@
                   <pic:spPr>
                     <a:xfrm>
                       <a:off x="0" y="0"/>
-                      <a:ext cx="2866139" cy="2125720"/>
+                      <a:ext cx="2769527" cy="2054066"/>
                     </a:xfrm>
                     <a:prstGeom prst="rect">
                       <a:avLst/>
@@ -846,7 +851,7 @@
           <w:rPr>
             <w:noProof/>
           </w:rPr>
-          <w:t>2</w:t>
+          <w:t>4</w:t>
         </w:r>
       </w:fldSimple>
       <w:bookmarkEnd w:id="5"/>
@@ -854,43 +859,28 @@
         <w:t xml:space="preserve"> – Modified Calendar Appointment Color Coding</w:t>
       </w:r>
     </w:p>
-    <w:p/>
-    <w:p>
-      <w:pPr>
-        <w:pStyle w:val="Heading1"/>
-      </w:pPr>
-      <w:r>
-        <w:t xml:space="preserve">Menu </w:t>
-      </w:r>
-      <w:r>
-        <w:t>Item</w:t>
-      </w:r>
-      <w:r>
-        <w:t xml:space="preserve"> </w:t>
-      </w:r>
-      <w:r>
-        <w:t>Naming and Ordering</w:t>
-      </w:r>
-    </w:p>
-    <w:p/>
     <w:p>
       <w:pPr>
         <w:ind w:firstLine="360"/>
       </w:pPr>
       <w:r>
-        <w:t>Concerning the menu bar at the top of the main page, we received two primary pieces of feedback from both the tester as well as the class as whole.</w:t>
-      </w:r>
-      <w:r>
-        <w:t xml:space="preserve">  First, the tester found the original menu bar button descriptions </w:t>
-      </w:r>
-      <w:r>
-        <w:t xml:space="preserve">(shown in </w:t>
+        <w:lastRenderedPageBreak/>
+        <w:t xml:space="preserve">As described previously, the main “feature” of our application is the central calendar; it is the largest in terms of size and </w:t>
+      </w:r>
+      <w:r>
+        <w:t xml:space="preserve">can be </w:t>
+      </w:r>
+      <w:r>
+        <w:t xml:space="preserve">the densest in terms of information.  When deciding on the color scheme </w:t>
+      </w:r>
+      <w:r>
+        <w:t xml:space="preserve">for calendar appointments, our original focus was on ensuring consistency by making all of the calendar events the same color as shown in </w:t>
       </w:r>
       <w:r>
         <w:fldChar w:fldCharType="begin"/>
       </w:r>
       <w:r>
-        <w:instrText xml:space="preserve"> REF  _Ref412931886 \* Lower \h </w:instrText>
+        <w:instrText xml:space="preserve"> REF  _Ref412922784 \* Lower \h </w:instrText>
       </w:r>
       <w:r>
         <w:fldChar w:fldCharType="separate"/>
@@ -908,25 +898,106 @@
         <w:fldChar w:fldCharType="end"/>
       </w:r>
       <w:r>
-        <w:t xml:space="preserve">) </w:t>
-      </w:r>
-      <w:r>
-        <w:t xml:space="preserve">to be a degree unclear.  For </w:t>
-      </w:r>
-      <w:r>
-        <w:t>instance</w:t>
-      </w:r>
-      <w:r>
-        <w:t xml:space="preserve">, she was unsure from just reading the menu text what the button “” would do.  </w:t>
-      </w:r>
-      <w:r>
-        <w:t xml:space="preserve">To better align the application’s functionality with the mental models of users, we renamed the menu bar items as shown in </w:t>
+        <w:t xml:space="preserve">.  </w:t>
+      </w:r>
+    </w:p>
+    <w:p/>
+    <w:p>
+      <w:pPr>
+        <w:ind w:firstLine="360"/>
+      </w:pPr>
+      <w:r>
+        <w:t xml:space="preserve">When a user is examining a webpage, they typically do not “read” </w:t>
+      </w:r>
+      <w:r>
+        <w:t>the text</w:t>
+      </w:r>
+      <w:r>
+        <w:t xml:space="preserve"> in the traditional sense.  Rather, the user’s behavior is more akin to scanning where they are looking for specific key</w:t>
+      </w:r>
+      <w:r>
+        <w:t>word</w:t>
+      </w:r>
+      <w:r>
+        <w:t xml:space="preserve">s and triggers.  </w:t>
+      </w:r>
+      <w:r>
+        <w:t xml:space="preserve">One of the points of feedback we received </w:t>
+      </w:r>
+      <w:r>
+        <w:t xml:space="preserve">during the usability test </w:t>
+      </w:r>
+      <w:r>
+        <w:t xml:space="preserve">was that </w:t>
+      </w:r>
+      <w:r>
+        <w:t>users sho</w:t>
+      </w:r>
+      <w:r>
+        <w:t>uld be able to configure the calendar so that appointments can individually have different colors</w:t>
+      </w:r>
+      <w:r>
+        <w:t xml:space="preserve">.  This recommendation aligns with the Gestalt principle of similarity where a user </w:t>
+      </w:r>
+      <w:r>
+        <w:t>typically associates things that are visually similar</w:t>
+      </w:r>
+      <w:r>
+        <w:t xml:space="preserve"> (in this case </w:t>
+      </w:r>
+      <w:r>
+        <w:t xml:space="preserve">similar </w:t>
+      </w:r>
+      <w:r>
+        <w:t xml:space="preserve">through </w:t>
+      </w:r>
+      <w:r>
+        <w:t xml:space="preserve">color). </w:t>
+      </w:r>
+      <w:r>
+        <w:rPr>
+          <w:b/>
+        </w:rPr>
+        <w:t xml:space="preserve"> </w:t>
+      </w:r>
+      <w:r>
+        <w:t xml:space="preserve"> </w:t>
+      </w:r>
+      <w:r>
+        <w:t>To that end, a</w:t>
+      </w:r>
+      <w:r>
+        <w:t>n example where color coding of events would be useful is when a user wants to</w:t>
+      </w:r>
+      <w:r>
+        <w:t xml:space="preserve"> visually</w:t>
+      </w:r>
+      <w:r>
+        <w:t xml:space="preserve"> </w:t>
+      </w:r>
+      <w:r>
+        <w:t>differentiate</w:t>
+      </w:r>
+      <w:r>
+        <w:t xml:space="preserve"> professional and personal appointments by making the two categories</w:t>
+      </w:r>
+      <w:r>
+        <w:t xml:space="preserve"> of appointments</w:t>
+      </w:r>
+      <w:r>
+        <w:t xml:space="preserve"> different colors.</w:t>
+      </w:r>
+      <w:r>
+        <w:t xml:space="preserve"> </w:t>
+      </w:r>
+      <w:r>
+        <w:t xml:space="preserve">  Our modified calendar with event color coding is shown in </w:t>
       </w:r>
       <w:r>
         <w:fldChar w:fldCharType="begin"/>
       </w:r>
       <w:r>
-        <w:instrText xml:space="preserve"> REF  _Ref412931965 \* Lower \h </w:instrText>
+        <w:instrText xml:space="preserve"> REF  _Ref412925301 \* Lower \h </w:instrText>
       </w:r>
       <w:r>
         <w:fldChar w:fldCharType="separate"/>
@@ -939,6 +1010,121 @@
           <w:noProof/>
         </w:rPr>
         <w:t>4</w:t>
+      </w:r>
+      <w:r>
+        <w:fldChar w:fldCharType="end"/>
+      </w:r>
+      <w:r>
+        <w:t>.</w:t>
+      </w:r>
+    </w:p>
+    <w:p/>
+    <w:p/>
+    <w:p>
+      <w:pPr>
+        <w:pStyle w:val="Heading1"/>
+      </w:pPr>
+      <w:r>
+        <w:t xml:space="preserve">Menu </w:t>
+      </w:r>
+      <w:r>
+        <w:t>Item</w:t>
+      </w:r>
+      <w:r>
+        <w:t xml:space="preserve"> </w:t>
+      </w:r>
+      <w:r>
+        <w:t>Naming and Ordering</w:t>
+      </w:r>
+    </w:p>
+    <w:p/>
+    <w:p>
+      <w:pPr>
+        <w:ind w:firstLine="360"/>
+      </w:pPr>
+      <w:r>
+        <w:t>Concerning the menu bar at the top of the main page, we received two primary pieces of feedback from both the tester as well as the class as whole.</w:t>
+      </w:r>
+      <w:r>
+        <w:t xml:space="preserve">  First, the tester found the original menu bar button descriptions </w:t>
+      </w:r>
+      <w:r>
+        <w:t xml:space="preserve">(shown in </w:t>
+      </w:r>
+      <w:r>
+        <w:fldChar w:fldCharType="begin"/>
+      </w:r>
+      <w:r>
+        <w:instrText xml:space="preserve"> REF  _Ref412931886 \* Lower \h </w:instrText>
+      </w:r>
+      <w:r>
+        <w:fldChar w:fldCharType="separate"/>
+      </w:r>
+      <w:r>
+        <w:t xml:space="preserve">figure </w:t>
+      </w:r>
+      <w:r>
+        <w:rPr>
+          <w:noProof/>
+        </w:rPr>
+        <w:t>5</w:t>
+      </w:r>
+      <w:r>
+        <w:fldChar w:fldCharType="end"/>
+      </w:r>
+      <w:r>
+        <w:t xml:space="preserve">) </w:t>
+      </w:r>
+      <w:r>
+        <w:t xml:space="preserve">to be </w:t>
+      </w:r>
+      <w:r>
+        <w:t xml:space="preserve">unclear.  For </w:t>
+      </w:r>
+      <w:r>
+        <w:t>instance</w:t>
+      </w:r>
+      <w:r>
+        <w:t xml:space="preserve">, she was unsure </w:t>
+      </w:r>
+      <w:r>
+        <w:t>from just reading the menu text what function the</w:t>
+      </w:r>
+      <w:r>
+        <w:t xml:space="preserve"> “</w:t>
+      </w:r>
+      <w:r>
+        <w:t>Create a Task</w:t>
+      </w:r>
+      <w:r>
+        <w:t xml:space="preserve">” </w:t>
+      </w:r>
+      <w:r>
+        <w:t>button performed</w:t>
+      </w:r>
+      <w:r>
+        <w:t xml:space="preserve">.  </w:t>
+      </w:r>
+      <w:r>
+        <w:t xml:space="preserve">To better align the application’s functionality with the mental models of users, we renamed the menu bar items as shown in </w:t>
+      </w:r>
+      <w:r>
+        <w:fldChar w:fldCharType="begin"/>
+      </w:r>
+      <w:r>
+        <w:instrText xml:space="preserve"> REF  _Ref412931965 \* Lower \h </w:instrText>
+      </w:r>
+      <w:r>
+        <w:fldChar w:fldCharType="separate"/>
+      </w:r>
+      <w:r>
+        <w:t xml:space="preserve">figure </w:t>
+      </w:r>
+      <w:r>
+        <w:rPr>
+          <w:noProof/>
+        </w:rPr>
+        <w:t>6</w:t>
       </w:r>
       <w:r>
         <w:fldChar w:fldCharType="end"/>
@@ -963,11 +1149,27 @@
           <w:numId w:val="19"/>
         </w:numPr>
       </w:pPr>
-      <w:proofErr w:type="spellStart"/>
-      <w:r>
-        <w:t>Ggfh</w:t>
-      </w:r>
-      <w:proofErr w:type="spellEnd"/>
+      <w:r>
+        <w:t xml:space="preserve">“Create </w:t>
+      </w:r>
+      <w:r>
+        <w:t>a</w:t>
+      </w:r>
+      <w:r>
+        <w:t xml:space="preserve">n Appointment” was changed to “Create Calendar Appointment” as the tester </w:t>
+      </w:r>
+      <w:r>
+        <w:t xml:space="preserve">was unable to quickly distinguish between the to-do list </w:t>
+      </w:r>
+      <w:r>
+        <w:t xml:space="preserve">task </w:t>
+      </w:r>
+      <w:r>
+        <w:t>and the calend</w:t>
+      </w:r>
+      <w:r>
+        <w:t>ar appointments.  This new version clearly says the button is used for the calendar.</w:t>
+      </w:r>
     </w:p>
     <w:p>
       <w:pPr>
@@ -987,8 +1189,69 @@
           <w:numId w:val="19"/>
         </w:numPr>
       </w:pPr>
+      <w:r>
+        <w:t>“Create a Task” was modified to “Create To-Do Task”.  This new version more explicitly links the task to the to-do list.</w:t>
+      </w:r>
     </w:p>
     <w:p/>
+    <w:p>
+      <w:pPr>
+        <w:pStyle w:val="ListParagraph"/>
+        <w:numPr>
+          <w:ilvl w:val="0"/>
+          <w:numId w:val="19"/>
+        </w:numPr>
+      </w:pPr>
+      <w:r>
+        <w:t>“Completed Task List” was changed to “Completed To-Do Tasks” to again more explicitly associate this item with the to-do list.</w:t>
+      </w:r>
+    </w:p>
+    <w:p/>
+    <w:p>
+      <w:pPr>
+        <w:jc w:val="center"/>
+      </w:pPr>
+      <w:r>
+        <w:rPr>
+          <w:noProof/>
+        </w:rPr>
+        <w:drawing>
+          <wp:inline distT="0" distB="0" distL="0" distR="0">
+            <wp:extent cx="5589778" cy="395346"/>
+            <wp:effectExtent l="19050" t="0" r="0" b="0"/>
+            <wp:docPr id="18" name="Picture 17" descr="Original Menu Bar.png"/>
+            <wp:cNvGraphicFramePr>
+              <a:graphicFrameLocks xmlns:a="http://schemas.openxmlformats.org/drawingml/2006/main" noChangeAspect="1"/>
+            </wp:cNvGraphicFramePr>
+            <a:graphic xmlns:a="http://schemas.openxmlformats.org/drawingml/2006/main">
+              <a:graphicData uri="http://schemas.openxmlformats.org/drawingml/2006/picture">
+                <pic:pic xmlns:pic="http://schemas.openxmlformats.org/drawingml/2006/picture">
+                  <pic:nvPicPr>
+                    <pic:cNvPr id="0" name="Original Menu Bar.png"/>
+                    <pic:cNvPicPr/>
+                  </pic:nvPicPr>
+                  <pic:blipFill>
+                    <a:blip r:embed="rId14" cstate="print"/>
+                    <a:stretch>
+                      <a:fillRect/>
+                    </a:stretch>
+                  </pic:blipFill>
+                  <pic:spPr>
+                    <a:xfrm>
+                      <a:off x="0" y="0"/>
+                      <a:ext cx="5635390" cy="398572"/>
+                    </a:xfrm>
+                    <a:prstGeom prst="rect">
+                      <a:avLst/>
+                    </a:prstGeom>
+                  </pic:spPr>
+                </pic:pic>
+              </a:graphicData>
+            </a:graphic>
+          </wp:inline>
+        </w:drawing>
+      </w:r>
+    </w:p>
     <w:p/>
     <w:p>
       <w:pPr>
@@ -1003,7 +1266,7 @@
           <w:rPr>
             <w:noProof/>
           </w:rPr>
-          <w:t>3</w:t>
+          <w:t>5</w:t>
         </w:r>
       </w:fldSimple>
       <w:bookmarkEnd w:id="6"/>
@@ -1011,6 +1274,7 @@
         <w:t xml:space="preserve"> – Original Main Page Menu Bar</w:t>
       </w:r>
     </w:p>
+    <w:p/>
     <w:p/>
     <w:p>
       <w:r>
@@ -1033,7 +1297,7 @@
                     <pic:cNvPicPr/>
                   </pic:nvPicPr>
                   <pic:blipFill>
-                    <a:blip r:embed="rId12" cstate="print"/>
+                    <a:blip r:embed="rId15" cstate="print"/>
                     <a:stretch>
                       <a:fillRect/>
                     </a:stretch>
@@ -1069,7 +1333,7 @@
           <w:rPr>
             <w:noProof/>
           </w:rPr>
-          <w:t>4</w:t>
+          <w:t>6</w:t>
         </w:r>
       </w:fldSimple>
       <w:bookmarkEnd w:id="8"/>
@@ -1082,10 +1346,49 @@
     <w:p>
       <w:r>
         <w:tab/>
-        <w:t>One point of feedback from the class was that one way to improve the information architecture of a page is to order items in the menu bar according to the likelihood that the user will perform that task.  The student specifically mentioned that they would rarely, if ever, import calendars from a third party site so putting that item first in</w:t>
-      </w:r>
-      <w:r>
-        <w:t xml:space="preserve"> the menu bar may not be best.   In our original planning, we had not paid sufficient attention to the optimal ordering of the menu bar so we missed this detailed.  We decided to adopt the student’s feedback and place “Import Calendar” second to last in the list right before “Logout.”</w:t>
+      </w:r>
+      <w:r>
+        <w:t>An additional</w:t>
+      </w:r>
+      <w:r>
+        <w:t xml:space="preserve"> point of feedback from the class was to improve the information architecture of a page </w:t>
+      </w:r>
+      <w:r>
+        <w:t>by</w:t>
+      </w:r>
+      <w:r>
+        <w:t xml:space="preserve"> order</w:t>
+      </w:r>
+      <w:r>
+        <w:t>ing</w:t>
+      </w:r>
+      <w:r>
+        <w:t xml:space="preserve"> items in the menu bar according to the likelihood that the user will </w:t>
+      </w:r>
+      <w:r>
+        <w:t xml:space="preserve">use that </w:t>
+      </w:r>
+      <w:r>
+        <w:lastRenderedPageBreak/>
+        <w:t>feature</w:t>
+      </w:r>
+      <w:r>
+        <w:t>.  The student specifically mentioned that they would rarely, if ever, import calendars from a third party site so putting that item first in</w:t>
+      </w:r>
+      <w:r>
+        <w:t xml:space="preserve"> the menu bar may not be</w:t>
+      </w:r>
+      <w:r>
+        <w:t xml:space="preserve"> ideal</w:t>
+      </w:r>
+      <w:r>
+        <w:t>.   In our original planning, we had not paid sufficient attention to the optimal ordering of the me</w:t>
+      </w:r>
+      <w:r>
+        <w:t>nu bar so we missed this detail</w:t>
+      </w:r>
+      <w:r>
+        <w:t>.  We decided to adopt the student’s feedback and place “Import Calendar” second to last in the list right before “Logout.”</w:t>
       </w:r>
     </w:p>
     <w:p/>
@@ -1112,10 +1415,28 @@
         <w:t>As such</w:t>
       </w:r>
       <w:r>
-        <w:t xml:space="preserve">, in our original </w:t>
-      </w:r>
-      <w:r>
-        <w:t xml:space="preserve">form to-do task creation form shown in </w:t>
+        <w:t xml:space="preserve">, in </w:t>
+      </w:r>
+      <w:r>
+        <w:t>the</w:t>
+      </w:r>
+      <w:r>
+        <w:t xml:space="preserve"> original </w:t>
+      </w:r>
+      <w:r>
+        <w:t xml:space="preserve">form </w:t>
+      </w:r>
+      <w:r>
+        <w:t xml:space="preserve">to create a </w:t>
+      </w:r>
+      <w:r>
+        <w:t xml:space="preserve">to-do task </w:t>
+      </w:r>
+      <w:r>
+        <w:t>as</w:t>
+      </w:r>
+      <w:r>
+        <w:t xml:space="preserve"> shown in </w:t>
       </w:r>
       <w:r>
         <w:fldChar w:fldCharType="begin"/>
@@ -1133,7 +1454,7 @@
         <w:rPr>
           <w:noProof/>
         </w:rPr>
-        <w:t>5</w:t>
+        <w:t>7</w:t>
       </w:r>
       <w:r>
         <w:fldChar w:fldCharType="end"/>
@@ -1143,7 +1464,51 @@
       </w:r>
     </w:p>
     <w:p/>
-    <w:p/>
+    <w:p>
+      <w:pPr>
+        <w:jc w:val="center"/>
+      </w:pPr>
+      <w:r>
+        <w:rPr>
+          <w:noProof/>
+        </w:rPr>
+        <w:drawing>
+          <wp:inline distT="0" distB="0" distL="0" distR="0">
+            <wp:extent cx="2158349" cy="1613139"/>
+            <wp:effectExtent l="19050" t="0" r="0" b="0"/>
+            <wp:docPr id="17" name="Picture 16" descr="Original Task Creation Form.png"/>
+            <wp:cNvGraphicFramePr>
+              <a:graphicFrameLocks xmlns:a="http://schemas.openxmlformats.org/drawingml/2006/main" noChangeAspect="1"/>
+            </wp:cNvGraphicFramePr>
+            <a:graphic xmlns:a="http://schemas.openxmlformats.org/drawingml/2006/main">
+              <a:graphicData uri="http://schemas.openxmlformats.org/drawingml/2006/picture">
+                <pic:pic xmlns:pic="http://schemas.openxmlformats.org/drawingml/2006/picture">
+                  <pic:nvPicPr>
+                    <pic:cNvPr id="0" name="Original Task Creation Form.png"/>
+                    <pic:cNvPicPr/>
+                  </pic:nvPicPr>
+                  <pic:blipFill>
+                    <a:blip r:embed="rId16" cstate="print"/>
+                    <a:stretch>
+                      <a:fillRect/>
+                    </a:stretch>
+                  </pic:blipFill>
+                  <pic:spPr>
+                    <a:xfrm>
+                      <a:off x="0" y="0"/>
+                      <a:ext cx="2161570" cy="1615546"/>
+                    </a:xfrm>
+                    <a:prstGeom prst="rect">
+                      <a:avLst/>
+                    </a:prstGeom>
+                  </pic:spPr>
+                </pic:pic>
+              </a:graphicData>
+            </a:graphic>
+          </wp:inline>
+        </w:drawing>
+      </w:r>
+    </w:p>
     <w:p/>
     <w:p>
       <w:pPr>
@@ -1158,7 +1523,7 @@
           <w:rPr>
             <w:noProof/>
           </w:rPr>
-          <w:t>5</w:t>
+          <w:t>7</w:t>
         </w:r>
       </w:fldSimple>
       <w:bookmarkEnd w:id="9"/>
@@ -1170,7 +1535,13 @@
     <w:p>
       <w:r>
         <w:tab/>
-        <w:t xml:space="preserve">The usability tester mentioned that she would like to have “due dates” for tasks.  For example, if a task was to “File Income Tax”, the “due date” would be April 15.  To accommodate this feature, we added a “Due Date” field to the task creation form as shown in </w:t>
+        <w:t xml:space="preserve">The usability tester mentioned that she would like to have “due dates” for tasks.  For example, if a task was to “File Income Tax”, the “due date” would </w:t>
+      </w:r>
+      <w:r>
+        <w:t xml:space="preserve">need to </w:t>
+      </w:r>
+      <w:r>
+        <w:t xml:space="preserve">be April 15.  To accommodate this feature, we added a “Due Date” field to the task creation form as shown in </w:t>
       </w:r>
       <w:r>
         <w:fldChar w:fldCharType="begin"/>
@@ -1188,7 +1559,7 @@
         <w:rPr>
           <w:noProof/>
         </w:rPr>
-        <w:t>6</w:t>
+        <w:t>8</w:t>
       </w:r>
       <w:r>
         <w:fldChar w:fldCharType="end"/>
@@ -1197,10 +1568,13 @@
         <w:t>.</w:t>
       </w:r>
       <w:r>
-        <w:t xml:space="preserve">  This field is optional (as denoted by no red star next to the descri</w:t>
-      </w:r>
-      <w:r>
-        <w:t xml:space="preserve">ption) since not all tasks </w:t>
+        <w:t xml:space="preserve">  This field is optional (as</w:t>
+      </w:r>
+      <w:r>
+        <w:t xml:space="preserve"> denoted by no red star</w:t>
+      </w:r>
+      <w:r>
+        <w:t xml:space="preserve">) since not all tasks </w:t>
       </w:r>
       <w:r>
         <w:t>necessarily have a due d</w:t>
@@ -1221,11 +1595,10 @@
         <w:rPr>
           <w:noProof/>
         </w:rPr>
-        <w:lastRenderedPageBreak/>
         <w:drawing>
           <wp:inline distT="0" distB="0" distL="0" distR="0">
-            <wp:extent cx="3335098" cy="2753838"/>
-            <wp:effectExtent l="19050" t="0" r="0" b="0"/>
+            <wp:extent cx="2162574" cy="1785668"/>
+            <wp:effectExtent l="19050" t="0" r="9126" b="0"/>
             <wp:docPr id="7" name="Picture 6" descr="Modified Task Creation Form.png"/>
             <wp:cNvGraphicFramePr>
               <a:graphicFrameLocks xmlns:a="http://schemas.openxmlformats.org/drawingml/2006/main" noChangeAspect="1"/>
@@ -1238,7 +1611,7 @@
                     <pic:cNvPicPr/>
                   </pic:nvPicPr>
                   <pic:blipFill>
-                    <a:blip r:embed="rId13" cstate="print"/>
+                    <a:blip r:embed="rId17" cstate="print"/>
                     <a:stretch>
                       <a:fillRect/>
                     </a:stretch>
@@ -1246,7 +1619,7 @@
                   <pic:spPr>
                     <a:xfrm>
                       <a:off x="0" y="0"/>
-                      <a:ext cx="3335098" cy="2753838"/>
+                      <a:ext cx="2168246" cy="1790352"/>
                     </a:xfrm>
                     <a:prstGeom prst="rect">
                       <a:avLst/>
@@ -1273,7 +1646,7 @@
           <w:rPr>
             <w:noProof/>
           </w:rPr>
-          <w:t>6</w:t>
+          <w:t>8</w:t>
         </w:r>
       </w:fldSimple>
       <w:bookmarkEnd w:id="10"/>
@@ -1287,7 +1660,14 @@
         <w:ind w:firstLine="360"/>
       </w:pPr>
       <w:r>
-        <w:t xml:space="preserve">With the addition of the “Due Date” field to the task, the inlay list used to display all tasks also needed to be updated to include a field for this information.  The updated “Due Date” field in the to-do list is shown in </w:t>
+        <w:lastRenderedPageBreak/>
+        <w:t>With the addition of the “Due Date” field to the task, the inlay list used to display all</w:t>
+      </w:r>
+      <w:r>
+        <w:t xml:space="preserve"> open to-do</w:t>
+      </w:r>
+      <w:r>
+        <w:t xml:space="preserve"> tasks also needed to be updated to include a field for this information.  The updated “Due Date” field in the to-do list is shown in </w:t>
       </w:r>
       <w:r>
         <w:fldChar w:fldCharType="begin"/>
@@ -1305,7 +1685,7 @@
         <w:rPr>
           <w:noProof/>
         </w:rPr>
-        <w:t>7</w:t>
+        <w:t>9</w:t>
       </w:r>
       <w:r>
         <w:fldChar w:fldCharType="end"/>
@@ -1323,10 +1703,9 @@
         <w:rPr>
           <w:noProof/>
         </w:rPr>
-        <w:lastRenderedPageBreak/>
         <w:drawing>
           <wp:inline distT="0" distB="0" distL="0" distR="0">
-            <wp:extent cx="2743583" cy="4229691"/>
+            <wp:extent cx="2254990" cy="3476445"/>
             <wp:effectExtent l="19050" t="0" r="0" b="0"/>
             <wp:docPr id="6" name="Picture 5" descr="Modified Task Inlay List.png"/>
             <wp:cNvGraphicFramePr>
@@ -1340,7 +1719,7 @@
                     <pic:cNvPicPr/>
                   </pic:nvPicPr>
                   <pic:blipFill>
-                    <a:blip r:embed="rId14" cstate="print"/>
+                    <a:blip r:embed="rId18" cstate="print"/>
                     <a:stretch>
                       <a:fillRect/>
                     </a:stretch>
@@ -1348,7 +1727,7 @@
                   <pic:spPr>
                     <a:xfrm>
                       <a:off x="0" y="0"/>
-                      <a:ext cx="2743583" cy="4229691"/>
+                      <a:ext cx="2256783" cy="3479209"/>
                     </a:xfrm>
                     <a:prstGeom prst="rect">
                       <a:avLst/>
@@ -1379,13 +1758,16 @@
           <w:rPr>
             <w:noProof/>
           </w:rPr>
-          <w:t>7</w:t>
+          <w:t>9</w:t>
         </w:r>
       </w:fldSimple>
       <w:bookmarkEnd w:id="11"/>
       <w:r>
         <w:t xml:space="preserve"> – Modified To-Do List with Due Date Field</w:t>
       </w:r>
+      <w:r>
+        <w:t xml:space="preserve"> Added</w:t>
+      </w:r>
     </w:p>
     <w:p/>
     <w:p/>
@@ -1424,16 +1806,22 @@
         <w:t>expected</w:t>
       </w:r>
       <w:r>
-        <w:t xml:space="preserve"> that when a user completed </w:t>
-      </w:r>
-      <w:r>
-        <w:t>an item that</w:t>
-      </w:r>
-      <w:r>
-        <w:t xml:space="preserve"> they would want to specify the task’s completion time the vast majority of the time.  As </w:t>
-      </w:r>
-      <w:r>
-        <w:t xml:space="preserve">such, when we designed the menu for completing a task, we did not feature prominently the feature to bypass specifying the task completion time.  </w:t>
+        <w:t xml:space="preserve"> that a user </w:t>
+      </w:r>
+      <w:r>
+        <w:t>would want to specify a task completion time in the vast majority of cases</w:t>
+      </w:r>
+      <w:r>
+        <w:t xml:space="preserve">.  As </w:t>
+      </w:r>
+      <w:r>
+        <w:t xml:space="preserve">such, when we designed the menu for completing a task, we did not prominently </w:t>
+      </w:r>
+      <w:r>
+        <w:t>display the feature</w:t>
+      </w:r>
+      <w:r>
+        <w:t xml:space="preserve"> to bypass specifying the task completion time.  </w:t>
       </w:r>
     </w:p>
     <w:p>
@@ -1461,17 +1849,143 @@
         <w:rPr>
           <w:noProof/>
         </w:rPr>
-        <w:t>8</w:t>
+        <w:t>10</w:t>
       </w:r>
       <w:r>
         <w:fldChar w:fldCharType="end"/>
       </w:r>
       <w:r>
-        <w:t xml:space="preserve"> is the original menu for specifying a task’s completion time; for a user to bypass this menu, they click the “X” in the top right corner.  Admittedly, this process is not optimally intuitive.</w:t>
+        <w:t xml:space="preserve"> is the original menu for specifying a task’s completion time; for a user to bypass this menu, they </w:t>
+      </w:r>
+      <w:r>
+        <w:t xml:space="preserve">would need to </w:t>
+      </w:r>
+      <w:r>
+        <w:t>click the “X” in the top right corner.  Admittedly, this process is not optimally intuitive.</w:t>
       </w:r>
     </w:p>
     <w:p/>
-    <w:p/>
+    <w:p>
+      <w:pPr>
+        <w:ind w:firstLine="360"/>
+      </w:pPr>
+      <w:r>
+        <w:t xml:space="preserve">During the usability test, the user showed little interest in specifying a task completion time and was confused by the process.  In her mental model, this feature did not provide much utility, and she quickly wanted to bypass this </w:t>
+      </w:r>
+      <w:r>
+        <w:t>m</w:t>
+      </w:r>
+      <w:r>
+        <w:t>enu</w:t>
+      </w:r>
+      <w:r>
+        <w:t xml:space="preserve">.  To address her feedback, we </w:t>
+      </w:r>
+      <w:r>
+        <w:t>added the “Skip” button</w:t>
+      </w:r>
+      <w:r>
+        <w:t xml:space="preserve"> the task completion form as shown in </w:t>
+      </w:r>
+      <w:r>
+        <w:fldChar w:fldCharType="begin"/>
+      </w:r>
+      <w:r>
+        <w:instrText xml:space="preserve"> REF  _Ref412929165 \* Lower \h </w:instrText>
+      </w:r>
+      <w:r>
+        <w:fldChar w:fldCharType="separate"/>
+      </w:r>
+      <w:r>
+        <w:t xml:space="preserve">figure </w:t>
+      </w:r>
+      <w:r>
+        <w:rPr>
+          <w:noProof/>
+        </w:rPr>
+        <w:t>11</w:t>
+      </w:r>
+      <w:r>
+        <w:fldChar w:fldCharType="end"/>
+      </w:r>
+      <w:r>
+        <w:t xml:space="preserve"> </w:t>
+      </w:r>
+      <w:r>
+        <w:t xml:space="preserve">to more prominently feature the ability to </w:t>
+      </w:r>
+      <w:r>
+        <w:t xml:space="preserve">skip the step of specifying a task completion time.  With the introduction of this new button, we also thought the “Finish” button’s text should be modified since the </w:t>
+      </w:r>
+      <w:r>
+        <w:t>“Finish” would not make sense when juxtaposed with “Skip”</w:t>
+      </w:r>
+      <w:r>
+        <w:t>.  As such, that button’s text was modified to “Set Completion Time”, which we believe more completely describes its functionality.</w:t>
+      </w:r>
+    </w:p>
+    <w:p>
+      <w:pPr>
+        <w:jc w:val="center"/>
+      </w:pPr>
+    </w:p>
+    <w:p>
+      <w:pPr>
+        <w:jc w:val="center"/>
+      </w:pPr>
+    </w:p>
+    <w:p>
+      <w:pPr>
+        <w:jc w:val="center"/>
+      </w:pPr>
+    </w:p>
+    <w:p>
+      <w:pPr>
+        <w:jc w:val="center"/>
+      </w:pPr>
+    </w:p>
+    <w:p>
+      <w:pPr>
+        <w:jc w:val="center"/>
+      </w:pPr>
+      <w:r>
+        <w:drawing>
+          <wp:inline distT="0" distB="0" distL="0" distR="0">
+            <wp:extent cx="2224345" cy="1799756"/>
+            <wp:effectExtent l="19050" t="0" r="4505" b="0"/>
+            <wp:docPr id="16" name="Picture 14" descr="Original Task Completion Time Form.png"/>
+            <wp:cNvGraphicFramePr>
+              <a:graphicFrameLocks xmlns:a="http://schemas.openxmlformats.org/drawingml/2006/main" noChangeAspect="1"/>
+            </wp:cNvGraphicFramePr>
+            <a:graphic xmlns:a="http://schemas.openxmlformats.org/drawingml/2006/main">
+              <a:graphicData uri="http://schemas.openxmlformats.org/drawingml/2006/picture">
+                <pic:pic xmlns:pic="http://schemas.openxmlformats.org/drawingml/2006/picture">
+                  <pic:nvPicPr>
+                    <pic:cNvPr id="0" name="Original Task Completion Time Form.png"/>
+                    <pic:cNvPicPr/>
+                  </pic:nvPicPr>
+                  <pic:blipFill>
+                    <a:blip r:embed="rId19" cstate="print"/>
+                    <a:stretch>
+                      <a:fillRect/>
+                    </a:stretch>
+                  </pic:blipFill>
+                  <pic:spPr>
+                    <a:xfrm>
+                      <a:off x="0" y="0"/>
+                      <a:ext cx="2226792" cy="1801736"/>
+                    </a:xfrm>
+                    <a:prstGeom prst="rect">
+                      <a:avLst/>
+                    </a:prstGeom>
+                  </pic:spPr>
+                </pic:pic>
+              </a:graphicData>
+            </a:graphic>
+          </wp:inline>
+        </w:drawing>
+      </w:r>
+    </w:p>
     <w:p/>
     <w:p>
       <w:pPr>
@@ -1486,7 +2000,7 @@
           <w:rPr>
             <w:noProof/>
           </w:rPr>
-          <w:t>8</w:t>
+          <w:t>10</w:t>
         </w:r>
       </w:fldSimple>
       <w:bookmarkEnd w:id="12"/>
@@ -1497,64 +2011,32 @@
         <w:t>Form</w:t>
       </w:r>
       <w:r>
-        <w:t xml:space="preserve"> to Specify the Completion Time of a To-Do Item</w:t>
+        <w:t xml:space="preserve"> </w:t>
+      </w:r>
+      <w:r>
+        <w:t>for</w:t>
+      </w:r>
+      <w:r>
+        <w:t xml:space="preserve"> Specify</w:t>
+      </w:r>
+      <w:r>
+        <w:t>ing</w:t>
+      </w:r>
+      <w:r>
+        <w:t xml:space="preserve"> </w:t>
+      </w:r>
+      <w:r>
+        <w:t>a To-Do Item’s Completion Time</w:t>
       </w:r>
     </w:p>
     <w:p/>
+    <w:p/>
+    <w:p/>
+    <w:p/>
+    <w:p/>
     <w:p>
       <w:r>
         <w:tab/>
-        <w:t xml:space="preserve">During the usability test, the user showed little interest in specifying a task completion time and was rather confused by the process.  In her mental model, this feature did not provide much utility, and she quickly wanted to bypass this feature.  To address her feedback, we modified the task completion form as shown in </w:t>
-      </w:r>
-      <w:r>
-        <w:fldChar w:fldCharType="begin"/>
-      </w:r>
-      <w:r>
-        <w:instrText xml:space="preserve"> REF  _Ref412929165 \* Lower \h </w:instrText>
-      </w:r>
-      <w:r>
-        <w:fldChar w:fldCharType="separate"/>
-      </w:r>
-      <w:r>
-        <w:t xml:space="preserve">figure </w:t>
-      </w:r>
-      <w:r>
-        <w:rPr>
-          <w:noProof/>
-        </w:rPr>
-        <w:t>9</w:t>
-      </w:r>
-      <w:r>
-        <w:fldChar w:fldCharType="end"/>
-      </w:r>
-      <w:r>
-        <w:t xml:space="preserve"> to make the feature to skip the step of specifying a task completion time by adding a “Skip” button.  With the introduction of this new button, we also </w:t>
-      </w:r>
-      <w:r>
-        <w:lastRenderedPageBreak/>
-        <w:t>thought the “</w:t>
-      </w:r>
-      <w:r>
-        <w:rPr>
-          <w:b/>
-          <w:color w:val="FF0000"/>
-        </w:rPr>
-        <w:t>XXXXXXXXXX</w:t>
-      </w:r>
-      <w:r>
-        <w:t>” button’s text should be modified since the text no longer made as much logical sense in the new model.  As such, that button’s text was modified to “</w:t>
-      </w:r>
-      <w:r>
-        <w:t>Set Completion Time</w:t>
-      </w:r>
-      <w:r>
-        <w:t>”</w:t>
-      </w:r>
-      <w:r>
-        <w:t>, which we believe more completely describes its functionality</w:t>
-      </w:r>
-      <w:r>
-        <w:t>.</w:t>
       </w:r>
     </w:p>
     <w:p/>
@@ -1568,7 +2050,7 @@
         </w:rPr>
         <w:drawing>
           <wp:inline distT="0" distB="0" distL="0" distR="0">
-            <wp:extent cx="3049232" cy="2467973"/>
+            <wp:extent cx="2408734" cy="1949570"/>
             <wp:effectExtent l="19050" t="0" r="0" b="0"/>
             <wp:docPr id="8" name="Picture 7" descr="Modified Task Completion Time Menu.png"/>
             <wp:cNvGraphicFramePr>
@@ -1582,7 +2064,7 @@
                     <pic:cNvPicPr/>
                   </pic:nvPicPr>
                   <pic:blipFill>
-                    <a:blip r:embed="rId15" cstate="print"/>
+                    <a:blip r:embed="rId20" cstate="print"/>
                     <a:stretch>
                       <a:fillRect/>
                     </a:stretch>
@@ -1590,7 +2072,7 @@
                   <pic:spPr>
                     <a:xfrm>
                       <a:off x="0" y="0"/>
-                      <a:ext cx="3049232" cy="2467973"/>
+                      <a:ext cx="2414364" cy="1954127"/>
                     </a:xfrm>
                     <a:prstGeom prst="rect">
                       <a:avLst/>
@@ -1617,7 +2099,7 @@
           <w:rPr>
             <w:noProof/>
           </w:rPr>
-          <w:t>9</w:t>
+          <w:t>11</w:t>
         </w:r>
       </w:fldSimple>
       <w:bookmarkEnd w:id="13"/>
@@ -1784,7 +2266,14 @@
               <w:sz w:val="18"/>
               <w:szCs w:val="18"/>
             </w:rPr>
-            <w:t>Usability Testing Report</w:t>
+            <w:t>Usability Test</w:t>
+          </w:r>
+          <w:r>
+            <w:rPr>
+              <w:sz w:val="18"/>
+              <w:szCs w:val="18"/>
+            </w:rPr>
+            <w:t xml:space="preserve"> Report</w:t>
           </w:r>
         </w:p>
       </w:tc>
@@ -1811,7 +2300,7 @@
             <w:rPr>
               <w:noProof/>
             </w:rPr>
-            <w:t>1</w:t>
+            <w:t>2</w:t>
           </w:r>
           <w:r>
             <w:rPr>
@@ -4863,7 +5352,7 @@
 </file>
 
 <file path=customXml/itemProps1.xml><?xml version="1.0" encoding="utf-8"?>
-<ds:datastoreItem xmlns:ds="http://schemas.openxmlformats.org/officeDocument/2006/customXml" ds:itemID="{B4192AED-4719-4B00-AA75-C379F2A7B465}">
+<ds:datastoreItem xmlns:ds="http://schemas.openxmlformats.org/officeDocument/2006/customXml" ds:itemID="{DDE6218B-BC61-49C6-A8DB-3A601E5527F2}">
   <ds:schemaRefs>
     <ds:schemaRef ds:uri="http://schemas.openxmlformats.org/officeDocument/2006/bibliography"/>
   </ds:schemaRefs>

</xml_diff>

<commit_message>
Uploading the usability test report along with figures used in the report.
</commit_message>
<xml_diff>
--- a/Assignment #2 - Usability Test Report/CS235 - Assignment #2 - Usability Test Report.docx
+++ b/Assignment #2 - Usability Test Report/CS235 - Assignment #2 - Usability Test Report.docx
@@ -1,8 +1,13 @@
 
 <file path=word/document.xml><?xml version="1.0" encoding="utf-8"?>
-<w:document xmlns:wpc="http://schemas.microsoft.com/office/word/2010/wordprocessingCanvas" xmlns:mc="http://schemas.openxmlformats.org/markup-compatibility/2006" xmlns:o="urn:schemas-microsoft-com:office:office" xmlns:r="http://schemas.openxmlformats.org/officeDocument/2006/relationships" xmlns:m="http://schemas.openxmlformats.org/officeDocument/2006/math" xmlns:v="urn:schemas-microsoft-com:vml" xmlns:wp14="http://schemas.microsoft.com/office/word/2010/wordprocessingDrawing" xmlns:wp="http://schemas.openxmlformats.org/drawingml/2006/wordprocessingDrawing" xmlns:w10="urn:schemas-microsoft-com:office:word" xmlns:w="http://schemas.openxmlformats.org/wordprocessingml/2006/main" xmlns:w14="http://schemas.microsoft.com/office/word/2010/wordml" xmlns:w15="http://schemas.microsoft.com/office/word/2012/wordml" xmlns:wpg="http://schemas.microsoft.com/office/word/2010/wordprocessingGroup" xmlns:wpi="http://schemas.microsoft.com/office/word/2010/wordprocessingInk" xmlns:wne="http://schemas.microsoft.com/office/word/2006/wordml" xmlns:wps="http://schemas.microsoft.com/office/word/2010/wordprocessingShape" mc:Ignorable="w14 w15 wp14">
+<w:document xmlns:ve="http://schemas.openxmlformats.org/markup-compatibility/2006" xmlns:o="urn:schemas-microsoft-com:office:office" xmlns:r="http://schemas.openxmlformats.org/officeDocument/2006/relationships" xmlns:m="http://schemas.openxmlformats.org/officeDocument/2006/math" xmlns:v="urn:schemas-microsoft-com:vml" xmlns:wp="http://schemas.openxmlformats.org/drawingml/2006/wordprocessingDrawing" xmlns:w10="urn:schemas-microsoft-com:office:word" xmlns:w="http://schemas.openxmlformats.org/wordprocessingml/2006/main" xmlns:wne="http://schemas.microsoft.com/office/word/2006/wordml">
   <w:body>
     <w:p>
+      <w:pPr>
+        <w:rPr>
+          <w:rStyle w:val="SubtleEmphasis"/>
+        </w:rPr>
+      </w:pPr>
       <w:bookmarkStart w:id="0" w:name="_Ref399795356"/>
     </w:p>
     <w:p>
@@ -46,6 +51,14 @@
         </w:rPr>
         <w:t>Task List Manager</w:t>
       </w:r>
+      <w:r>
+        <w:rPr>
+          <w:b/>
+          <w:sz w:val="72"/>
+          <w:szCs w:val="72"/>
+        </w:rPr>
+        <w:t>:</w:t>
+      </w:r>
     </w:p>
     <w:p>
       <w:pPr>
@@ -56,13 +69,23 @@
           <w:szCs w:val="72"/>
         </w:rPr>
       </w:pPr>
-      <w:r>
+    </w:p>
+    <w:p>
+      <w:pPr>
+        <w:jc w:val="center"/>
         <w:rPr>
           <w:b/>
           <w:sz w:val="72"/>
           <w:szCs w:val="72"/>
         </w:rPr>
-        <w:t>(Usability Test Report)</w:t>
+      </w:pPr>
+      <w:r>
+        <w:rPr>
+          <w:b/>
+          <w:sz w:val="72"/>
+          <w:szCs w:val="72"/>
+        </w:rPr>
+        <w:t>Usability Test Report</w:t>
       </w:r>
     </w:p>
     <w:p>
@@ -96,7 +119,7 @@
           <w:noProof/>
         </w:rPr>
         <w:drawing>
-          <wp:inline distT="0" distB="0" distL="0" distR="0" wp14:anchorId="0CA56BDE" wp14:editId="4127D939">
+          <wp:inline distT="0" distB="0" distL="0" distR="0">
             <wp:extent cx="2847417" cy="2846717"/>
             <wp:effectExtent l="19050" t="0" r="0" b="0"/>
             <wp:docPr id="2" name="Picture 0" descr="thundercats_1985_2011_logo_by_pencilshade-d4y2uzr.png"/>
@@ -208,31 +231,13 @@
           <w:szCs w:val="28"/>
         </w:rPr>
       </w:pPr>
-      <w:proofErr w:type="spellStart"/>
       <w:r>
         <w:rPr>
           <w:sz w:val="28"/>
           <w:szCs w:val="28"/>
         </w:rPr>
-        <w:t>Zayd</w:t>
-      </w:r>
-      <w:proofErr w:type="spellEnd"/>
-      <w:r>
-        <w:rPr>
-          <w:sz w:val="28"/>
-          <w:szCs w:val="28"/>
-        </w:rPr>
-        <w:t xml:space="preserve"> </w:t>
-      </w:r>
-      <w:proofErr w:type="spellStart"/>
-      <w:r>
-        <w:rPr>
-          <w:sz w:val="28"/>
-          <w:szCs w:val="28"/>
-        </w:rPr>
-        <w:t>Hammoudeh</w:t>
-      </w:r>
-      <w:proofErr w:type="spellEnd"/>
+        <w:t>Zayd Hammoudeh</w:t>
+      </w:r>
     </w:p>
     <w:p>
       <w:pPr>
@@ -291,7 +296,15 @@
           <w:sz w:val="28"/>
           <w:szCs w:val="28"/>
         </w:rPr>
-        <w:t xml:space="preserve"> March 3, 2015</w:t>
+        <w:t xml:space="preserve"> March 4</w:t>
+      </w:r>
+      <w:r>
+        <w:rPr>
+          <w:b/>
+          <w:sz w:val="28"/>
+          <w:szCs w:val="28"/>
+        </w:rPr>
+        <w:t>, 2015</w:t>
       </w:r>
     </w:p>
     <w:p>
@@ -306,325 +319,845 @@
           <w:docGrid w:linePitch="360"/>
         </w:sectPr>
       </w:pPr>
-      <w:r>
-        <w:br w:type="page"/>
-      </w:r>
-    </w:p>
-    <w:bookmarkEnd w:id="0"/>
-    <w:p>
-      <w:pPr>
-        <w:pStyle w:val="ListParagraph"/>
-        <w:numPr>
-          <w:ilvl w:val="1"/>
-          <w:numId w:val="17"/>
-        </w:numPr>
+    </w:p>
+    <w:p>
+      <w:pPr>
+        <w:pStyle w:val="Heading1"/>
+      </w:pPr>
+      <w:bookmarkStart w:id="1" w:name="_GoBack"/>
+      <w:bookmarkEnd w:id="0"/>
+      <w:bookmarkEnd w:id="1"/>
+      <w:r>
+        <w:lastRenderedPageBreak/>
+        <w:t>Summary</w:t>
+      </w:r>
+    </w:p>
+    <w:p/>
+    <w:p>
+      <w:pPr>
+        <w:ind w:firstLine="360"/>
+      </w:pPr>
+      <w:r>
+        <w:t>The usability test for Team Thundercats’ Calendar Event and Task List Manager was performed on February 26, 2015.  We received beneficial and meaningful feedback from both the tester as well as from the class as a whole; this feedback motivated specific improvements to our design.  We have detailed those changes in the subsequent sections including both the theoretical foundations for the improvements as well as before and after images.</w:t>
+      </w:r>
+    </w:p>
+    <w:p/>
+    <w:p>
+      <w:pPr>
+        <w:pStyle w:val="Heading1"/>
+      </w:pPr>
+      <w:r>
+        <w:t>Calendar Event Color Coding</w:t>
+      </w:r>
+    </w:p>
+    <w:p/>
+    <w:p>
+      <w:pPr>
+        <w:ind w:firstLine="360"/>
+      </w:pPr>
+      <w:r>
+        <w:t>As described previously, the main “feature” of our application is the central calendar; it is the largest in terms</w:t>
+      </w:r>
+      <w:r>
+        <w:t xml:space="preserve"> of</w:t>
+      </w:r>
+      <w:r>
+        <w:t xml:space="preserve"> size and</w:t>
+      </w:r>
+      <w:r>
+        <w:t xml:space="preserve"> the </w:t>
+      </w:r>
+      <w:r>
+        <w:t>densest</w:t>
+      </w:r>
+      <w:r>
+        <w:t xml:space="preserve"> in terms</w:t>
+      </w:r>
+      <w:r>
+        <w:t xml:space="preserve"> </w:t>
+      </w:r>
+      <w:r>
+        <w:t xml:space="preserve">of </w:t>
+      </w:r>
+      <w:r>
+        <w:t xml:space="preserve">information.  </w:t>
+      </w:r>
+      <w:r>
+        <w:t xml:space="preserve">When deciding on the color scheme for </w:t>
+      </w:r>
+      <w:r>
+        <w:t>calendar appoint</w:t>
+      </w:r>
+      <w:r>
+        <w:t>ment</w:t>
+      </w:r>
+      <w:r>
+        <w:t>s, our original focus was on ensuring consistency by mak</w:t>
+      </w:r>
+      <w:r>
+        <w:t>ing</w:t>
+      </w:r>
+      <w:r>
+        <w:t xml:space="preserve"> all of the calendar events the same color as shown in </w:t>
+      </w:r>
+      <w:r>
+        <w:fldChar w:fldCharType="begin"/>
+      </w:r>
+      <w:r>
+        <w:instrText xml:space="preserve"> REF  _Ref412922784 \* Lower \h </w:instrText>
+      </w:r>
+      <w:r>
+        <w:fldChar w:fldCharType="separate"/>
+      </w:r>
+      <w:r>
+        <w:t xml:space="preserve">figure </w:t>
+      </w:r>
+      <w:r>
         <w:rPr>
-          <w:sz w:val="28"/>
-          <w:szCs w:val="28"/>
+          <w:noProof/>
         </w:rPr>
-      </w:pPr>
-      <w:r>
-        <w:rPr>
-          <w:b/>
-          <w:sz w:val="28"/>
-          <w:szCs w:val="28"/>
-        </w:rPr>
-        <w:lastRenderedPageBreak/>
-        <w:t>What problems were observed?</w:t>
-      </w:r>
-      <w:r>
-        <w:rPr>
-          <w:sz w:val="28"/>
-          <w:szCs w:val="28"/>
-        </w:rPr>
-        <w:br/>
-        <w:t xml:space="preserve">1. User got confused between the events and the tasks. She assumed that events that are present in ‘Month View’ (left panel) are displayed in list format in the ‘To-Do list’ (side-panel). </w:t>
-      </w:r>
-      <w:r>
-        <w:rPr>
-          <w:sz w:val="28"/>
-          <w:szCs w:val="28"/>
-        </w:rPr>
-        <w:br/>
-      </w:r>
-      <w:r>
-        <w:rPr>
-          <w:sz w:val="28"/>
-          <w:szCs w:val="28"/>
-        </w:rPr>
-        <w:br/>
-        <w:t xml:space="preserve">2. User wished to input the </w:t>
-      </w:r>
-      <w:r>
-        <w:rPr>
-          <w:sz w:val="28"/>
-          <w:szCs w:val="28"/>
-        </w:rPr>
-        <w:t>due-date</w:t>
-      </w:r>
-      <w:r>
-        <w:rPr>
-          <w:sz w:val="28"/>
-          <w:szCs w:val="28"/>
-        </w:rPr>
-        <w:t xml:space="preserve"> while creating new task.</w:t>
-      </w:r>
-      <w:r>
-        <w:rPr>
-          <w:sz w:val="28"/>
-          <w:szCs w:val="28"/>
-        </w:rPr>
-        <w:br/>
-      </w:r>
-      <w:r>
-        <w:rPr>
-          <w:sz w:val="28"/>
-          <w:szCs w:val="28"/>
-        </w:rPr>
-        <w:br/>
-        <w:t>3. The same due-date should also get displayed while viewing task details.</w:t>
-      </w:r>
-      <w:r>
-        <w:rPr>
-          <w:sz w:val="28"/>
-          <w:szCs w:val="28"/>
-        </w:rPr>
-        <w:br/>
-      </w:r>
-      <w:r>
-        <w:rPr>
-          <w:sz w:val="28"/>
-          <w:szCs w:val="28"/>
-        </w:rPr>
-        <w:br/>
-        <w:t>4.  ‘Create an appointment’ does not specify what exactly it is doing. Again, there was a little bit confusion over ‘appointment’ and ‘event’.</w:t>
-      </w:r>
-      <w:r>
-        <w:rPr>
-          <w:sz w:val="28"/>
-          <w:szCs w:val="28"/>
-        </w:rPr>
-        <w:br/>
-      </w:r>
-      <w:r>
-        <w:rPr>
-          <w:sz w:val="28"/>
-          <w:szCs w:val="28"/>
-        </w:rPr>
-        <w:br/>
-        <w:t>5. New task should get added on the top. ( not necessary)</w:t>
-      </w:r>
-      <w:r>
-        <w:rPr>
-          <w:sz w:val="28"/>
-          <w:szCs w:val="28"/>
-        </w:rPr>
-        <w:br/>
-      </w:r>
-      <w:r>
-        <w:rPr>
-          <w:sz w:val="28"/>
-          <w:szCs w:val="28"/>
-        </w:rPr>
-        <w:br/>
-        <w:t xml:space="preserve">6. </w:t>
-      </w:r>
-      <w:r>
-        <w:rPr>
-          <w:sz w:val="28"/>
-          <w:szCs w:val="28"/>
-        </w:rPr>
-        <w:t>While completing the task, if user didn’t want to enter the date and time of completion, there should be some simpler way to do that.</w:t>
-      </w:r>
-      <w:r>
-        <w:rPr>
-          <w:sz w:val="28"/>
-          <w:szCs w:val="28"/>
-        </w:rPr>
-        <w:br/>
-      </w:r>
-      <w:r>
-        <w:rPr>
-          <w:sz w:val="28"/>
-          <w:szCs w:val="28"/>
-        </w:rPr>
-        <w:br/>
-        <w:t>7. Lot of white space in the application.</w:t>
-      </w:r>
-      <w:r>
-        <w:rPr>
-          <w:sz w:val="28"/>
-          <w:szCs w:val="28"/>
-        </w:rPr>
-        <w:br/>
-      </w:r>
-      <w:r>
-        <w:rPr>
-          <w:sz w:val="28"/>
-          <w:szCs w:val="28"/>
-        </w:rPr>
-        <w:br/>
-        <w:t>8. There is no provision to go to next / previous year in the calendar.</w:t>
-      </w:r>
-      <w:r>
-        <w:rPr>
-          <w:sz w:val="28"/>
-          <w:szCs w:val="28"/>
-        </w:rPr>
-        <w:br/>
-      </w:r>
-      <w:r>
-        <w:rPr>
-          <w:sz w:val="28"/>
-          <w:szCs w:val="28"/>
-        </w:rPr>
-        <w:br/>
-        <w:t xml:space="preserve">9. </w:t>
-      </w:r>
-      <w:r>
-        <w:rPr>
-          <w:sz w:val="28"/>
-          <w:szCs w:val="28"/>
-        </w:rPr>
-        <w:t>There should be a search field.</w:t>
-      </w:r>
-      <w:r>
-        <w:rPr>
-          <w:sz w:val="28"/>
-          <w:szCs w:val="28"/>
-        </w:rPr>
-        <w:br/>
-      </w:r>
-      <w:r>
-        <w:rPr>
-          <w:sz w:val="28"/>
-          <w:szCs w:val="28"/>
-        </w:rPr>
-        <w:br/>
-        <w:t xml:space="preserve">10. One user pointed </w:t>
-      </w:r>
-      <w:r>
-        <w:rPr>
-          <w:sz w:val="28"/>
-          <w:szCs w:val="28"/>
-        </w:rPr>
-        <w:t>out that the sequence of the functions in the menu bar should be prioritized. Like, he needed ‘Create an appointment’ function first than ‘Import calendar’.</w:t>
-      </w:r>
-      <w:r>
-        <w:rPr>
-          <w:sz w:val="28"/>
-          <w:szCs w:val="28"/>
-        </w:rPr>
-        <w:br/>
-      </w:r>
-      <w:r>
-        <w:rPr>
-          <w:sz w:val="28"/>
-          <w:szCs w:val="28"/>
-        </w:rPr>
-        <w:br/>
-        <w:t xml:space="preserve">11. Professor suggested to categorize the events into various groups using color coding. </w:t>
-      </w:r>
-      <w:r>
-        <w:rPr>
-          <w:sz w:val="28"/>
-          <w:szCs w:val="28"/>
-        </w:rPr>
-        <w:br/>
-      </w:r>
-      <w:r>
-        <w:rPr>
-          <w:sz w:val="28"/>
-          <w:szCs w:val="28"/>
-        </w:rPr>
-        <w:br/>
-      </w:r>
-    </w:p>
-    <w:p>
-      <w:pPr>
-        <w:pStyle w:val="ListParagraph"/>
-        <w:numPr>
-          <w:ilvl w:val="1"/>
-          <w:numId w:val="17"/>
-        </w:numPr>
-        <w:rPr>
-          <w:b/>
-          <w:sz w:val="28"/>
-          <w:szCs w:val="28"/>
-        </w:rPr>
-      </w:pPr>
-      <w:r>
-        <w:rPr>
-          <w:b/>
-          <w:sz w:val="28"/>
-          <w:szCs w:val="28"/>
-        </w:rPr>
-        <w:t>What design fault caused each problem?</w:t>
-      </w:r>
-    </w:p>
-    <w:p>
-      <w:pPr>
-        <w:pStyle w:val="ListParagraph"/>
-        <w:numPr>
-          <w:ilvl w:val="1"/>
-          <w:numId w:val="17"/>
-        </w:numPr>
-        <w:rPr>
-          <w:b/>
-          <w:sz w:val="28"/>
-          <w:szCs w:val="28"/>
-        </w:rPr>
-      </w:pPr>
-      <w:r>
-        <w:rPr>
-          <w:b/>
-          <w:sz w:val="28"/>
-          <w:szCs w:val="28"/>
-        </w:rPr>
-        <w:t>What improvements can be made?</w:t>
-      </w:r>
-    </w:p>
-    <w:p>
-      <w:pPr>
-        <w:pStyle w:val="ListParagraph"/>
-        <w:numPr>
-          <w:ilvl w:val="1"/>
-          <w:numId w:val="17"/>
-        </w:numPr>
-        <w:rPr>
-          <w:sz w:val="28"/>
-          <w:szCs w:val="28"/>
-        </w:rPr>
-      </w:pPr>
-      <w:r>
-        <w:rPr>
-          <w:b/>
-          <w:sz w:val="28"/>
-          <w:szCs w:val="28"/>
-        </w:rPr>
-        <w:t>Before and after screen shots</w:t>
-      </w:r>
-      <w:r>
-        <w:rPr>
-          <w:sz w:val="28"/>
-          <w:szCs w:val="28"/>
-        </w:rPr>
-        <w:t>.</w:t>
+        <w:t>1</w:t>
+      </w:r>
+      <w:r>
+        <w:fldChar w:fldCharType="end"/>
+      </w:r>
+      <w:r>
+        <w:t xml:space="preserve">.  </w:t>
       </w:r>
     </w:p>
     <w:p/>
     <w:p/>
     <w:p/>
+    <w:p>
+      <w:pPr>
+        <w:pStyle w:val="Caption"/>
+      </w:pPr>
+      <w:bookmarkStart w:id="2" w:name="_Ref412922784"/>
+      <w:r>
+        <w:t xml:space="preserve">Figure </w:t>
+      </w:r>
+      <w:fldSimple w:instr=" SEQ Figure \* ARABIC ">
+        <w:r>
+          <w:rPr>
+            <w:noProof/>
+          </w:rPr>
+          <w:t>1</w:t>
+        </w:r>
+      </w:fldSimple>
+      <w:bookmarkEnd w:id="2"/>
+      <w:r>
+        <w:t xml:space="preserve"> – Original Calendar Event Coloring</w:t>
+      </w:r>
+    </w:p>
+    <w:p/>
+    <w:p>
+      <w:pPr>
+        <w:ind w:firstLine="360"/>
+      </w:pPr>
+      <w:r>
+        <w:t xml:space="preserve">When a user is examining a webpage, they typically do not “read” </w:t>
+      </w:r>
+      <w:r>
+        <w:t xml:space="preserve">the text </w:t>
+      </w:r>
+      <w:r>
+        <w:t xml:space="preserve">it in the traditional sense.  Rather, the user’s behavior is more akin to scanning where they are looking for specific keys and triggers.  </w:t>
+      </w:r>
+      <w:r>
+        <w:t xml:space="preserve">One of the points of feedback we received </w:t>
+      </w:r>
+      <w:r>
+        <w:t xml:space="preserve">during the usability test </w:t>
+      </w:r>
+      <w:r>
+        <w:t xml:space="preserve">was that </w:t>
+      </w:r>
+      <w:r>
+        <w:t>users sho</w:t>
+      </w:r>
+      <w:r>
+        <w:t>uld be able to configure the calendar so that appointments can individually have different colors</w:t>
+      </w:r>
+      <w:r>
+        <w:t xml:space="preserve">.  This recommendation aligns with the Gestalt principle of similarity where a user </w:t>
+      </w:r>
+      <w:r>
+        <w:t>typically associates things that are visually similar</w:t>
+      </w:r>
+      <w:r>
+        <w:t xml:space="preserve"> (in this case </w:t>
+      </w:r>
+      <w:r>
+        <w:t xml:space="preserve">similar </w:t>
+      </w:r>
+      <w:r>
+        <w:t xml:space="preserve">through </w:t>
+      </w:r>
+      <w:r>
+        <w:t xml:space="preserve">color). </w:t>
+      </w:r>
+      <w:r>
+        <w:rPr>
+          <w:b/>
+        </w:rPr>
+        <w:t xml:space="preserve"> </w:t>
+      </w:r>
+      <w:r>
+        <w:t xml:space="preserve"> </w:t>
+      </w:r>
+      <w:r>
+        <w:t>To that end, a</w:t>
+      </w:r>
+      <w:r>
+        <w:t>n example where color coding of events would be useful is when a user wants to</w:t>
+      </w:r>
+      <w:r>
+        <w:t xml:space="preserve"> visually</w:t>
+      </w:r>
+      <w:r>
+        <w:t xml:space="preserve"> </w:t>
+      </w:r>
+      <w:r>
+        <w:t>differentiate</w:t>
+      </w:r>
+      <w:r>
+        <w:t xml:space="preserve"> professional and personal appointments by making the two categories different colors.</w:t>
+      </w:r>
+      <w:r>
+        <w:t xml:space="preserve"> </w:t>
+      </w:r>
+      <w:r>
+        <w:t xml:space="preserve">  Our modified calendar with event color coding is shown in </w:t>
+      </w:r>
+      <w:r>
+        <w:fldChar w:fldCharType="begin"/>
+      </w:r>
+      <w:r>
+        <w:instrText xml:space="preserve"> REF  _Ref412925301 \* Lower \h </w:instrText>
+      </w:r>
+      <w:r>
+        <w:fldChar w:fldCharType="separate"/>
+      </w:r>
+      <w:r>
+        <w:t xml:space="preserve">figure </w:t>
+      </w:r>
+      <w:r>
+        <w:rPr>
+          <w:noProof/>
+        </w:rPr>
+        <w:t>2</w:t>
+      </w:r>
+      <w:r>
+        <w:fldChar w:fldCharType="end"/>
+      </w:r>
+      <w:r>
+        <w:t>.</w:t>
+      </w:r>
+    </w:p>
+    <w:p/>
+    <w:p>
+      <w:pPr>
+        <w:jc w:val="center"/>
+      </w:pPr>
+      <w:r>
+        <w:rPr>
+          <w:noProof/>
+        </w:rPr>
+        <w:drawing>
+          <wp:inline distT="0" distB="0" distL="0" distR="0">
+            <wp:extent cx="2867207" cy="2126512"/>
+            <wp:effectExtent l="19050" t="0" r="9343" b="0"/>
+            <wp:docPr id="1" name="Picture 0" descr="Modified Event Color Coding.png"/>
+            <wp:cNvGraphicFramePr>
+              <a:graphicFrameLocks xmlns:a="http://schemas.openxmlformats.org/drawingml/2006/main" noChangeAspect="1"/>
+            </wp:cNvGraphicFramePr>
+            <a:graphic xmlns:a="http://schemas.openxmlformats.org/drawingml/2006/main">
+              <a:graphicData uri="http://schemas.openxmlformats.org/drawingml/2006/picture">
+                <pic:pic xmlns:pic="http://schemas.openxmlformats.org/drawingml/2006/picture">
+                  <pic:nvPicPr>
+                    <pic:cNvPr id="0" name="Modified Event Color Coding.png"/>
+                    <pic:cNvPicPr/>
+                  </pic:nvPicPr>
+                  <pic:blipFill>
+                    <a:blip r:embed="rId10" cstate="print"/>
+                    <a:stretch>
+                      <a:fillRect/>
+                    </a:stretch>
+                  </pic:blipFill>
+                  <pic:spPr>
+                    <a:xfrm>
+                      <a:off x="0" y="0"/>
+                      <a:ext cx="2866139" cy="2125720"/>
+                    </a:xfrm>
+                    <a:prstGeom prst="rect">
+                      <a:avLst/>
+                    </a:prstGeom>
+                  </pic:spPr>
+                </pic:pic>
+              </a:graphicData>
+            </a:graphic>
+          </wp:inline>
+        </w:drawing>
+      </w:r>
+    </w:p>
+    <w:p/>
+    <w:p>
+      <w:pPr>
+        <w:pStyle w:val="Caption"/>
+      </w:pPr>
+      <w:bookmarkStart w:id="3" w:name="_Ref412925301"/>
+      <w:r>
+        <w:t xml:space="preserve">Figure </w:t>
+      </w:r>
+      <w:fldSimple w:instr=" SEQ Figure \* ARABIC ">
+        <w:r>
+          <w:rPr>
+            <w:noProof/>
+          </w:rPr>
+          <w:t>2</w:t>
+        </w:r>
+      </w:fldSimple>
+      <w:bookmarkEnd w:id="3"/>
+      <w:r>
+        <w:t xml:space="preserve"> – Modified Calendar Appointment Color Coding</w:t>
+      </w:r>
+    </w:p>
+    <w:p/>
+    <w:p>
+      <w:pPr>
+        <w:pStyle w:val="Heading1"/>
+      </w:pPr>
+      <w:r>
+        <w:t xml:space="preserve">Menu Bar </w:t>
+      </w:r>
+      <w:r>
+        <w:t>Naming and Ordering</w:t>
+      </w:r>
+    </w:p>
     <w:p/>
     <w:p/>
     <w:p/>
     <w:p>
-      <w:bookmarkStart w:id="1" w:name="_GoBack"/>
-      <w:bookmarkEnd w:id="1"/>
-    </w:p>
+      <w:pPr>
+        <w:pStyle w:val="Heading1"/>
+      </w:pPr>
+      <w:r>
+        <w:t>To-Do Item Due Date</w:t>
+      </w:r>
+    </w:p>
+    <w:p/>
+    <w:p>
+      <w:pPr>
+        <w:ind w:firstLine="360"/>
+      </w:pPr>
+      <w:r>
+        <w:t>Our application combines calendar appointments (which we describe as synchronous events) with to-do items (which we describe as asynchronous tasks that are not associated with a specific time)</w:t>
+      </w:r>
+      <w:r>
+        <w:t xml:space="preserve">.   The intent behind the to-do list was that the user could do the task at his/her convenience.  </w:t>
+      </w:r>
+      <w:r>
+        <w:t>As such</w:t>
+      </w:r>
+      <w:r>
+        <w:t xml:space="preserve">, in our original </w:t>
+      </w:r>
+      <w:r>
+        <w:t xml:space="preserve">form to-do task creation form shown in </w:t>
+      </w:r>
+      <w:r>
+        <w:fldChar w:fldCharType="begin"/>
+      </w:r>
+      <w:r>
+        <w:instrText xml:space="preserve"> REF  _Ref412929573 \* Lower \h </w:instrText>
+      </w:r>
+      <w:r>
+        <w:fldChar w:fldCharType="separate"/>
+      </w:r>
+      <w:r>
+        <w:t xml:space="preserve">figure </w:t>
+      </w:r>
+      <w:r>
+        <w:rPr>
+          <w:noProof/>
+        </w:rPr>
+        <w:t>3</w:t>
+      </w:r>
+      <w:r>
+        <w:fldChar w:fldCharType="end"/>
+      </w:r>
+      <w:r>
+        <w:t xml:space="preserve">, we did not provide a feature for the user to add a “Due” (or to borrow a legal term a “Drop Dead”) date, which would serve as the absolute latest the task could be done. </w:t>
+      </w:r>
+    </w:p>
+    <w:p/>
+    <w:p/>
+    <w:p/>
+    <w:p>
+      <w:pPr>
+        <w:pStyle w:val="Caption"/>
+      </w:pPr>
+      <w:bookmarkStart w:id="4" w:name="_Ref412929573"/>
+      <w:r>
+        <w:t xml:space="preserve">Figure </w:t>
+      </w:r>
+      <w:fldSimple w:instr=" SEQ Figure \* ARABIC ">
+        <w:r>
+          <w:rPr>
+            <w:noProof/>
+          </w:rPr>
+          <w:t>3</w:t>
+        </w:r>
+      </w:fldSimple>
+      <w:bookmarkEnd w:id="4"/>
+      <w:r>
+        <w:t xml:space="preserve"> – Original To-Do Task Creation Form</w:t>
+      </w:r>
+    </w:p>
+    <w:p/>
+    <w:p>
+      <w:r>
+        <w:tab/>
+        <w:t xml:space="preserve">The usability tester mentioned that she would like to have “due dates” for tasks.  For example, if a task was to “File Income Tax”, the “due date” would be April 15.  To accommodate this feature, we added a “Due Date” field to the task creation form as shown in </w:t>
+      </w:r>
+      <w:r>
+        <w:fldChar w:fldCharType="begin"/>
+      </w:r>
+      <w:r>
+        <w:instrText xml:space="preserve"> REF  _Ref412929769 \* Lower \h </w:instrText>
+      </w:r>
+      <w:r>
+        <w:fldChar w:fldCharType="separate"/>
+      </w:r>
+      <w:r>
+        <w:t xml:space="preserve">figure </w:t>
+      </w:r>
+      <w:r>
+        <w:rPr>
+          <w:noProof/>
+        </w:rPr>
+        <w:t>4</w:t>
+      </w:r>
+      <w:r>
+        <w:fldChar w:fldCharType="end"/>
+      </w:r>
+      <w:r>
+        <w:t>.</w:t>
+      </w:r>
+      <w:r>
+        <w:t xml:space="preserve">  This field is optional (as denoted by no red star next to the description) since not all tasks will necessarily have a due dte.</w:t>
+      </w:r>
+    </w:p>
+    <w:p/>
+    <w:p>
+      <w:pPr>
+        <w:jc w:val="center"/>
+      </w:pPr>
+      <w:r>
+        <w:rPr>
+          <w:noProof/>
+        </w:rPr>
+        <w:drawing>
+          <wp:inline distT="0" distB="0" distL="0" distR="0">
+            <wp:extent cx="3334216" cy="2753109"/>
+            <wp:effectExtent l="19050" t="0" r="0" b="0"/>
+            <wp:docPr id="5" name="Picture 4" descr="Modified Task Creation Form.png"/>
+            <wp:cNvGraphicFramePr>
+              <a:graphicFrameLocks xmlns:a="http://schemas.openxmlformats.org/drawingml/2006/main" noChangeAspect="1"/>
+            </wp:cNvGraphicFramePr>
+            <a:graphic xmlns:a="http://schemas.openxmlformats.org/drawingml/2006/main">
+              <a:graphicData uri="http://schemas.openxmlformats.org/drawingml/2006/picture">
+                <pic:pic xmlns:pic="http://schemas.openxmlformats.org/drawingml/2006/picture">
+                  <pic:nvPicPr>
+                    <pic:cNvPr id="0" name="Modified Task Creation Form.png"/>
+                    <pic:cNvPicPr/>
+                  </pic:nvPicPr>
+                  <pic:blipFill>
+                    <a:blip r:embed="rId11" cstate="print"/>
+                    <a:stretch>
+                      <a:fillRect/>
+                    </a:stretch>
+                  </pic:blipFill>
+                  <pic:spPr>
+                    <a:xfrm>
+                      <a:off x="0" y="0"/>
+                      <a:ext cx="3334216" cy="2753109"/>
+                    </a:xfrm>
+                    <a:prstGeom prst="rect">
+                      <a:avLst/>
+                    </a:prstGeom>
+                  </pic:spPr>
+                </pic:pic>
+              </a:graphicData>
+            </a:graphic>
+          </wp:inline>
+        </w:drawing>
+      </w:r>
+    </w:p>
+    <w:p/>
+    <w:p>
+      <w:pPr>
+        <w:pStyle w:val="Caption"/>
+      </w:pPr>
+      <w:bookmarkStart w:id="5" w:name="_Ref412929769"/>
+      <w:r>
+        <w:t xml:space="preserve">Figure </w:t>
+      </w:r>
+      <w:fldSimple w:instr=" SEQ Figure \* ARABIC ">
+        <w:r>
+          <w:rPr>
+            <w:noProof/>
+          </w:rPr>
+          <w:t>4</w:t>
+        </w:r>
+      </w:fldSimple>
+      <w:bookmarkEnd w:id="5"/>
+      <w:r>
+        <w:t xml:space="preserve"> – Modified To-Do Task Creation Form</w:t>
+      </w:r>
+    </w:p>
+    <w:p/>
+    <w:p>
+      <w:pPr>
+        <w:ind w:firstLine="360"/>
+      </w:pPr>
+      <w:r>
+        <w:t xml:space="preserve">With the addition of the “Due Date” field to the task, the inlay list used to display all tasks also needed to be updated to include a field for this information.  The updated “Due Date” field in the to-do list is shown in </w:t>
+      </w:r>
+      <w:r>
+        <w:fldChar w:fldCharType="begin"/>
+      </w:r>
+      <w:r>
+        <w:instrText xml:space="preserve"> REF  _Ref412930395 \* Lower \h </w:instrText>
+      </w:r>
+      <w:r>
+        <w:fldChar w:fldCharType="separate"/>
+      </w:r>
+      <w:r>
+        <w:t xml:space="preserve">figure </w:t>
+      </w:r>
+      <w:r>
+        <w:rPr>
+          <w:noProof/>
+        </w:rPr>
+        <w:t>4</w:t>
+      </w:r>
+      <w:r>
+        <w:fldChar w:fldCharType="end"/>
+      </w:r>
+      <w:r>
+        <w:t>.</w:t>
+      </w:r>
+    </w:p>
+    <w:p/>
+    <w:p>
+      <w:pPr>
+        <w:jc w:val="center"/>
+      </w:pPr>
+      <w:r>
+        <w:rPr>
+          <w:noProof/>
+        </w:rPr>
+        <w:lastRenderedPageBreak/>
+        <w:drawing>
+          <wp:inline distT="0" distB="0" distL="0" distR="0">
+            <wp:extent cx="2743583" cy="4229691"/>
+            <wp:effectExtent l="19050" t="0" r="0" b="0"/>
+            <wp:docPr id="6" name="Picture 5" descr="Modified Task Inlay List.png"/>
+            <wp:cNvGraphicFramePr>
+              <a:graphicFrameLocks xmlns:a="http://schemas.openxmlformats.org/drawingml/2006/main" noChangeAspect="1"/>
+            </wp:cNvGraphicFramePr>
+            <a:graphic xmlns:a="http://schemas.openxmlformats.org/drawingml/2006/main">
+              <a:graphicData uri="http://schemas.openxmlformats.org/drawingml/2006/picture">
+                <pic:pic xmlns:pic="http://schemas.openxmlformats.org/drawingml/2006/picture">
+                  <pic:nvPicPr>
+                    <pic:cNvPr id="0" name="Modified Task Inlay List.png"/>
+                    <pic:cNvPicPr/>
+                  </pic:nvPicPr>
+                  <pic:blipFill>
+                    <a:blip r:embed="rId12" cstate="print"/>
+                    <a:stretch>
+                      <a:fillRect/>
+                    </a:stretch>
+                  </pic:blipFill>
+                  <pic:spPr>
+                    <a:xfrm>
+                      <a:off x="0" y="0"/>
+                      <a:ext cx="2743583" cy="4229691"/>
+                    </a:xfrm>
+                    <a:prstGeom prst="rect">
+                      <a:avLst/>
+                    </a:prstGeom>
+                  </pic:spPr>
+                </pic:pic>
+              </a:graphicData>
+            </a:graphic>
+          </wp:inline>
+        </w:drawing>
+      </w:r>
+    </w:p>
+    <w:p>
+      <w:pPr>
+        <w:pStyle w:val="Caption"/>
+      </w:pPr>
+      <w:bookmarkStart w:id="6" w:name="_Ref412930395"/>
+      <w:r>
+        <w:t xml:space="preserve">Figure </w:t>
+      </w:r>
+      <w:fldSimple w:instr=" SEQ Figure \* ARABIC ">
+        <w:r>
+          <w:rPr>
+            <w:noProof/>
+          </w:rPr>
+          <w:t>4</w:t>
+        </w:r>
+      </w:fldSimple>
+      <w:bookmarkEnd w:id="6"/>
+      <w:r>
+        <w:t xml:space="preserve"> – Modified To-Do List with Due Date Field</w:t>
+      </w:r>
+    </w:p>
+    <w:p/>
+    <w:p/>
+    <w:p>
+      <w:pPr>
+        <w:pStyle w:val="Heading1"/>
+      </w:pPr>
+      <w:r>
+        <w:t xml:space="preserve">Skipping the Setting of a </w:t>
+      </w:r>
+      <w:r>
+        <w:t>To-Do Item</w:t>
+      </w:r>
+      <w:r>
+        <w:t>’s Completion Time</w:t>
+      </w:r>
+    </w:p>
+    <w:p/>
+    <w:p>
+      <w:pPr>
+        <w:ind w:firstLine="360"/>
+      </w:pPr>
+      <w:r>
+        <w:t>In our mental model</w:t>
+      </w:r>
+      <w:r>
+        <w:t xml:space="preserve"> for the to-do list</w:t>
+      </w:r>
+      <w:r>
+        <w:t xml:space="preserve">, we </w:t>
+      </w:r>
+      <w:r>
+        <w:t xml:space="preserve">had </w:t>
+      </w:r>
+      <w:r>
+        <w:t>expected</w:t>
+      </w:r>
+      <w:r>
+        <w:t xml:space="preserve"> that when a user completed </w:t>
+      </w:r>
+      <w:r>
+        <w:t>an item that</w:t>
+      </w:r>
+      <w:r>
+        <w:t xml:space="preserve"> they would want to specify the task’s completion time the vast majority of the time.  As </w:t>
+      </w:r>
+      <w:r>
+        <w:t xml:space="preserve">such, when we designed the menu for completing a task, we did not feature prominently the feature to bypass specifying the task completion time.  </w:t>
+      </w:r>
+    </w:p>
+    <w:p>
+      <w:pPr>
+        <w:ind w:firstLine="360"/>
+      </w:pPr>
+    </w:p>
+    <w:p>
+      <w:pPr>
+        <w:ind w:firstLine="360"/>
+      </w:pPr>
+      <w:r>
+        <w:fldChar w:fldCharType="begin"/>
+      </w:r>
+      <w:r>
+        <w:instrText xml:space="preserve"> REF _Ref412926406 \h </w:instrText>
+      </w:r>
+      <w:r>
+        <w:fldChar w:fldCharType="separate"/>
+      </w:r>
+      <w:r>
+        <w:t xml:space="preserve">Figure </w:t>
+      </w:r>
+      <w:r>
+        <w:rPr>
+          <w:noProof/>
+        </w:rPr>
+        <w:t>5</w:t>
+      </w:r>
+      <w:r>
+        <w:fldChar w:fldCharType="end"/>
+      </w:r>
+      <w:r>
+        <w:t xml:space="preserve"> is the original menu for specifying a task’s completion time; for a user to bypass this menu, they click the “X” in the top right corner.  Admittedly, this process is not optimally intuitive.</w:t>
+      </w:r>
+    </w:p>
+    <w:p>
+      <w:pPr>
+        <w:ind w:firstLine="360"/>
+      </w:pPr>
+    </w:p>
+    <w:p>
+      <w:pPr>
+        <w:pStyle w:val="Caption"/>
+      </w:pPr>
+      <w:bookmarkStart w:id="7" w:name="_Ref412926406"/>
+      <w:r>
+        <w:t xml:space="preserve">Figure </w:t>
+      </w:r>
+      <w:fldSimple w:instr=" SEQ Figure \* ARABIC ">
+        <w:r>
+          <w:rPr>
+            <w:noProof/>
+          </w:rPr>
+          <w:t>5</w:t>
+        </w:r>
+      </w:fldSimple>
+      <w:bookmarkEnd w:id="7"/>
+      <w:r>
+        <w:t xml:space="preserve"> – Original Menu to Specify the Completion Time of a To-Do Item</w:t>
+      </w:r>
+    </w:p>
+    <w:p/>
+    <w:p>
+      <w:r>
+        <w:tab/>
+        <w:t xml:space="preserve">During the usability test, the user showed little interest in specifying a task completion time and was rather confused by the process.  In her mental model, this feature did not provide much utility, and she quickly wanted to bypass this feature.  To address her feedback, we modified the task completion form as shown in </w:t>
+      </w:r>
+      <w:r>
+        <w:fldChar w:fldCharType="begin"/>
+      </w:r>
+      <w:r>
+        <w:instrText xml:space="preserve"> REF  _Ref412929165 \* Lower \h </w:instrText>
+      </w:r>
+      <w:r>
+        <w:fldChar w:fldCharType="separate"/>
+      </w:r>
+      <w:r>
+        <w:t xml:space="preserve">figure </w:t>
+      </w:r>
+      <w:r>
+        <w:rPr>
+          <w:noProof/>
+        </w:rPr>
+        <w:t>6</w:t>
+      </w:r>
+      <w:r>
+        <w:fldChar w:fldCharType="end"/>
+      </w:r>
+      <w:r>
+        <w:t xml:space="preserve"> to make the feature to skip the step of specifying a task completion time by adding a “Skip” button.  With the introduction of this new button, we also thought the “</w:t>
+      </w:r>
+      <w:r>
+        <w:rPr>
+          <w:b/>
+          <w:color w:val="FF0000"/>
+        </w:rPr>
+        <w:t>XXXXXXXXXX</w:t>
+      </w:r>
+      <w:r>
+        <w:t>” button’s text should be modified since the text no longer made as much logical sense in the new model.  As such, that button’s text was modified to “</w:t>
+      </w:r>
+      <w:r>
+        <w:t>Set Completion Time</w:t>
+      </w:r>
+      <w:r>
+        <w:t>”</w:t>
+      </w:r>
+      <w:r>
+        <w:t>, which we believe more completely describes its functionality</w:t>
+      </w:r>
+      <w:r>
+        <w:t>.</w:t>
+      </w:r>
+    </w:p>
+    <w:p/>
+    <w:p>
+      <w:pPr>
+        <w:jc w:val="center"/>
+      </w:pPr>
+      <w:r>
+        <w:rPr>
+          <w:noProof/>
+        </w:rPr>
+        <w:drawing>
+          <wp:inline distT="0" distB="0" distL="0" distR="0">
+            <wp:extent cx="3048426" cy="2467320"/>
+            <wp:effectExtent l="19050" t="0" r="0" b="0"/>
+            <wp:docPr id="3" name="Picture 2" descr="Modified Task Completion Time Menu.png"/>
+            <wp:cNvGraphicFramePr>
+              <a:graphicFrameLocks xmlns:a="http://schemas.openxmlformats.org/drawingml/2006/main" noChangeAspect="1"/>
+            </wp:cNvGraphicFramePr>
+            <a:graphic xmlns:a="http://schemas.openxmlformats.org/drawingml/2006/main">
+              <a:graphicData uri="http://schemas.openxmlformats.org/drawingml/2006/picture">
+                <pic:pic xmlns:pic="http://schemas.openxmlformats.org/drawingml/2006/picture">
+                  <pic:nvPicPr>
+                    <pic:cNvPr id="0" name="Modified Task Completion Time Menu.png"/>
+                    <pic:cNvPicPr/>
+                  </pic:nvPicPr>
+                  <pic:blipFill>
+                    <a:blip r:embed="rId13" cstate="print"/>
+                    <a:stretch>
+                      <a:fillRect/>
+                    </a:stretch>
+                  </pic:blipFill>
+                  <pic:spPr>
+                    <a:xfrm>
+                      <a:off x="0" y="0"/>
+                      <a:ext cx="3048426" cy="2467320"/>
+                    </a:xfrm>
+                    <a:prstGeom prst="rect">
+                      <a:avLst/>
+                    </a:prstGeom>
+                  </pic:spPr>
+                </pic:pic>
+              </a:graphicData>
+            </a:graphic>
+          </wp:inline>
+        </w:drawing>
+      </w:r>
+    </w:p>
+    <w:p/>
+    <w:p>
+      <w:pPr>
+        <w:pStyle w:val="Caption"/>
+      </w:pPr>
+      <w:bookmarkStart w:id="8" w:name="_Ref412929165"/>
+      <w:r>
+        <w:t xml:space="preserve">Figure </w:t>
+      </w:r>
+      <w:fldSimple w:instr=" SEQ Figure \* ARABIC ">
+        <w:r>
+          <w:rPr>
+            <w:noProof/>
+          </w:rPr>
+          <w:t>6</w:t>
+        </w:r>
+      </w:fldSimple>
+      <w:bookmarkEnd w:id="8"/>
+      <w:r>
+        <w:t xml:space="preserve"> – Modif</w:t>
+      </w:r>
+      <w:r>
+        <w:t>ied</w:t>
+      </w:r>
+      <w:r>
+        <w:t xml:space="preserve"> Task Completion Time Menu</w:t>
+      </w:r>
+    </w:p>
+    <w:p/>
     <w:sectPr>
       <w:pgSz w:w="12240" w:h="15840"/>
       <w:pgMar w:top="1440" w:right="1440" w:bottom="1440" w:left="1440" w:header="720" w:footer="720" w:gutter="0"/>
+      <w:pgNumType w:start="1"/>
       <w:cols w:space="720"/>
       <w:docGrid w:linePitch="360"/>
     </w:sectPr>
@@ -633,7 +1166,7 @@
 </file>
 
 <file path=word/endnotes.xml><?xml version="1.0" encoding="utf-8"?>
-<w:endnotes xmlns:wpc="http://schemas.microsoft.com/office/word/2010/wordprocessingCanvas" xmlns:mc="http://schemas.openxmlformats.org/markup-compatibility/2006" xmlns:o="urn:schemas-microsoft-com:office:office" xmlns:r="http://schemas.openxmlformats.org/officeDocument/2006/relationships" xmlns:m="http://schemas.openxmlformats.org/officeDocument/2006/math" xmlns:v="urn:schemas-microsoft-com:vml" xmlns:wp14="http://schemas.microsoft.com/office/word/2010/wordprocessingDrawing" xmlns:wp="http://schemas.openxmlformats.org/drawingml/2006/wordprocessingDrawing" xmlns:w10="urn:schemas-microsoft-com:office:word" xmlns:w="http://schemas.openxmlformats.org/wordprocessingml/2006/main" xmlns:w14="http://schemas.microsoft.com/office/word/2010/wordml" xmlns:w15="http://schemas.microsoft.com/office/word/2012/wordml" xmlns:wpg="http://schemas.microsoft.com/office/word/2010/wordprocessingGroup" xmlns:wpi="http://schemas.microsoft.com/office/word/2010/wordprocessingInk" xmlns:wne="http://schemas.microsoft.com/office/word/2006/wordml" xmlns:wps="http://schemas.microsoft.com/office/word/2010/wordprocessingShape" mc:Ignorable="w14 w15 wp14">
+<w:endnotes xmlns:ve="http://schemas.openxmlformats.org/markup-compatibility/2006" xmlns:o="urn:schemas-microsoft-com:office:office" xmlns:r="http://schemas.openxmlformats.org/officeDocument/2006/relationships" xmlns:m="http://schemas.openxmlformats.org/officeDocument/2006/math" xmlns:v="urn:schemas-microsoft-com:vml" xmlns:wp="http://schemas.openxmlformats.org/drawingml/2006/wordprocessingDrawing" xmlns:w10="urn:schemas-microsoft-com:office:word" xmlns:w="http://schemas.openxmlformats.org/wordprocessingml/2006/main" xmlns:wne="http://schemas.microsoft.com/office/word/2006/wordml">
   <w:endnote w:type="separator" w:id="-1">
     <w:p>
       <w:r>
@@ -652,25 +1185,19 @@
 </file>
 
 <file path=word/footer1.xml><?xml version="1.0" encoding="utf-8"?>
-<w:ftr xmlns:wpc="http://schemas.microsoft.com/office/word/2010/wordprocessingCanvas" xmlns:mc="http://schemas.openxmlformats.org/markup-compatibility/2006" xmlns:o="urn:schemas-microsoft-com:office:office" xmlns:r="http://schemas.openxmlformats.org/officeDocument/2006/relationships" xmlns:m="http://schemas.openxmlformats.org/officeDocument/2006/math" xmlns:v="urn:schemas-microsoft-com:vml" xmlns:wp14="http://schemas.microsoft.com/office/word/2010/wordprocessingDrawing" xmlns:wp="http://schemas.openxmlformats.org/drawingml/2006/wordprocessingDrawing" xmlns:w10="urn:schemas-microsoft-com:office:word" xmlns:w="http://schemas.openxmlformats.org/wordprocessingml/2006/main" xmlns:w14="http://schemas.microsoft.com/office/word/2010/wordml" xmlns:w15="http://schemas.microsoft.com/office/word/2012/wordml" xmlns:wpg="http://schemas.microsoft.com/office/word/2010/wordprocessingGroup" xmlns:wpi="http://schemas.microsoft.com/office/word/2010/wordprocessingInk" xmlns:wne="http://schemas.microsoft.com/office/word/2006/wordml" xmlns:wps="http://schemas.microsoft.com/office/word/2010/wordprocessingShape" mc:Ignorable="w14 w15 wp14">
-  <w:p>
-    <w:pPr>
-      <w:pStyle w:val="Footer"/>
-    </w:pPr>
-  </w:p>
+<w:ftr xmlns:ve="http://schemas.openxmlformats.org/markup-compatibility/2006" xmlns:o="urn:schemas-microsoft-com:office:office" xmlns:r="http://schemas.openxmlformats.org/officeDocument/2006/relationships" xmlns:m="http://schemas.openxmlformats.org/officeDocument/2006/math" xmlns:v="urn:schemas-microsoft-com:vml" xmlns:wp="http://schemas.openxmlformats.org/drawingml/2006/wordprocessingDrawing" xmlns:w10="urn:schemas-microsoft-com:office:word" xmlns:w="http://schemas.openxmlformats.org/wordprocessingml/2006/main" xmlns:wne="http://schemas.microsoft.com/office/word/2006/wordml">
   <w:tbl>
     <w:tblPr>
       <w:tblStyle w:val="TableGrid"/>
       <w:tblW w:w="10980" w:type="dxa"/>
       <w:tblBorders>
-        <w:top w:val="none" w:sz="0" w:space="0" w:color="auto"/>
         <w:left w:val="none" w:sz="0" w:space="0" w:color="auto"/>
         <w:bottom w:val="none" w:sz="0" w:space="0" w:color="auto"/>
         <w:right w:val="none" w:sz="0" w:space="0" w:color="auto"/>
         <w:insideH w:val="none" w:sz="0" w:space="0" w:color="auto"/>
         <w:insideV w:val="none" w:sz="0" w:space="0" w:color="auto"/>
       </w:tblBorders>
-      <w:tblLook w:val="04A0" w:firstRow="1" w:lastRow="0" w:firstColumn="1" w:lastColumn="0" w:noHBand="0" w:noVBand="1"/>
+      <w:tblLook w:val="04A0"/>
     </w:tblPr>
     <w:tblGrid>
       <w:gridCol w:w="3348"/>
@@ -695,16 +1222,8 @@
             <w:rPr>
               <w:b/>
             </w:rPr>
-            <w:t xml:space="preserve">Team </w:t>
+            <w:t>Team Thundercats</w:t>
           </w:r>
-          <w:proofErr w:type="spellStart"/>
-          <w:r>
-            <w:rPr>
-              <w:b/>
-            </w:rPr>
-            <w:t>Thundercats</w:t>
-          </w:r>
-          <w:proofErr w:type="spellEnd"/>
         </w:p>
         <w:p>
           <w:pPr>
@@ -728,31 +1247,13 @@
             <w:pStyle w:val="Footer"/>
             <w:jc w:val="center"/>
           </w:pPr>
-          <w:proofErr w:type="spellStart"/>
           <w:r>
             <w:rPr>
               <w:sz w:val="16"/>
               <w:szCs w:val="16"/>
             </w:rPr>
-            <w:t>Zayd</w:t>
+            <w:t>Zayd Hammoudeh</w:t>
           </w:r>
-          <w:proofErr w:type="spellEnd"/>
-          <w:r>
-            <w:rPr>
-              <w:sz w:val="16"/>
-              <w:szCs w:val="16"/>
-            </w:rPr>
-            <w:t xml:space="preserve"> </w:t>
-          </w:r>
-          <w:proofErr w:type="spellStart"/>
-          <w:r>
-            <w:rPr>
-              <w:sz w:val="16"/>
-              <w:szCs w:val="16"/>
-            </w:rPr>
-            <w:t>Hammoudeh</w:t>
-          </w:r>
-          <w:proofErr w:type="spellEnd"/>
         </w:p>
       </w:tc>
       <w:tc>
@@ -829,7 +1330,7 @@
             <w:rPr>
               <w:noProof/>
             </w:rPr>
-            <w:t>3</w:t>
+            <w:t>1</w:t>
           </w:r>
           <w:r>
             <w:rPr>
@@ -866,7 +1367,7 @@
 </file>
 
 <file path=word/footnotes.xml><?xml version="1.0" encoding="utf-8"?>
-<w:footnotes xmlns:wpc="http://schemas.microsoft.com/office/word/2010/wordprocessingCanvas" xmlns:mc="http://schemas.openxmlformats.org/markup-compatibility/2006" xmlns:o="urn:schemas-microsoft-com:office:office" xmlns:r="http://schemas.openxmlformats.org/officeDocument/2006/relationships" xmlns:m="http://schemas.openxmlformats.org/officeDocument/2006/math" xmlns:v="urn:schemas-microsoft-com:vml" xmlns:wp14="http://schemas.microsoft.com/office/word/2010/wordprocessingDrawing" xmlns:wp="http://schemas.openxmlformats.org/drawingml/2006/wordprocessingDrawing" xmlns:w10="urn:schemas-microsoft-com:office:word" xmlns:w="http://schemas.openxmlformats.org/wordprocessingml/2006/main" xmlns:w14="http://schemas.microsoft.com/office/word/2010/wordml" xmlns:w15="http://schemas.microsoft.com/office/word/2012/wordml" xmlns:wpg="http://schemas.microsoft.com/office/word/2010/wordprocessingGroup" xmlns:wpi="http://schemas.microsoft.com/office/word/2010/wordprocessingInk" xmlns:wne="http://schemas.microsoft.com/office/word/2006/wordml" xmlns:wps="http://schemas.microsoft.com/office/word/2010/wordprocessingShape" mc:Ignorable="w14 w15 wp14">
+<w:footnotes xmlns:ve="http://schemas.openxmlformats.org/markup-compatibility/2006" xmlns:o="urn:schemas-microsoft-com:office:office" xmlns:r="http://schemas.openxmlformats.org/officeDocument/2006/relationships" xmlns:m="http://schemas.openxmlformats.org/officeDocument/2006/math" xmlns:v="urn:schemas-microsoft-com:vml" xmlns:wp="http://schemas.openxmlformats.org/drawingml/2006/wordprocessingDrawing" xmlns:w10="urn:schemas-microsoft-com:office:word" xmlns:w="http://schemas.openxmlformats.org/wordprocessingml/2006/main" xmlns:wne="http://schemas.microsoft.com/office/word/2006/wordml">
   <w:footnote w:type="separator" w:id="-1">
     <w:p>
       <w:r>
@@ -885,7 +1386,7 @@
 </file>
 
 <file path=word/numbering.xml><?xml version="1.0" encoding="utf-8"?>
-<w:numbering xmlns:wpc="http://schemas.microsoft.com/office/word/2010/wordprocessingCanvas" xmlns:mc="http://schemas.openxmlformats.org/markup-compatibility/2006" xmlns:o="urn:schemas-microsoft-com:office:office" xmlns:r="http://schemas.openxmlformats.org/officeDocument/2006/relationships" xmlns:m="http://schemas.openxmlformats.org/officeDocument/2006/math" xmlns:v="urn:schemas-microsoft-com:vml" xmlns:wp14="http://schemas.microsoft.com/office/word/2010/wordprocessingDrawing" xmlns:wp="http://schemas.openxmlformats.org/drawingml/2006/wordprocessingDrawing" xmlns:w10="urn:schemas-microsoft-com:office:word" xmlns:w="http://schemas.openxmlformats.org/wordprocessingml/2006/main" xmlns:w14="http://schemas.microsoft.com/office/word/2010/wordml" xmlns:w15="http://schemas.microsoft.com/office/word/2012/wordml" xmlns:wpg="http://schemas.microsoft.com/office/word/2010/wordprocessingGroup" xmlns:wpi="http://schemas.microsoft.com/office/word/2010/wordprocessingInk" xmlns:wne="http://schemas.microsoft.com/office/word/2006/wordml" xmlns:wps="http://schemas.microsoft.com/office/word/2010/wordprocessingShape" mc:Ignorable="w14 w15 wp14">
+<w:numbering xmlns:ve="http://schemas.openxmlformats.org/markup-compatibility/2006" xmlns:o="urn:schemas-microsoft-com:office:office" xmlns:r="http://schemas.openxmlformats.org/officeDocument/2006/relationships" xmlns:m="http://schemas.openxmlformats.org/officeDocument/2006/math" xmlns:v="urn:schemas-microsoft-com:vml" xmlns:wp="http://schemas.openxmlformats.org/drawingml/2006/wordprocessingDrawing" xmlns:w10="urn:schemas-microsoft-com:office:word" xmlns:w="http://schemas.openxmlformats.org/wordprocessingml/2006/main" xmlns:wne="http://schemas.microsoft.com/office/word/2006/wordml">
   <w:abstractNum w:abstractNumId="0">
     <w:nsid w:val="0A841527"/>
     <w:multiLevelType w:val="multilevel"/>
@@ -2196,6 +2697,92 @@
     </w:lvl>
   </w:abstractNum>
   <w:abstractNum w:abstractNumId="13">
+    <w:nsid w:val="7049008E"/>
+    <w:multiLevelType w:val="hybridMultilevel"/>
+    <w:tmpl w:val="FF8C61E6"/>
+    <w:lvl w:ilvl="0" w:tplc="0409000F">
+      <w:start w:val="1"/>
+      <w:numFmt w:val="decimal"/>
+      <w:lvlText w:val="%1."/>
+      <w:lvlJc w:val="left"/>
+      <w:pPr>
+        <w:ind w:left="720" w:hanging="360"/>
+      </w:pPr>
+    </w:lvl>
+    <w:lvl w:ilvl="1" w:tplc="04090019" w:tentative="1">
+      <w:start w:val="1"/>
+      <w:numFmt w:val="lowerLetter"/>
+      <w:lvlText w:val="%2."/>
+      <w:lvlJc w:val="left"/>
+      <w:pPr>
+        <w:ind w:left="1440" w:hanging="360"/>
+      </w:pPr>
+    </w:lvl>
+    <w:lvl w:ilvl="2" w:tplc="0409001B" w:tentative="1">
+      <w:start w:val="1"/>
+      <w:numFmt w:val="lowerRoman"/>
+      <w:lvlText w:val="%3."/>
+      <w:lvlJc w:val="right"/>
+      <w:pPr>
+        <w:ind w:left="2160" w:hanging="180"/>
+      </w:pPr>
+    </w:lvl>
+    <w:lvl w:ilvl="3" w:tplc="0409000F" w:tentative="1">
+      <w:start w:val="1"/>
+      <w:numFmt w:val="decimal"/>
+      <w:lvlText w:val="%4."/>
+      <w:lvlJc w:val="left"/>
+      <w:pPr>
+        <w:ind w:left="2880" w:hanging="360"/>
+      </w:pPr>
+    </w:lvl>
+    <w:lvl w:ilvl="4" w:tplc="04090019" w:tentative="1">
+      <w:start w:val="1"/>
+      <w:numFmt w:val="lowerLetter"/>
+      <w:lvlText w:val="%5."/>
+      <w:lvlJc w:val="left"/>
+      <w:pPr>
+        <w:ind w:left="3600" w:hanging="360"/>
+      </w:pPr>
+    </w:lvl>
+    <w:lvl w:ilvl="5" w:tplc="0409001B" w:tentative="1">
+      <w:start w:val="1"/>
+      <w:numFmt w:val="lowerRoman"/>
+      <w:lvlText w:val="%6."/>
+      <w:lvlJc w:val="right"/>
+      <w:pPr>
+        <w:ind w:left="4320" w:hanging="180"/>
+      </w:pPr>
+    </w:lvl>
+    <w:lvl w:ilvl="6" w:tplc="0409000F" w:tentative="1">
+      <w:start w:val="1"/>
+      <w:numFmt w:val="decimal"/>
+      <w:lvlText w:val="%7."/>
+      <w:lvlJc w:val="left"/>
+      <w:pPr>
+        <w:ind w:left="5040" w:hanging="360"/>
+      </w:pPr>
+    </w:lvl>
+    <w:lvl w:ilvl="7" w:tplc="04090019" w:tentative="1">
+      <w:start w:val="1"/>
+      <w:numFmt w:val="lowerLetter"/>
+      <w:lvlText w:val="%8."/>
+      <w:lvlJc w:val="left"/>
+      <w:pPr>
+        <w:ind w:left="5760" w:hanging="360"/>
+      </w:pPr>
+    </w:lvl>
+    <w:lvl w:ilvl="8" w:tplc="0409001B" w:tentative="1">
+      <w:start w:val="1"/>
+      <w:numFmt w:val="lowerRoman"/>
+      <w:lvlText w:val="%9."/>
+      <w:lvlJc w:val="right"/>
+      <w:pPr>
+        <w:ind w:left="6480" w:hanging="180"/>
+      </w:pPr>
+    </w:lvl>
+  </w:abstractNum>
+  <w:abstractNum w:abstractNumId="14">
     <w:nsid w:val="763F198F"/>
     <w:multiLevelType w:val="multilevel"/>
     <w:tmpl w:val="DE563DD2"/>
@@ -2324,7 +2911,7 @@
       </w:rPr>
     </w:lvl>
   </w:abstractNum>
-  <w:abstractNum w:abstractNumId="14">
+  <w:abstractNum w:abstractNumId="15">
     <w:nsid w:val="76765674"/>
     <w:multiLevelType w:val="hybridMultilevel"/>
     <w:tmpl w:val="BBC87F2A"/>
@@ -2437,7 +3024,7 @@
       </w:rPr>
     </w:lvl>
   </w:abstractNum>
-  <w:abstractNum w:abstractNumId="15">
+  <w:abstractNum w:abstractNumId="16">
     <w:nsid w:val="7BAE1735"/>
     <w:multiLevelType w:val="multilevel"/>
     <w:tmpl w:val="F56E26AA"/>
@@ -2550,7 +3137,7 @@
       </w:rPr>
     </w:lvl>
   </w:abstractNum>
-  <w:abstractNum w:abstractNumId="16">
+  <w:abstractNum w:abstractNumId="17">
     <w:nsid w:val="7DDC4696"/>
     <w:multiLevelType w:val="hybridMultilevel"/>
     <w:tmpl w:val="2166C9D6"/>
@@ -2638,10 +3225,10 @@
     </w:lvl>
   </w:abstractNum>
   <w:num w:numId="1">
-    <w:abstractNumId w:val="13"/>
+    <w:abstractNumId w:val="14"/>
   </w:num>
   <w:num w:numId="2">
-    <w:abstractNumId w:val="16"/>
+    <w:abstractNumId w:val="17"/>
   </w:num>
   <w:num w:numId="3">
     <w:abstractNumId w:val="2"/>
@@ -2650,7 +3237,7 @@
     <w:abstractNumId w:val="1"/>
   </w:num>
   <w:num w:numId="5">
-    <w:abstractNumId w:val="15"/>
+    <w:abstractNumId w:val="16"/>
   </w:num>
   <w:num w:numId="6">
     <w:abstractNumId w:val="10"/>
@@ -2680,7 +3267,7 @@
     <w:abstractNumId w:val="5"/>
   </w:num>
   <w:num w:numId="15">
-    <w:abstractNumId w:val="14"/>
+    <w:abstractNumId w:val="15"/>
   </w:num>
   <w:num w:numId="16">
     <w:abstractNumId w:val="12"/>
@@ -2688,12 +3275,15 @@
   <w:num w:numId="17">
     <w:abstractNumId w:val="3"/>
   </w:num>
+  <w:num w:numId="18">
+    <w:abstractNumId w:val="13"/>
+  </w:num>
   <w:numIdMacAtCleanup w:val="12"/>
 </w:numbering>
 </file>
 
 <file path=word/styles.xml><?xml version="1.0" encoding="utf-8"?>
-<w:styles xmlns:mc="http://schemas.openxmlformats.org/markup-compatibility/2006" xmlns:r="http://schemas.openxmlformats.org/officeDocument/2006/relationships" xmlns:w="http://schemas.openxmlformats.org/wordprocessingml/2006/main" xmlns:w14="http://schemas.microsoft.com/office/word/2010/wordml" xmlns:w15="http://schemas.microsoft.com/office/word/2012/wordml" mc:Ignorable="w14 w15">
+<w:styles xmlns:r="http://schemas.openxmlformats.org/officeDocument/2006/relationships" xmlns:w="http://schemas.openxmlformats.org/wordprocessingml/2006/main">
   <w:docDefaults>
     <w:rPrDefault>
       <w:rPr>
@@ -2709,378 +3299,144 @@
       </w:pPr>
     </w:pPrDefault>
   </w:docDefaults>
-  <w:latentStyles w:defLockedState="0" w:defUIPriority="99" w:defSemiHidden="0" w:defUnhideWhenUsed="0" w:defQFormat="0" w:count="371">
-    <w:lsdException w:name="Normal" w:uiPriority="0" w:qFormat="1"/>
-    <w:lsdException w:name="heading 1" w:uiPriority="9" w:qFormat="1"/>
-    <w:lsdException w:name="heading 2" w:semiHidden="1" w:uiPriority="9" w:unhideWhenUsed="1" w:qFormat="1"/>
-    <w:lsdException w:name="heading 3" w:semiHidden="1" w:uiPriority="9" w:unhideWhenUsed="1" w:qFormat="1"/>
-    <w:lsdException w:name="heading 4" w:semiHidden="1" w:uiPriority="9" w:unhideWhenUsed="1" w:qFormat="1"/>
-    <w:lsdException w:name="heading 5" w:semiHidden="1" w:uiPriority="9" w:unhideWhenUsed="1" w:qFormat="1"/>
-    <w:lsdException w:name="heading 6" w:semiHidden="1" w:uiPriority="9" w:unhideWhenUsed="1" w:qFormat="1"/>
-    <w:lsdException w:name="heading 7" w:semiHidden="1" w:uiPriority="9" w:unhideWhenUsed="1" w:qFormat="1"/>
-    <w:lsdException w:name="heading 8" w:semiHidden="1" w:uiPriority="9" w:unhideWhenUsed="1" w:qFormat="1"/>
-    <w:lsdException w:name="heading 9" w:semiHidden="1" w:uiPriority="9" w:unhideWhenUsed="1" w:qFormat="1"/>
-    <w:lsdException w:name="index 1" w:semiHidden="1" w:unhideWhenUsed="1"/>
-    <w:lsdException w:name="index 2" w:semiHidden="1" w:unhideWhenUsed="1"/>
-    <w:lsdException w:name="index 3" w:semiHidden="1" w:unhideWhenUsed="1"/>
-    <w:lsdException w:name="index 4" w:semiHidden="1" w:unhideWhenUsed="1"/>
-    <w:lsdException w:name="index 5" w:semiHidden="1" w:unhideWhenUsed="1"/>
-    <w:lsdException w:name="index 6" w:semiHidden="1" w:unhideWhenUsed="1"/>
-    <w:lsdException w:name="index 7" w:semiHidden="1" w:unhideWhenUsed="1"/>
-    <w:lsdException w:name="index 8" w:semiHidden="1" w:unhideWhenUsed="1"/>
-    <w:lsdException w:name="index 9" w:semiHidden="1" w:unhideWhenUsed="1"/>
-    <w:lsdException w:name="toc 1" w:semiHidden="1" w:uiPriority="39" w:unhideWhenUsed="1"/>
-    <w:lsdException w:name="toc 2" w:semiHidden="1" w:uiPriority="39" w:unhideWhenUsed="1"/>
-    <w:lsdException w:name="toc 3" w:semiHidden="1" w:uiPriority="39" w:unhideWhenUsed="1"/>
-    <w:lsdException w:name="toc 4" w:semiHidden="1" w:uiPriority="39" w:unhideWhenUsed="1"/>
-    <w:lsdException w:name="toc 5" w:semiHidden="1" w:uiPriority="39" w:unhideWhenUsed="1"/>
-    <w:lsdException w:name="toc 6" w:semiHidden="1" w:uiPriority="39" w:unhideWhenUsed="1"/>
-    <w:lsdException w:name="toc 7" w:semiHidden="1" w:uiPriority="39" w:unhideWhenUsed="1"/>
-    <w:lsdException w:name="toc 8" w:semiHidden="1" w:uiPriority="39" w:unhideWhenUsed="1"/>
-    <w:lsdException w:name="toc 9" w:semiHidden="1" w:uiPriority="39" w:unhideWhenUsed="1"/>
-    <w:lsdException w:name="Normal Indent" w:semiHidden="1" w:unhideWhenUsed="1"/>
-    <w:lsdException w:name="footnote text" w:semiHidden="1" w:unhideWhenUsed="1"/>
-    <w:lsdException w:name="annotation text" w:semiHidden="1" w:unhideWhenUsed="1"/>
-    <w:lsdException w:name="header" w:semiHidden="1" w:unhideWhenUsed="1"/>
-    <w:lsdException w:name="footer" w:semiHidden="1" w:unhideWhenUsed="1"/>
-    <w:lsdException w:name="index heading" w:semiHidden="1" w:unhideWhenUsed="1"/>
-    <w:lsdException w:name="caption" w:semiHidden="1" w:uiPriority="35" w:unhideWhenUsed="1" w:qFormat="1"/>
-    <w:lsdException w:name="table of figures" w:semiHidden="1" w:unhideWhenUsed="1"/>
-    <w:lsdException w:name="envelope address" w:semiHidden="1" w:unhideWhenUsed="1"/>
-    <w:lsdException w:name="envelope return" w:semiHidden="1" w:unhideWhenUsed="1"/>
-    <w:lsdException w:name="footnote reference" w:semiHidden="1" w:unhideWhenUsed="1"/>
-    <w:lsdException w:name="annotation reference" w:semiHidden="1" w:unhideWhenUsed="1"/>
-    <w:lsdException w:name="line number" w:semiHidden="1" w:unhideWhenUsed="1"/>
-    <w:lsdException w:name="page number" w:semiHidden="1" w:unhideWhenUsed="1"/>
-    <w:lsdException w:name="endnote reference" w:semiHidden="1" w:unhideWhenUsed="1"/>
-    <w:lsdException w:name="endnote text" w:semiHidden="1" w:unhideWhenUsed="1"/>
-    <w:lsdException w:name="table of authorities" w:semiHidden="1" w:unhideWhenUsed="1"/>
-    <w:lsdException w:name="macro" w:semiHidden="1" w:unhideWhenUsed="1"/>
-    <w:lsdException w:name="toa heading" w:semiHidden="1" w:unhideWhenUsed="1"/>
-    <w:lsdException w:name="List" w:semiHidden="1" w:unhideWhenUsed="1"/>
-    <w:lsdException w:name="List Bullet" w:semiHidden="1" w:unhideWhenUsed="1"/>
-    <w:lsdException w:name="List Number" w:semiHidden="1" w:unhideWhenUsed="1"/>
-    <w:lsdException w:name="List 2" w:semiHidden="1" w:unhideWhenUsed="1"/>
-    <w:lsdException w:name="List 3" w:semiHidden="1" w:unhideWhenUsed="1"/>
-    <w:lsdException w:name="List 4" w:semiHidden="1" w:unhideWhenUsed="1"/>
-    <w:lsdException w:name="List 5" w:semiHidden="1" w:unhideWhenUsed="1"/>
-    <w:lsdException w:name="List Bullet 2" w:semiHidden="1" w:unhideWhenUsed="1"/>
-    <w:lsdException w:name="List Bullet 3" w:semiHidden="1" w:unhideWhenUsed="1"/>
-    <w:lsdException w:name="List Bullet 4" w:semiHidden="1" w:unhideWhenUsed="1"/>
-    <w:lsdException w:name="List Bullet 5" w:semiHidden="1" w:unhideWhenUsed="1"/>
-    <w:lsdException w:name="List Number 2" w:semiHidden="1" w:unhideWhenUsed="1"/>
-    <w:lsdException w:name="List Number 3" w:semiHidden="1" w:unhideWhenUsed="1"/>
-    <w:lsdException w:name="List Number 4" w:semiHidden="1" w:unhideWhenUsed="1"/>
-    <w:lsdException w:name="List Number 5" w:semiHidden="1" w:unhideWhenUsed="1"/>
-    <w:lsdException w:name="Title" w:uiPriority="10" w:qFormat="1"/>
-    <w:lsdException w:name="Closing" w:semiHidden="1" w:unhideWhenUsed="1"/>
-    <w:lsdException w:name="Signature" w:semiHidden="1" w:unhideWhenUsed="1"/>
-    <w:lsdException w:name="Default Paragraph Font" w:semiHidden="1" w:uiPriority="1" w:unhideWhenUsed="1"/>
-    <w:lsdException w:name="Body Text" w:semiHidden="1" w:unhideWhenUsed="1"/>
-    <w:lsdException w:name="Body Text Indent" w:semiHidden="1" w:unhideWhenUsed="1"/>
-    <w:lsdException w:name="List Continue" w:semiHidden="1" w:unhideWhenUsed="1"/>
-    <w:lsdException w:name="List Continue 2" w:semiHidden="1" w:unhideWhenUsed="1"/>
-    <w:lsdException w:name="List Continue 3" w:semiHidden="1" w:unhideWhenUsed="1"/>
-    <w:lsdException w:name="List Continue 4" w:semiHidden="1" w:unhideWhenUsed="1"/>
-    <w:lsdException w:name="List Continue 5" w:semiHidden="1" w:unhideWhenUsed="1"/>
-    <w:lsdException w:name="Message Header" w:semiHidden="1" w:unhideWhenUsed="1"/>
-    <w:lsdException w:name="Subtitle" w:uiPriority="11" w:qFormat="1"/>
-    <w:lsdException w:name="Salutation" w:semiHidden="1" w:unhideWhenUsed="1"/>
-    <w:lsdException w:name="Date" w:semiHidden="1" w:unhideWhenUsed="1"/>
-    <w:lsdException w:name="Body Text First Indent" w:semiHidden="1" w:unhideWhenUsed="1"/>
-    <w:lsdException w:name="Body Text First Indent 2" w:semiHidden="1" w:unhideWhenUsed="1"/>
-    <w:lsdException w:name="Note Heading" w:semiHidden="1" w:unhideWhenUsed="1"/>
-    <w:lsdException w:name="Body Text 2" w:semiHidden="1" w:unhideWhenUsed="1"/>
-    <w:lsdException w:name="Body Text 3" w:semiHidden="1" w:unhideWhenUsed="1"/>
-    <w:lsdException w:name="Body Text Indent 2" w:semiHidden="1" w:unhideWhenUsed="1"/>
-    <w:lsdException w:name="Body Text Indent 3" w:semiHidden="1" w:unhideWhenUsed="1"/>
-    <w:lsdException w:name="Block Text" w:semiHidden="1" w:unhideWhenUsed="1"/>
-    <w:lsdException w:name="Hyperlink" w:semiHidden="1" w:unhideWhenUsed="1"/>
-    <w:lsdException w:name="FollowedHyperlink" w:semiHidden="1" w:unhideWhenUsed="1"/>
-    <w:lsdException w:name="Strong" w:uiPriority="22" w:qFormat="1"/>
-    <w:lsdException w:name="Emphasis" w:uiPriority="20" w:qFormat="1"/>
-    <w:lsdException w:name="Document Map" w:semiHidden="1" w:unhideWhenUsed="1"/>
-    <w:lsdException w:name="Plain Text" w:semiHidden="1" w:unhideWhenUsed="1"/>
-    <w:lsdException w:name="E-mail Signature" w:semiHidden="1" w:unhideWhenUsed="1"/>
-    <w:lsdException w:name="HTML Top of Form" w:semiHidden="1" w:unhideWhenUsed="1"/>
-    <w:lsdException w:name="HTML Bottom of Form" w:semiHidden="1" w:unhideWhenUsed="1"/>
-    <w:lsdException w:name="Normal (Web)" w:semiHidden="1" w:unhideWhenUsed="1"/>
-    <w:lsdException w:name="HTML Acronym" w:semiHidden="1" w:unhideWhenUsed="1"/>
-    <w:lsdException w:name="HTML Address" w:semiHidden="1" w:unhideWhenUsed="1"/>
-    <w:lsdException w:name="HTML Cite" w:semiHidden="1" w:unhideWhenUsed="1"/>
-    <w:lsdException w:name="HTML Code" w:semiHidden="1" w:unhideWhenUsed="1"/>
-    <w:lsdException w:name="HTML Definition" w:semiHidden="1" w:unhideWhenUsed="1"/>
-    <w:lsdException w:name="HTML Keyboard" w:semiHidden="1" w:unhideWhenUsed="1"/>
-    <w:lsdException w:name="HTML Preformatted" w:semiHidden="1" w:unhideWhenUsed="1"/>
-    <w:lsdException w:name="HTML Sample" w:semiHidden="1" w:unhideWhenUsed="1"/>
-    <w:lsdException w:name="HTML Typewriter" w:semiHidden="1" w:unhideWhenUsed="1"/>
-    <w:lsdException w:name="HTML Variable" w:semiHidden="1" w:unhideWhenUsed="1"/>
-    <w:lsdException w:name="Normal Table" w:semiHidden="1" w:unhideWhenUsed="1"/>
-    <w:lsdException w:name="annotation subject" w:semiHidden="1" w:unhideWhenUsed="1"/>
-    <w:lsdException w:name="No List" w:semiHidden="1" w:unhideWhenUsed="1"/>
-    <w:lsdException w:name="Outline List 1" w:semiHidden="1" w:unhideWhenUsed="1"/>
-    <w:lsdException w:name="Outline List 2" w:semiHidden="1" w:unhideWhenUsed="1"/>
-    <w:lsdException w:name="Outline List 3" w:semiHidden="1" w:unhideWhenUsed="1"/>
-    <w:lsdException w:name="Table Simple 1" w:semiHidden="1" w:unhideWhenUsed="1"/>
-    <w:lsdException w:name="Table Simple 2" w:semiHidden="1" w:unhideWhenUsed="1"/>
-    <w:lsdException w:name="Table Simple 3" w:semiHidden="1" w:unhideWhenUsed="1"/>
-    <w:lsdException w:name="Table Classic 1" w:semiHidden="1" w:unhideWhenUsed="1"/>
-    <w:lsdException w:name="Table Classic 2" w:semiHidden="1" w:unhideWhenUsed="1"/>
-    <w:lsdException w:name="Table Classic 3" w:semiHidden="1" w:unhideWhenUsed="1"/>
-    <w:lsdException w:name="Table Classic 4" w:semiHidden="1" w:unhideWhenUsed="1"/>
-    <w:lsdException w:name="Table Colorful 1" w:semiHidden="1" w:unhideWhenUsed="1"/>
-    <w:lsdException w:name="Table Colorful 2" w:semiHidden="1" w:unhideWhenUsed="1"/>
-    <w:lsdException w:name="Table Colorful 3" w:semiHidden="1" w:unhideWhenUsed="1"/>
-    <w:lsdException w:name="Table Columns 1" w:semiHidden="1" w:unhideWhenUsed="1"/>
-    <w:lsdException w:name="Table Columns 2" w:semiHidden="1" w:unhideWhenUsed="1"/>
-    <w:lsdException w:name="Table Columns 3" w:semiHidden="1" w:unhideWhenUsed="1"/>
-    <w:lsdException w:name="Table Columns 4" w:semiHidden="1" w:unhideWhenUsed="1"/>
-    <w:lsdException w:name="Table Columns 5" w:semiHidden="1" w:unhideWhenUsed="1"/>
-    <w:lsdException w:name="Table Grid 1" w:semiHidden="1" w:unhideWhenUsed="1"/>
-    <w:lsdException w:name="Table Grid 2" w:semiHidden="1" w:unhideWhenUsed="1"/>
-    <w:lsdException w:name="Table Grid 3" w:semiHidden="1" w:unhideWhenUsed="1"/>
-    <w:lsdException w:name="Table Grid 4" w:semiHidden="1" w:unhideWhenUsed="1"/>
-    <w:lsdException w:name="Table Grid 5" w:semiHidden="1" w:unhideWhenUsed="1"/>
-    <w:lsdException w:name="Table Grid 6" w:semiHidden="1" w:unhideWhenUsed="1"/>
-    <w:lsdException w:name="Table Grid 7" w:semiHidden="1" w:unhideWhenUsed="1"/>
-    <w:lsdException w:name="Table Grid 8" w:semiHidden="1" w:unhideWhenUsed="1"/>
-    <w:lsdException w:name="Table List 1" w:semiHidden="1" w:unhideWhenUsed="1"/>
-    <w:lsdException w:name="Table List 2" w:semiHidden="1" w:unhideWhenUsed="1"/>
-    <w:lsdException w:name="Table List 3" w:semiHidden="1" w:unhideWhenUsed="1"/>
-    <w:lsdException w:name="Table List 4" w:semiHidden="1" w:unhideWhenUsed="1"/>
-    <w:lsdException w:name="Table List 5" w:semiHidden="1" w:unhideWhenUsed="1"/>
-    <w:lsdException w:name="Table List 6" w:semiHidden="1" w:unhideWhenUsed="1"/>
-    <w:lsdException w:name="Table List 7" w:semiHidden="1" w:unhideWhenUsed="1"/>
-    <w:lsdException w:name="Table List 8" w:semiHidden="1" w:unhideWhenUsed="1"/>
-    <w:lsdException w:name="Table 3D effects 1" w:semiHidden="1" w:unhideWhenUsed="1"/>
-    <w:lsdException w:name="Table 3D effects 2" w:semiHidden="1" w:unhideWhenUsed="1"/>
-    <w:lsdException w:name="Table 3D effects 3" w:semiHidden="1" w:unhideWhenUsed="1"/>
-    <w:lsdException w:name="Table Contemporary" w:semiHidden="1" w:unhideWhenUsed="1"/>
-    <w:lsdException w:name="Table Elegant" w:semiHidden="1" w:unhideWhenUsed="1"/>
-    <w:lsdException w:name="Table Professional" w:semiHidden="1" w:unhideWhenUsed="1"/>
-    <w:lsdException w:name="Table Subtle 1" w:semiHidden="1" w:unhideWhenUsed="1"/>
-    <w:lsdException w:name="Table Subtle 2" w:semiHidden="1" w:unhideWhenUsed="1"/>
-    <w:lsdException w:name="Table Web 1" w:semiHidden="1" w:unhideWhenUsed="1"/>
-    <w:lsdException w:name="Table Web 2" w:semiHidden="1" w:unhideWhenUsed="1"/>
-    <w:lsdException w:name="Table Web 3" w:semiHidden="1" w:unhideWhenUsed="1"/>
-    <w:lsdException w:name="Balloon Text" w:semiHidden="1" w:unhideWhenUsed="1"/>
-    <w:lsdException w:name="Table Grid" w:uiPriority="59"/>
-    <w:lsdException w:name="Table Theme" w:semiHidden="1" w:unhideWhenUsed="1"/>
-    <w:lsdException w:name="Placeholder Text" w:semiHidden="1"/>
-    <w:lsdException w:name="No Spacing" w:uiPriority="1" w:qFormat="1"/>
-    <w:lsdException w:name="Light Shading" w:uiPriority="60"/>
-    <w:lsdException w:name="Light List" w:uiPriority="61"/>
-    <w:lsdException w:name="Light Grid" w:uiPriority="62"/>
-    <w:lsdException w:name="Medium Shading 1" w:uiPriority="63"/>
-    <w:lsdException w:name="Medium Shading 2" w:uiPriority="64"/>
-    <w:lsdException w:name="Medium List 1" w:uiPriority="65"/>
-    <w:lsdException w:name="Medium List 2" w:uiPriority="66"/>
-    <w:lsdException w:name="Medium Grid 1" w:uiPriority="67"/>
-    <w:lsdException w:name="Medium Grid 2" w:uiPriority="68"/>
-    <w:lsdException w:name="Medium Grid 3" w:uiPriority="69"/>
-    <w:lsdException w:name="Dark List" w:uiPriority="70"/>
-    <w:lsdException w:name="Colorful Shading" w:uiPriority="71"/>
-    <w:lsdException w:name="Colorful List" w:uiPriority="72"/>
-    <w:lsdException w:name="Colorful Grid" w:uiPriority="73"/>
-    <w:lsdException w:name="Light Shading Accent 1" w:uiPriority="60"/>
-    <w:lsdException w:name="Light List Accent 1" w:uiPriority="61"/>
-    <w:lsdException w:name="Light Grid Accent 1" w:uiPriority="62"/>
-    <w:lsdException w:name="Medium Shading 1 Accent 1" w:uiPriority="63"/>
-    <w:lsdException w:name="Medium Shading 2 Accent 1" w:uiPriority="64"/>
-    <w:lsdException w:name="Medium List 1 Accent 1" w:uiPriority="65"/>
-    <w:lsdException w:name="Revision" w:semiHidden="1"/>
-    <w:lsdException w:name="List Paragraph" w:uiPriority="34" w:qFormat="1"/>
-    <w:lsdException w:name="Quote" w:uiPriority="29" w:qFormat="1"/>
-    <w:lsdException w:name="Intense Quote" w:uiPriority="30" w:qFormat="1"/>
-    <w:lsdException w:name="Medium List 2 Accent 1" w:uiPriority="66"/>
-    <w:lsdException w:name="Medium Grid 1 Accent 1" w:uiPriority="67"/>
-    <w:lsdException w:name="Medium Grid 2 Accent 1" w:uiPriority="68"/>
-    <w:lsdException w:name="Medium Grid 3 Accent 1" w:uiPriority="69"/>
-    <w:lsdException w:name="Dark List Accent 1" w:uiPriority="70"/>
-    <w:lsdException w:name="Colorful Shading Accent 1" w:uiPriority="71"/>
-    <w:lsdException w:name="Colorful List Accent 1" w:uiPriority="72"/>
-    <w:lsdException w:name="Colorful Grid Accent 1" w:uiPriority="73"/>
-    <w:lsdException w:name="Light Shading Accent 2" w:uiPriority="60"/>
-    <w:lsdException w:name="Light List Accent 2" w:uiPriority="61"/>
-    <w:lsdException w:name="Light Grid Accent 2" w:uiPriority="62"/>
-    <w:lsdException w:name="Medium Shading 1 Accent 2" w:uiPriority="63"/>
-    <w:lsdException w:name="Medium Shading 2 Accent 2" w:uiPriority="64"/>
-    <w:lsdException w:name="Medium List 1 Accent 2" w:uiPriority="65"/>
-    <w:lsdException w:name="Medium List 2 Accent 2" w:uiPriority="66"/>
-    <w:lsdException w:name="Medium Grid 1 Accent 2" w:uiPriority="67"/>
-    <w:lsdException w:name="Medium Grid 2 Accent 2" w:uiPriority="68"/>
-    <w:lsdException w:name="Medium Grid 3 Accent 2" w:uiPriority="69"/>
-    <w:lsdException w:name="Dark List Accent 2" w:uiPriority="70"/>
-    <w:lsdException w:name="Colorful Shading Accent 2" w:uiPriority="71"/>
-    <w:lsdException w:name="Colorful List Accent 2" w:uiPriority="72"/>
-    <w:lsdException w:name="Colorful Grid Accent 2" w:uiPriority="73"/>
-    <w:lsdException w:name="Light Shading Accent 3" w:uiPriority="60"/>
-    <w:lsdException w:name="Light List Accent 3" w:uiPriority="61"/>
-    <w:lsdException w:name="Light Grid Accent 3" w:uiPriority="62"/>
-    <w:lsdException w:name="Medium Shading 1 Accent 3" w:uiPriority="63"/>
-    <w:lsdException w:name="Medium Shading 2 Accent 3" w:uiPriority="64"/>
-    <w:lsdException w:name="Medium List 1 Accent 3" w:uiPriority="65"/>
-    <w:lsdException w:name="Medium List 2 Accent 3" w:uiPriority="66"/>
-    <w:lsdException w:name="Medium Grid 1 Accent 3" w:uiPriority="67"/>
-    <w:lsdException w:name="Medium Grid 2 Accent 3" w:uiPriority="68"/>
-    <w:lsdException w:name="Medium Grid 3 Accent 3" w:uiPriority="69"/>
-    <w:lsdException w:name="Dark List Accent 3" w:uiPriority="70"/>
-    <w:lsdException w:name="Colorful Shading Accent 3" w:uiPriority="71"/>
-    <w:lsdException w:name="Colorful List Accent 3" w:uiPriority="72"/>
-    <w:lsdException w:name="Colorful Grid Accent 3" w:uiPriority="73"/>
-    <w:lsdException w:name="Light Shading Accent 4" w:uiPriority="60"/>
-    <w:lsdException w:name="Light List Accent 4" w:uiPriority="61"/>
-    <w:lsdException w:name="Light Grid Accent 4" w:uiPriority="62"/>
-    <w:lsdException w:name="Medium Shading 1 Accent 4" w:uiPriority="63"/>
-    <w:lsdException w:name="Medium Shading 2 Accent 4" w:uiPriority="64"/>
-    <w:lsdException w:name="Medium List 1 Accent 4" w:uiPriority="65"/>
-    <w:lsdException w:name="Medium List 2 Accent 4" w:uiPriority="66"/>
-    <w:lsdException w:name="Medium Grid 1 Accent 4" w:uiPriority="67"/>
-    <w:lsdException w:name="Medium Grid 2 Accent 4" w:uiPriority="68"/>
-    <w:lsdException w:name="Medium Grid 3 Accent 4" w:uiPriority="69"/>
-    <w:lsdException w:name="Dark List Accent 4" w:uiPriority="70"/>
-    <w:lsdException w:name="Colorful Shading Accent 4" w:uiPriority="71"/>
-    <w:lsdException w:name="Colorful List Accent 4" w:uiPriority="72"/>
-    <w:lsdException w:name="Colorful Grid Accent 4" w:uiPriority="73"/>
-    <w:lsdException w:name="Light Shading Accent 5" w:uiPriority="60"/>
-    <w:lsdException w:name="Light List Accent 5" w:uiPriority="61"/>
-    <w:lsdException w:name="Light Grid Accent 5" w:uiPriority="62"/>
-    <w:lsdException w:name="Medium Shading 1 Accent 5" w:uiPriority="63"/>
-    <w:lsdException w:name="Medium Shading 2 Accent 5" w:uiPriority="64"/>
-    <w:lsdException w:name="Medium List 1 Accent 5" w:uiPriority="65"/>
-    <w:lsdException w:name="Medium List 2 Accent 5" w:uiPriority="66"/>
-    <w:lsdException w:name="Medium Grid 1 Accent 5" w:uiPriority="67"/>
-    <w:lsdException w:name="Medium Grid 2 Accent 5" w:uiPriority="68"/>
-    <w:lsdException w:name="Medium Grid 3 Accent 5" w:uiPriority="69"/>
-    <w:lsdException w:name="Dark List Accent 5" w:uiPriority="70"/>
-    <w:lsdException w:name="Colorful Shading Accent 5" w:uiPriority="71"/>
-    <w:lsdException w:name="Colorful List Accent 5" w:uiPriority="72"/>
-    <w:lsdException w:name="Colorful Grid Accent 5" w:uiPriority="73"/>
-    <w:lsdException w:name="Light Shading Accent 6" w:uiPriority="60"/>
-    <w:lsdException w:name="Light List Accent 6" w:uiPriority="61"/>
-    <w:lsdException w:name="Light Grid Accent 6" w:uiPriority="62"/>
-    <w:lsdException w:name="Medium Shading 1 Accent 6" w:uiPriority="63"/>
-    <w:lsdException w:name="Medium Shading 2 Accent 6" w:uiPriority="64"/>
-    <w:lsdException w:name="Medium List 1 Accent 6" w:uiPriority="65"/>
-    <w:lsdException w:name="Medium List 2 Accent 6" w:uiPriority="66"/>
-    <w:lsdException w:name="Medium Grid 1 Accent 6" w:uiPriority="67"/>
-    <w:lsdException w:name="Medium Grid 2 Accent 6" w:uiPriority="68"/>
-    <w:lsdException w:name="Medium Grid 3 Accent 6" w:uiPriority="69"/>
-    <w:lsdException w:name="Dark List Accent 6" w:uiPriority="70"/>
-    <w:lsdException w:name="Colorful Shading Accent 6" w:uiPriority="71"/>
-    <w:lsdException w:name="Colorful List Accent 6" w:uiPriority="72"/>
-    <w:lsdException w:name="Colorful Grid Accent 6" w:uiPriority="73"/>
-    <w:lsdException w:name="Subtle Emphasis" w:uiPriority="19" w:qFormat="1"/>
-    <w:lsdException w:name="Intense Emphasis" w:uiPriority="21" w:qFormat="1"/>
-    <w:lsdException w:name="Subtle Reference" w:uiPriority="31" w:qFormat="1"/>
-    <w:lsdException w:name="Intense Reference" w:uiPriority="32" w:qFormat="1"/>
-    <w:lsdException w:name="Book Title" w:uiPriority="33" w:qFormat="1"/>
-    <w:lsdException w:name="Bibliography" w:semiHidden="1" w:uiPriority="37" w:unhideWhenUsed="1"/>
-    <w:lsdException w:name="TOC Heading" w:semiHidden="1" w:uiPriority="39" w:unhideWhenUsed="1" w:qFormat="1"/>
-    <w:lsdException w:name="Plain Table 1" w:uiPriority="41"/>
-    <w:lsdException w:name="Plain Table 2" w:uiPriority="42"/>
-    <w:lsdException w:name="Plain Table 3" w:uiPriority="43"/>
-    <w:lsdException w:name="Plain Table 4" w:uiPriority="44"/>
-    <w:lsdException w:name="Plain Table 5" w:uiPriority="45"/>
-    <w:lsdException w:name="Grid Table Light" w:uiPriority="40"/>
-    <w:lsdException w:name="Grid Table 1 Light" w:uiPriority="46"/>
-    <w:lsdException w:name="Grid Table 2" w:uiPriority="47"/>
-    <w:lsdException w:name="Grid Table 3" w:uiPriority="48"/>
-    <w:lsdException w:name="Grid Table 4" w:uiPriority="49"/>
-    <w:lsdException w:name="Grid Table 5 Dark" w:uiPriority="50"/>
-    <w:lsdException w:name="Grid Table 6 Colorful" w:uiPriority="51"/>
-    <w:lsdException w:name="Grid Table 7 Colorful" w:uiPriority="52"/>
-    <w:lsdException w:name="Grid Table 1 Light Accent 1" w:uiPriority="46"/>
-    <w:lsdException w:name="Grid Table 2 Accent 1" w:uiPriority="47"/>
-    <w:lsdException w:name="Grid Table 3 Accent 1" w:uiPriority="48"/>
-    <w:lsdException w:name="Grid Table 4 Accent 1" w:uiPriority="49"/>
-    <w:lsdException w:name="Grid Table 5 Dark Accent 1" w:uiPriority="50"/>
-    <w:lsdException w:name="Grid Table 6 Colorful Accent 1" w:uiPriority="51"/>
-    <w:lsdException w:name="Grid Table 7 Colorful Accent 1" w:uiPriority="52"/>
-    <w:lsdException w:name="Grid Table 1 Light Accent 2" w:uiPriority="46"/>
-    <w:lsdException w:name="Grid Table 2 Accent 2" w:uiPriority="47"/>
-    <w:lsdException w:name="Grid Table 3 Accent 2" w:uiPriority="48"/>
-    <w:lsdException w:name="Grid Table 4 Accent 2" w:uiPriority="49"/>
-    <w:lsdException w:name="Grid Table 5 Dark Accent 2" w:uiPriority="50"/>
-    <w:lsdException w:name="Grid Table 6 Colorful Accent 2" w:uiPriority="51"/>
-    <w:lsdException w:name="Grid Table 7 Colorful Accent 2" w:uiPriority="52"/>
-    <w:lsdException w:name="Grid Table 1 Light Accent 3" w:uiPriority="46"/>
-    <w:lsdException w:name="Grid Table 2 Accent 3" w:uiPriority="47"/>
-    <w:lsdException w:name="Grid Table 3 Accent 3" w:uiPriority="48"/>
-    <w:lsdException w:name="Grid Table 4 Accent 3" w:uiPriority="49"/>
-    <w:lsdException w:name="Grid Table 5 Dark Accent 3" w:uiPriority="50"/>
-    <w:lsdException w:name="Grid Table 6 Colorful Accent 3" w:uiPriority="51"/>
-    <w:lsdException w:name="Grid Table 7 Colorful Accent 3" w:uiPriority="52"/>
-    <w:lsdException w:name="Grid Table 1 Light Accent 4" w:uiPriority="46"/>
-    <w:lsdException w:name="Grid Table 2 Accent 4" w:uiPriority="47"/>
-    <w:lsdException w:name="Grid Table 3 Accent 4" w:uiPriority="48"/>
-    <w:lsdException w:name="Grid Table 4 Accent 4" w:uiPriority="49"/>
-    <w:lsdException w:name="Grid Table 5 Dark Accent 4" w:uiPriority="50"/>
-    <w:lsdException w:name="Grid Table 6 Colorful Accent 4" w:uiPriority="51"/>
-    <w:lsdException w:name="Grid Table 7 Colorful Accent 4" w:uiPriority="52"/>
-    <w:lsdException w:name="Grid Table 1 Light Accent 5" w:uiPriority="46"/>
-    <w:lsdException w:name="Grid Table 2 Accent 5" w:uiPriority="47"/>
-    <w:lsdException w:name="Grid Table 3 Accent 5" w:uiPriority="48"/>
-    <w:lsdException w:name="Grid Table 4 Accent 5" w:uiPriority="49"/>
-    <w:lsdException w:name="Grid Table 5 Dark Accent 5" w:uiPriority="50"/>
-    <w:lsdException w:name="Grid Table 6 Colorful Accent 5" w:uiPriority="51"/>
-    <w:lsdException w:name="Grid Table 7 Colorful Accent 5" w:uiPriority="52"/>
-    <w:lsdException w:name="Grid Table 1 Light Accent 6" w:uiPriority="46"/>
-    <w:lsdException w:name="Grid Table 2 Accent 6" w:uiPriority="47"/>
-    <w:lsdException w:name="Grid Table 3 Accent 6" w:uiPriority="48"/>
-    <w:lsdException w:name="Grid Table 4 Accent 6" w:uiPriority="49"/>
-    <w:lsdException w:name="Grid Table 5 Dark Accent 6" w:uiPriority="50"/>
-    <w:lsdException w:name="Grid Table 6 Colorful Accent 6" w:uiPriority="51"/>
-    <w:lsdException w:name="Grid Table 7 Colorful Accent 6" w:uiPriority="52"/>
-    <w:lsdException w:name="List Table 1 Light" w:uiPriority="46"/>
-    <w:lsdException w:name="List Table 2" w:uiPriority="47"/>
-    <w:lsdException w:name="List Table 3" w:uiPriority="48"/>
-    <w:lsdException w:name="List Table 4" w:uiPriority="49"/>
-    <w:lsdException w:name="List Table 5 Dark" w:uiPriority="50"/>
-    <w:lsdException w:name="List Table 6 Colorful" w:uiPriority="51"/>
-    <w:lsdException w:name="List Table 7 Colorful" w:uiPriority="52"/>
-    <w:lsdException w:name="List Table 1 Light Accent 1" w:uiPriority="46"/>
-    <w:lsdException w:name="List Table 2 Accent 1" w:uiPriority="47"/>
-    <w:lsdException w:name="List Table 3 Accent 1" w:uiPriority="48"/>
-    <w:lsdException w:name="List Table 4 Accent 1" w:uiPriority="49"/>
-    <w:lsdException w:name="List Table 5 Dark Accent 1" w:uiPriority="50"/>
-    <w:lsdException w:name="List Table 6 Colorful Accent 1" w:uiPriority="51"/>
-    <w:lsdException w:name="List Table 7 Colorful Accent 1" w:uiPriority="52"/>
-    <w:lsdException w:name="List Table 1 Light Accent 2" w:uiPriority="46"/>
-    <w:lsdException w:name="List Table 2 Accent 2" w:uiPriority="47"/>
-    <w:lsdException w:name="List Table 3 Accent 2" w:uiPriority="48"/>
-    <w:lsdException w:name="List Table 4 Accent 2" w:uiPriority="49"/>
-    <w:lsdException w:name="List Table 5 Dark Accent 2" w:uiPriority="50"/>
-    <w:lsdException w:name="List Table 6 Colorful Accent 2" w:uiPriority="51"/>
-    <w:lsdException w:name="List Table 7 Colorful Accent 2" w:uiPriority="52"/>
-    <w:lsdException w:name="List Table 1 Light Accent 3" w:uiPriority="46"/>
-    <w:lsdException w:name="List Table 2 Accent 3" w:uiPriority="47"/>
-    <w:lsdException w:name="List Table 3 Accent 3" w:uiPriority="48"/>
-    <w:lsdException w:name="List Table 4 Accent 3" w:uiPriority="49"/>
-    <w:lsdException w:name="List Table 5 Dark Accent 3" w:uiPriority="50"/>
-    <w:lsdException w:name="List Table 6 Colorful Accent 3" w:uiPriority="51"/>
-    <w:lsdException w:name="List Table 7 Colorful Accent 3" w:uiPriority="52"/>
-    <w:lsdException w:name="List Table 1 Light Accent 4" w:uiPriority="46"/>
-    <w:lsdException w:name="List Table 2 Accent 4" w:uiPriority="47"/>
-    <w:lsdException w:name="List Table 3 Accent 4" w:uiPriority="48"/>
-    <w:lsdException w:name="List Table 4 Accent 4" w:uiPriority="49"/>
-    <w:lsdException w:name="List Table 5 Dark Accent 4" w:uiPriority="50"/>
-    <w:lsdException w:name="List Table 6 Colorful Accent 4" w:uiPriority="51"/>
-    <w:lsdException w:name="List Table 7 Colorful Accent 4" w:uiPriority="52"/>
-    <w:lsdException w:name="List Table 1 Light Accent 5" w:uiPriority="46"/>
-    <w:lsdException w:name="List Table 2 Accent 5" w:uiPriority="47"/>
-    <w:lsdException w:name="List Table 3 Accent 5" w:uiPriority="48"/>
-    <w:lsdException w:name="List Table 4 Accent 5" w:uiPriority="49"/>
-    <w:lsdException w:name="List Table 5 Dark Accent 5" w:uiPriority="50"/>
-    <w:lsdException w:name="List Table 6 Colorful Accent 5" w:uiPriority="51"/>
-    <w:lsdException w:name="List Table 7 Colorful Accent 5" w:uiPriority="52"/>
-    <w:lsdException w:name="List Table 1 Light Accent 6" w:uiPriority="46"/>
-    <w:lsdException w:name="List Table 2 Accent 6" w:uiPriority="47"/>
-    <w:lsdException w:name="List Table 3 Accent 6" w:uiPriority="48"/>
-    <w:lsdException w:name="List Table 4 Accent 6" w:uiPriority="49"/>
-    <w:lsdException w:name="List Table 5 Dark Accent 6" w:uiPriority="50"/>
-    <w:lsdException w:name="List Table 6 Colorful Accent 6" w:uiPriority="51"/>
-    <w:lsdException w:name="List Table 7 Colorful Accent 6" w:uiPriority="52"/>
+  <w:latentStyles w:defLockedState="0" w:defUIPriority="99" w:defSemiHidden="1" w:defUnhideWhenUsed="1" w:defQFormat="0" w:count="267">
+    <w:lsdException w:name="Normal" w:semiHidden="0" w:uiPriority="0" w:unhideWhenUsed="0" w:qFormat="1"/>
+    <w:lsdException w:name="heading 1" w:semiHidden="0" w:uiPriority="9" w:unhideWhenUsed="0" w:qFormat="1"/>
+    <w:lsdException w:name="heading 2" w:uiPriority="9" w:qFormat="1"/>
+    <w:lsdException w:name="heading 3" w:uiPriority="9" w:qFormat="1"/>
+    <w:lsdException w:name="heading 4" w:uiPriority="9" w:qFormat="1"/>
+    <w:lsdException w:name="heading 5" w:uiPriority="9" w:qFormat="1"/>
+    <w:lsdException w:name="heading 6" w:uiPriority="9" w:qFormat="1"/>
+    <w:lsdException w:name="heading 7" w:uiPriority="9" w:qFormat="1"/>
+    <w:lsdException w:name="heading 8" w:uiPriority="9" w:qFormat="1"/>
+    <w:lsdException w:name="heading 9" w:uiPriority="9" w:qFormat="1"/>
+    <w:lsdException w:name="toc 1" w:uiPriority="39"/>
+    <w:lsdException w:name="toc 2" w:uiPriority="39"/>
+    <w:lsdException w:name="toc 3" w:uiPriority="39"/>
+    <w:lsdException w:name="toc 4" w:uiPriority="39"/>
+    <w:lsdException w:name="toc 5" w:uiPriority="39"/>
+    <w:lsdException w:name="toc 6" w:uiPriority="39"/>
+    <w:lsdException w:name="toc 7" w:uiPriority="39"/>
+    <w:lsdException w:name="toc 8" w:uiPriority="39"/>
+    <w:lsdException w:name="toc 9" w:uiPriority="39"/>
+    <w:lsdException w:name="caption" w:uiPriority="35" w:qFormat="1"/>
+    <w:lsdException w:name="Title" w:semiHidden="0" w:uiPriority="10" w:unhideWhenUsed="0" w:qFormat="1"/>
+    <w:lsdException w:name="Default Paragraph Font" w:uiPriority="1"/>
+    <w:lsdException w:name="Subtitle" w:semiHidden="0" w:uiPriority="11" w:unhideWhenUsed="0" w:qFormat="1"/>
+    <w:lsdException w:name="Strong" w:semiHidden="0" w:uiPriority="22" w:unhideWhenUsed="0" w:qFormat="1"/>
+    <w:lsdException w:name="Emphasis" w:semiHidden="0" w:uiPriority="20" w:unhideWhenUsed="0" w:qFormat="1"/>
+    <w:lsdException w:name="Table Grid" w:semiHidden="0" w:uiPriority="59" w:unhideWhenUsed="0"/>
+    <w:lsdException w:name="Placeholder Text" w:unhideWhenUsed="0"/>
+    <w:lsdException w:name="No Spacing" w:semiHidden="0" w:uiPriority="1" w:unhideWhenUsed="0" w:qFormat="1"/>
+    <w:lsdException w:name="Light Shading" w:semiHidden="0" w:uiPriority="60" w:unhideWhenUsed="0"/>
+    <w:lsdException w:name="Light List" w:semiHidden="0" w:uiPriority="61" w:unhideWhenUsed="0"/>
+    <w:lsdException w:name="Light Grid" w:semiHidden="0" w:uiPriority="62" w:unhideWhenUsed="0"/>
+    <w:lsdException w:name="Medium Shading 1" w:semiHidden="0" w:uiPriority="63" w:unhideWhenUsed="0"/>
+    <w:lsdException w:name="Medium Shading 2" w:semiHidden="0" w:uiPriority="64" w:unhideWhenUsed="0"/>
+    <w:lsdException w:name="Medium List 1" w:semiHidden="0" w:uiPriority="65" w:unhideWhenUsed="0"/>
+    <w:lsdException w:name="Medium List 2" w:semiHidden="0" w:uiPriority="66" w:unhideWhenUsed="0"/>
+    <w:lsdException w:name="Medium Grid 1" w:semiHidden="0" w:uiPriority="67" w:unhideWhenUsed="0"/>
+    <w:lsdException w:name="Medium Grid 2" w:semiHidden="0" w:uiPriority="68" w:unhideWhenUsed="0"/>
+    <w:lsdException w:name="Medium Grid 3" w:semiHidden="0" w:uiPriority="69" w:unhideWhenUsed="0"/>
+    <w:lsdException w:name="Dark List" w:semiHidden="0" w:uiPriority="70" w:unhideWhenUsed="0"/>
+    <w:lsdException w:name="Colorful Shading" w:semiHidden="0" w:uiPriority="71" w:unhideWhenUsed="0"/>
+    <w:lsdException w:name="Colorful List" w:semiHidden="0" w:uiPriority="72" w:unhideWhenUsed="0"/>
+    <w:lsdException w:name="Colorful Grid" w:semiHidden="0" w:uiPriority="73" w:unhideWhenUsed="0"/>
+    <w:lsdException w:name="Light Shading Accent 1" w:semiHidden="0" w:uiPriority="60" w:unhideWhenUsed="0"/>
+    <w:lsdException w:name="Light List Accent 1" w:semiHidden="0" w:uiPriority="61" w:unhideWhenUsed="0"/>
+    <w:lsdException w:name="Light Grid Accent 1" w:semiHidden="0" w:uiPriority="62" w:unhideWhenUsed="0"/>
+    <w:lsdException w:name="Medium Shading 1 Accent 1" w:semiHidden="0" w:uiPriority="63" w:unhideWhenUsed="0"/>
+    <w:lsdException w:name="Medium Shading 2 Accent 1" w:semiHidden="0" w:uiPriority="64" w:unhideWhenUsed="0"/>
+    <w:lsdException w:name="Medium List 1 Accent 1" w:semiHidden="0" w:uiPriority="65" w:unhideWhenUsed="0"/>
+    <w:lsdException w:name="Revision" w:unhideWhenUsed="0"/>
+    <w:lsdException w:name="List Paragraph" w:semiHidden="0" w:uiPriority="34" w:unhideWhenUsed="0" w:qFormat="1"/>
+    <w:lsdException w:name="Quote" w:semiHidden="0" w:uiPriority="29" w:unhideWhenUsed="0" w:qFormat="1"/>
+    <w:lsdException w:name="Intense Quote" w:semiHidden="0" w:uiPriority="30" w:unhideWhenUsed="0" w:qFormat="1"/>
+    <w:lsdException w:name="Medium List 2 Accent 1" w:semiHidden="0" w:uiPriority="66" w:unhideWhenUsed="0"/>
+    <w:lsdException w:name="Medium Grid 1 Accent 1" w:semiHidden="0" w:uiPriority="67" w:unhideWhenUsed="0"/>
+    <w:lsdException w:name="Medium Grid 2 Accent 1" w:semiHidden="0" w:uiPriority="68" w:unhideWhenUsed="0"/>
+    <w:lsdException w:name="Medium Grid 3 Accent 1" w:semiHidden="0" w:uiPriority="69" w:unhideWhenUsed="0"/>
+    <w:lsdException w:name="Dark List Accent 1" w:semiHidden="0" w:uiPriority="70" w:unhideWhenUsed="0"/>
+    <w:lsdException w:name="Colorful Shading Accent 1" w:semiHidden="0" w:uiPriority="71" w:unhideWhenUsed="0"/>
+    <w:lsdException w:name="Colorful List Accent 1" w:semiHidden="0" w:uiPriority="72" w:unhideWhenUsed="0"/>
+    <w:lsdException w:name="Colorful Grid Accent 1" w:semiHidden="0" w:uiPriority="73" w:unhideWhenUsed="0"/>
+    <w:lsdException w:name="Light Shading Accent 2" w:semiHidden="0" w:uiPriority="60" w:unhideWhenUsed="0"/>
+    <w:lsdException w:name="Light List Accent 2" w:semiHidden="0" w:uiPriority="61" w:unhideWhenUsed="0"/>
+    <w:lsdException w:name="Light Grid Accent 2" w:semiHidden="0" w:uiPriority="62" w:unhideWhenUsed="0"/>
+    <w:lsdException w:name="Medium Shading 1 Accent 2" w:semiHidden="0" w:uiPriority="63" w:unhideWhenUsed="0"/>
+    <w:lsdException w:name="Medium Shading 2 Accent 2" w:semiHidden="0" w:uiPriority="64" w:unhideWhenUsed="0"/>
+    <w:lsdException w:name="Medium List 1 Accent 2" w:semiHidden="0" w:uiPriority="65" w:unhideWhenUsed="0"/>
+    <w:lsdException w:name="Medium List 2 Accent 2" w:semiHidden="0" w:uiPriority="66" w:unhideWhenUsed="0"/>
+    <w:lsdException w:name="Medium Grid 1 Accent 2" w:semiHidden="0" w:uiPriority="67" w:unhideWhenUsed="0"/>
+    <w:lsdException w:name="Medium Grid 2 Accent 2" w:semiHidden="0" w:uiPriority="68" w:unhideWhenUsed="0"/>
+    <w:lsdException w:name="Medium Grid 3 Accent 2" w:semiHidden="0" w:uiPriority="69" w:unhideWhenUsed="0"/>
+    <w:lsdException w:name="Dark List Accent 2" w:semiHidden="0" w:uiPriority="70" w:unhideWhenUsed="0"/>
+    <w:lsdException w:name="Colorful Shading Accent 2" w:semiHidden="0" w:uiPriority="71" w:unhideWhenUsed="0"/>
+    <w:lsdException w:name="Colorful List Accent 2" w:semiHidden="0" w:uiPriority="72" w:unhideWhenUsed="0"/>
+    <w:lsdException w:name="Colorful Grid Accent 2" w:semiHidden="0" w:uiPriority="73" w:unhideWhenUsed="0"/>
+    <w:lsdException w:name="Light Shading Accent 3" w:semiHidden="0" w:uiPriority="60" w:unhideWhenUsed="0"/>
+    <w:lsdException w:name="Light List Accent 3" w:semiHidden="0" w:uiPriority="61" w:unhideWhenUsed="0"/>
+    <w:lsdException w:name="Light Grid Accent 3" w:semiHidden="0" w:uiPriority="62" w:unhideWhenUsed="0"/>
+    <w:lsdException w:name="Medium Shading 1 Accent 3" w:semiHidden="0" w:uiPriority="63" w:unhideWhenUsed="0"/>
+    <w:lsdException w:name="Medium Shading 2 Accent 3" w:semiHidden="0" w:uiPriority="64" w:unhideWhenUsed="0"/>
+    <w:lsdException w:name="Medium List 1 Accent 3" w:semiHidden="0" w:uiPriority="65" w:unhideWhenUsed="0"/>
+    <w:lsdException w:name="Medium List 2 Accent 3" w:semiHidden="0" w:uiPriority="66" w:unhideWhenUsed="0"/>
+    <w:lsdException w:name="Medium Grid 1 Accent 3" w:semiHidden="0" w:uiPriority="67" w:unhideWhenUsed="0"/>
+    <w:lsdException w:name="Medium Grid 2 Accent 3" w:semiHidden="0" w:uiPriority="68" w:unhideWhenUsed="0"/>
+    <w:lsdException w:name="Medium Grid 3 Accent 3" w:semiHidden="0" w:uiPriority="69" w:unhideWhenUsed="0"/>
+    <w:lsdException w:name="Dark List Accent 3" w:semiHidden="0" w:uiPriority="70" w:unhideWhenUsed="0"/>
+    <w:lsdException w:name="Colorful Shading Accent 3" w:semiHidden="0" w:uiPriority="71" w:unhideWhenUsed="0"/>
+    <w:lsdException w:name="Colorful List Accent 3" w:semiHidden="0" w:uiPriority="72" w:unhideWhenUsed="0"/>
+    <w:lsdException w:name="Colorful Grid Accent 3" w:semiHidden="0" w:uiPriority="73" w:unhideWhenUsed="0"/>
+    <w:lsdException w:name="Light Shading Accent 4" w:semiHidden="0" w:uiPriority="60" w:unhideWhenUsed="0"/>
+    <w:lsdException w:name="Light List Accent 4" w:semiHidden="0" w:uiPriority="61" w:unhideWhenUsed="0"/>
+    <w:lsdException w:name="Light Grid Accent 4" w:semiHidden="0" w:uiPriority="62" w:unhideWhenUsed="0"/>
+    <w:lsdException w:name="Medium Shading 1 Accent 4" w:semiHidden="0" w:uiPriority="63" w:unhideWhenUsed="0"/>
+    <w:lsdException w:name="Medium Shading 2 Accent 4" w:semiHidden="0" w:uiPriority="64" w:unhideWhenUsed="0"/>
+    <w:lsdException w:name="Medium List 1 Accent 4" w:semiHidden="0" w:uiPriority="65" w:unhideWhenUsed="0"/>
+    <w:lsdException w:name="Medium List 2 Accent 4" w:semiHidden="0" w:uiPriority="66" w:unhideWhenUsed="0"/>
+    <w:lsdException w:name="Medium Grid 1 Accent 4" w:semiHidden="0" w:uiPriority="67" w:unhideWhenUsed="0"/>
+    <w:lsdException w:name="Medium Grid 2 Accent 4" w:semiHidden="0" w:uiPriority="68" w:unhideWhenUsed="0"/>
+    <w:lsdException w:name="Medium Grid 3 Accent 4" w:semiHidden="0" w:uiPriority="69" w:unhideWhenUsed="0"/>
+    <w:lsdException w:name="Dark List Accent 4" w:semiHidden="0" w:uiPriority="70" w:unhideWhenUsed="0"/>
+    <w:lsdException w:name="Colorful Shading Accent 4" w:semiHidden="0" w:uiPriority="71" w:unhideWhenUsed="0"/>
+    <w:lsdException w:name="Colorful List Accent 4" w:semiHidden="0" w:uiPriority="72" w:unhideWhenUsed="0"/>
+    <w:lsdException w:name="Colorful Grid Accent 4" w:semiHidden="0" w:uiPriority="73" w:unhideWhenUsed="0"/>
+    <w:lsdException w:name="Light Shading Accent 5" w:semiHidden="0" w:uiPriority="60" w:unhideWhenUsed="0"/>
+    <w:lsdException w:name="Light List Accent 5" w:semiHidden="0" w:uiPriority="61" w:unhideWhenUsed="0"/>
+    <w:lsdException w:name="Light Grid Accent 5" w:semiHidden="0" w:uiPriority="62" w:unhideWhenUsed="0"/>
+    <w:lsdException w:name="Medium Shading 1 Accent 5" w:semiHidden="0" w:uiPriority="63" w:unhideWhenUsed="0"/>
+    <w:lsdException w:name="Medium Shading 2 Accent 5" w:semiHidden="0" w:uiPriority="64" w:unhideWhenUsed="0"/>
+    <w:lsdException w:name="Medium List 1 Accent 5" w:semiHidden="0" w:uiPriority="65" w:unhideWhenUsed="0"/>
+    <w:lsdException w:name="Medium List 2 Accent 5" w:semiHidden="0" w:uiPriority="66" w:unhideWhenUsed="0"/>
+    <w:lsdException w:name="Medium Grid 1 Accent 5" w:semiHidden="0" w:uiPriority="67" w:unhideWhenUsed="0"/>
+    <w:lsdException w:name="Medium Grid 2 Accent 5" w:semiHidden="0" w:uiPriority="68" w:unhideWhenUsed="0"/>
+    <w:lsdException w:name="Medium Grid 3 Accent 5" w:semiHidden="0" w:uiPriority="69" w:unhideWhenUsed="0"/>
+    <w:lsdException w:name="Dark List Accent 5" w:semiHidden="0" w:uiPriority="70" w:unhideWhenUsed="0"/>
+    <w:lsdException w:name="Colorful Shading Accent 5" w:semiHidden="0" w:uiPriority="71" w:unhideWhenUsed="0"/>
+    <w:lsdException w:name="Colorful List Accent 5" w:semiHidden="0" w:uiPriority="72" w:unhideWhenUsed="0"/>
+    <w:lsdException w:name="Colorful Grid Accent 5" w:semiHidden="0" w:uiPriority="73" w:unhideWhenUsed="0"/>
+    <w:lsdException w:name="Light Shading Accent 6" w:semiHidden="0" w:uiPriority="60" w:unhideWhenUsed="0"/>
+    <w:lsdException w:name="Light List Accent 6" w:semiHidden="0" w:uiPriority="61" w:unhideWhenUsed="0"/>
+    <w:lsdException w:name="Light Grid Accent 6" w:semiHidden="0" w:uiPriority="62" w:unhideWhenUsed="0"/>
+    <w:lsdException w:name="Medium Shading 1 Accent 6" w:semiHidden="0" w:uiPriority="63" w:unhideWhenUsed="0"/>
+    <w:lsdException w:name="Medium Shading 2 Accent 6" w:semiHidden="0" w:uiPriority="64" w:unhideWhenUsed="0"/>
+    <w:lsdException w:name="Medium List 1 Accent 6" w:semiHidden="0" w:uiPriority="65" w:unhideWhenUsed="0"/>
+    <w:lsdException w:name="Medium List 2 Accent 6" w:semiHidden="0" w:uiPriority="66" w:unhideWhenUsed="0"/>
+    <w:lsdException w:name="Medium Grid 1 Accent 6" w:semiHidden="0" w:uiPriority="67" w:unhideWhenUsed="0"/>
+    <w:lsdException w:name="Medium Grid 2 Accent 6" w:semiHidden="0" w:uiPriority="68" w:unhideWhenUsed="0"/>
+    <w:lsdException w:name="Medium Grid 3 Accent 6" w:semiHidden="0" w:uiPriority="69" w:unhideWhenUsed="0"/>
+    <w:lsdException w:name="Dark List Accent 6" w:semiHidden="0" w:uiPriority="70" w:unhideWhenUsed="0"/>
+    <w:lsdException w:name="Colorful Shading Accent 6" w:semiHidden="0" w:uiPriority="71" w:unhideWhenUsed="0"/>
+    <w:lsdException w:name="Colorful List Accent 6" w:semiHidden="0" w:uiPriority="72" w:unhideWhenUsed="0"/>
+    <w:lsdException w:name="Colorful Grid Accent 6" w:semiHidden="0" w:uiPriority="73" w:unhideWhenUsed="0"/>
+    <w:lsdException w:name="Subtle Emphasis" w:semiHidden="0" w:uiPriority="19" w:unhideWhenUsed="0" w:qFormat="1"/>
+    <w:lsdException w:name="Intense Emphasis" w:semiHidden="0" w:uiPriority="21" w:unhideWhenUsed="0" w:qFormat="1"/>
+    <w:lsdException w:name="Subtle Reference" w:semiHidden="0" w:uiPriority="31" w:unhideWhenUsed="0" w:qFormat="1"/>
+    <w:lsdException w:name="Intense Reference" w:semiHidden="0" w:uiPriority="32" w:unhideWhenUsed="0" w:qFormat="1"/>
+    <w:lsdException w:name="Book Title" w:semiHidden="0" w:uiPriority="33" w:unhideWhenUsed="0" w:qFormat="1"/>
+    <w:lsdException w:name="Bibliography" w:uiPriority="37"/>
+    <w:lsdException w:name="TOC Heading" w:uiPriority="39" w:qFormat="1"/>
   </w:latentStyles>
   <w:style w:type="paragraph" w:default="1" w:styleId="Normal">
     <w:name w:val="Normal"/>
@@ -3192,7 +3548,6 @@
   <w:style w:type="character" w:default="1" w:styleId="DefaultParagraphFont">
     <w:name w:val="Default Paragraph Font"/>
     <w:uiPriority w:val="1"/>
-    <w:semiHidden/>
     <w:unhideWhenUsed/>
   </w:style>
   <w:style w:type="table" w:default="1" w:styleId="TableNormal">
@@ -3200,6 +3555,7 @@
     <w:uiPriority w:val="99"/>
     <w:semiHidden/>
     <w:unhideWhenUsed/>
+    <w:qFormat/>
     <w:tblPr>
       <w:tblInd w:w="0" w:type="dxa"/>
       <w:tblCellMar>
@@ -3225,6 +3581,7 @@
       <w:spacing w:after="0" w:line="240" w:lineRule="auto"/>
     </w:pPr>
     <w:tblPr>
+      <w:tblInd w:w="0" w:type="dxa"/>
       <w:tblBorders>
         <w:top w:val="single" w:sz="4" w:space="0" w:color="auto"/>
         <w:left w:val="single" w:sz="4" w:space="0" w:color="auto"/>
@@ -3233,6 +3590,12 @@
         <w:insideH w:val="single" w:sz="4" w:space="0" w:color="auto"/>
         <w:insideV w:val="single" w:sz="4" w:space="0" w:color="auto"/>
       </w:tblBorders>
+      <w:tblCellMar>
+        <w:top w:w="0" w:type="dxa"/>
+        <w:left w:w="108" w:type="dxa"/>
+        <w:bottom w:w="0" w:type="dxa"/>
+        <w:right w:w="108" w:type="dxa"/>
+      </w:tblCellMar>
     </w:tblPr>
   </w:style>
   <w:style w:type="paragraph" w:styleId="Caption">
@@ -3627,6 +3990,18 @@
       <w:ind w:left="220"/>
     </w:pPr>
   </w:style>
+  <w:style w:type="character" w:styleId="SubtleEmphasis">
+    <w:name w:val="Subtle Emphasis"/>
+    <w:basedOn w:val="DefaultParagraphFont"/>
+    <w:uiPriority w:val="19"/>
+    <w:qFormat/>
+    <w:rsid w:val="0077217C"/>
+    <w:rPr>
+      <w:i/>
+      <w:iCs/>
+      <w:color w:val="808080" w:themeColor="text1" w:themeTint="7F"/>
+    </w:rPr>
+  </w:style>
 </w:styles>
 </file>
 
@@ -3918,7 +4293,7 @@
 </file>
 
 <file path=customXml/itemProps1.xml><?xml version="1.0" encoding="utf-8"?>
-<ds:datastoreItem xmlns:ds="http://schemas.openxmlformats.org/officeDocument/2006/customXml" ds:itemID="{A60E223A-7BA5-40CD-8835-8D0C7B4E0F96}">
+<ds:datastoreItem xmlns:ds="http://schemas.openxmlformats.org/officeDocument/2006/customXml" ds:itemID="{6480A1A3-244A-4604-950D-0D5A4D6F1848}">
   <ds:schemaRefs>
     <ds:schemaRef ds:uri="http://schemas.openxmlformats.org/officeDocument/2006/bibliography"/>
   </ds:schemaRefs>

</xml_diff>

<commit_message>
Uploading a copy of the usability report before reverting to an older version of the repository to get some screenshots of the original design.
</commit_message>
<xml_diff>
--- a/Assignment #2 - Usability Test Report/CS235 - Assignment #2 - Usability Test Report.docx
+++ b/Assignment #2 - Usability Test Report/CS235 - Assignment #2 - Usability Test Report.docx
@@ -347,7 +347,7 @@
         <w:pStyle w:val="Heading1"/>
       </w:pPr>
       <w:r>
-        <w:t>Calendar Event Color Coding</w:t>
+        <w:t>Search Box Functionality</w:t>
       </w:r>
     </w:p>
     <w:p/>
@@ -356,61 +356,19 @@
         <w:ind w:firstLine="360"/>
       </w:pPr>
       <w:r>
-        <w:t>As described previously, the main “feature” of our application is the central calendar; it is the largest in terms</w:t>
-      </w:r>
-      <w:r>
-        <w:t xml:space="preserve"> of</w:t>
-      </w:r>
-      <w:r>
-        <w:t xml:space="preserve"> size and</w:t>
-      </w:r>
-      <w:r>
-        <w:t xml:space="preserve"> the </w:t>
-      </w:r>
-      <w:r>
-        <w:t>densest</w:t>
-      </w:r>
-      <w:r>
-        <w:t xml:space="preserve"> in terms</w:t>
-      </w:r>
-      <w:r>
-        <w:t xml:space="preserve"> </w:t>
-      </w:r>
-      <w:r>
-        <w:t xml:space="preserve">of </w:t>
-      </w:r>
-      <w:r>
-        <w:t xml:space="preserve">information.  </w:t>
-      </w:r>
-      <w:r>
-        <w:t xml:space="preserve">When deciding on the color scheme for </w:t>
-      </w:r>
-      <w:r>
-        <w:t>calendar appoint</w:t>
-      </w:r>
-      <w:r>
-        <w:t>ment</w:t>
-      </w:r>
-      <w:r>
-        <w:t>s, our original focus was on ensuring consistency by mak</w:t>
-      </w:r>
-      <w:r>
-        <w:t>ing</w:t>
-      </w:r>
-      <w:r>
-        <w:t xml:space="preserve"> all of the calendar events the same color as shown in </w:t>
+        <w:t xml:space="preserve">For a given webpage, some users may be search dominant in that they navigate through the website by searching while others are may be link dominant in that they browse through the page via links.  Modern websites need to accommodate both users well.  One student noted that our page did not include a search box as shown in </w:t>
       </w:r>
       <w:r>
         <w:fldChar w:fldCharType="begin"/>
       </w:r>
       <w:r>
-        <w:instrText xml:space="preserve"> REF  _Ref412922784 \* Lower \h </w:instrText>
+        <w:instrText xml:space="preserve"> REF _Ref412933275 \h </w:instrText>
       </w:r>
       <w:r>
         <w:fldChar w:fldCharType="separate"/>
       </w:r>
       <w:r>
-        <w:t xml:space="preserve">figure </w:t>
+        <w:t xml:space="preserve">Figure </w:t>
       </w:r>
       <w:r>
         <w:rPr>
@@ -427,12 +385,11 @@
     </w:p>
     <w:p/>
     <w:p/>
-    <w:p/>
     <w:p>
       <w:pPr>
         <w:pStyle w:val="Caption"/>
       </w:pPr>
-      <w:bookmarkStart w:id="2" w:name="_Ref412922784"/>
+      <w:bookmarkStart w:id="2" w:name="_Ref412933275"/>
       <w:r>
         <w:t xml:space="preserve">Figure </w:t>
       </w:r>
@@ -445,6 +402,281 @@
         </w:r>
       </w:fldSimple>
       <w:bookmarkEnd w:id="2"/>
+      <w:r>
+        <w:t xml:space="preserve"> – Original </w:t>
+      </w:r>
+      <w:r>
+        <w:t>Layout</w:t>
+      </w:r>
+      <w:r>
+        <w:t xml:space="preserve"> of </w:t>
+      </w:r>
+      <w:r>
+        <w:t>the</w:t>
+      </w:r>
+      <w:r>
+        <w:t xml:space="preserve"> Main Page</w:t>
+      </w:r>
+      <w:r>
+        <w:t xml:space="preserve"> </w:t>
+      </w:r>
+      <w:r>
+        <w:t>without Search Included</w:t>
+      </w:r>
+    </w:p>
+    <w:p/>
+    <w:p>
+      <w:pPr>
+        <w:ind w:firstLine="360"/>
+      </w:pPr>
+      <w:r>
+        <w:t>In our very earlier planning, we decided that a search feature would not be included in our since we did not have plans to support it</w:t>
+      </w:r>
+      <w:r>
+        <w:t xml:space="preserve"> in this prototype</w:t>
+      </w:r>
+      <w:r>
+        <w:t xml:space="preserve">.  What is more, we had considered primarily the “link dominant” users. </w:t>
+      </w:r>
+      <w:r>
+        <w:t xml:space="preserve">  This decision was a mistake not only because it would </w:t>
+      </w:r>
+      <w:r>
+        <w:t xml:space="preserve">make the site appear to “search dominant” users as though the site is missing a key feature </w:t>
+      </w:r>
+      <w:r>
+        <w:t>but also because our site design itself</w:t>
+      </w:r>
+      <w:r>
+        <w:t xml:space="preserve"> in its own way</w:t>
+      </w:r>
+      <w:r>
+        <w:t xml:space="preserve"> to the “Feature, Search, and Browse” design pattern.  The feature in our design is clearly the calendar since it is the largest item o</w:t>
+      </w:r>
+      <w:r>
+        <w:t>n the page; w</w:t>
+      </w:r>
+      <w:r>
+        <w:t>hat is more, if a user has many scheduled events, appointments, and meetings,</w:t>
+      </w:r>
+      <w:r>
+        <w:t xml:space="preserve"> the calendar will also be very information dense as well.</w:t>
+      </w:r>
+      <w:r>
+        <w:t xml:space="preserve">  In addition, the to-do list provides a type of list the user can browse.  By including, the search box as shown in </w:t>
+      </w:r>
+      <w:r>
+        <w:fldChar w:fldCharType="begin"/>
+      </w:r>
+      <w:r>
+        <w:instrText xml:space="preserve"> REF  _Ref412933774 \* Lower \h </w:instrText>
+      </w:r>
+      <w:r>
+        <w:fldChar w:fldCharType="separate"/>
+      </w:r>
+      <w:r>
+        <w:t xml:space="preserve">figure </w:t>
+      </w:r>
+      <w:r>
+        <w:rPr>
+          <w:noProof/>
+        </w:rPr>
+        <w:t>1</w:t>
+      </w:r>
+      <w:r>
+        <w:fldChar w:fldCharType="end"/>
+      </w:r>
+      <w:r>
+        <w:t>,</w:t>
+      </w:r>
+      <w:r>
+        <w:t xml:space="preserve"> we enable searching without detracting from the site’s </w:t>
+      </w:r>
+      <w:proofErr w:type="spellStart"/>
+      <w:r>
+        <w:t>browseability</w:t>
+      </w:r>
+      <w:proofErr w:type="spellEnd"/>
+      <w:r>
+        <w:t>.</w:t>
+      </w:r>
+    </w:p>
+    <w:p/>
+    <w:p>
+      <w:pPr>
+        <w:jc w:val="center"/>
+      </w:pPr>
+      <w:r>
+        <w:rPr>
+          <w:noProof/>
+        </w:rPr>
+        <w:drawing>
+          <wp:inline distT="0" distB="0" distL="0" distR="0">
+            <wp:extent cx="4012261" cy="2457081"/>
+            <wp:effectExtent l="19050" t="0" r="7289" b="0"/>
+            <wp:docPr id="10" name="Picture 9" descr="Modified Site Layout with Search.png"/>
+            <wp:cNvGraphicFramePr>
+              <a:graphicFrameLocks xmlns:a="http://schemas.openxmlformats.org/drawingml/2006/main" noChangeAspect="1"/>
+            </wp:cNvGraphicFramePr>
+            <a:graphic xmlns:a="http://schemas.openxmlformats.org/drawingml/2006/main">
+              <a:graphicData uri="http://schemas.openxmlformats.org/drawingml/2006/picture">
+                <pic:pic xmlns:pic="http://schemas.openxmlformats.org/drawingml/2006/picture">
+                  <pic:nvPicPr>
+                    <pic:cNvPr id="0" name="Modified Site Layout with Search.png"/>
+                    <pic:cNvPicPr/>
+                  </pic:nvPicPr>
+                  <pic:blipFill>
+                    <a:blip r:embed="rId10" cstate="print"/>
+                    <a:stretch>
+                      <a:fillRect/>
+                    </a:stretch>
+                  </pic:blipFill>
+                  <pic:spPr>
+                    <a:xfrm>
+                      <a:off x="0" y="0"/>
+                      <a:ext cx="4011702" cy="2456739"/>
+                    </a:xfrm>
+                    <a:prstGeom prst="rect">
+                      <a:avLst/>
+                    </a:prstGeom>
+                  </pic:spPr>
+                </pic:pic>
+              </a:graphicData>
+            </a:graphic>
+          </wp:inline>
+        </w:drawing>
+      </w:r>
+    </w:p>
+    <w:p/>
+    <w:p>
+      <w:pPr>
+        <w:pStyle w:val="Caption"/>
+      </w:pPr>
+      <w:bookmarkStart w:id="3" w:name="_Ref412933774"/>
+      <w:r>
+        <w:t xml:space="preserve">Figure </w:t>
+      </w:r>
+      <w:fldSimple w:instr=" SEQ Figure \* ARABIC ">
+        <w:r>
+          <w:rPr>
+            <w:noProof/>
+          </w:rPr>
+          <w:t>1</w:t>
+        </w:r>
+      </w:fldSimple>
+      <w:bookmarkEnd w:id="3"/>
+      <w:r>
+        <w:t xml:space="preserve"> – Modified Layout of the Main Page</w:t>
+      </w:r>
+      <w:r>
+        <w:t xml:space="preserve"> with Search Included</w:t>
+      </w:r>
+    </w:p>
+    <w:p/>
+    <w:p>
+      <w:pPr>
+        <w:pStyle w:val="Heading1"/>
+      </w:pPr>
+      <w:r>
+        <w:lastRenderedPageBreak/>
+        <w:t>Calendar Event Color Coding</w:t>
+      </w:r>
+    </w:p>
+    <w:p/>
+    <w:p>
+      <w:pPr>
+        <w:ind w:firstLine="360"/>
+      </w:pPr>
+      <w:r>
+        <w:t>As described previously, the main “feature” of our application is the central calendar; it is the largest in terms</w:t>
+      </w:r>
+      <w:r>
+        <w:t xml:space="preserve"> of</w:t>
+      </w:r>
+      <w:r>
+        <w:t xml:space="preserve"> size and</w:t>
+      </w:r>
+      <w:r>
+        <w:t xml:space="preserve"> the </w:t>
+      </w:r>
+      <w:r>
+        <w:t>densest</w:t>
+      </w:r>
+      <w:r>
+        <w:t xml:space="preserve"> in terms</w:t>
+      </w:r>
+      <w:r>
+        <w:t xml:space="preserve"> </w:t>
+      </w:r>
+      <w:r>
+        <w:t xml:space="preserve">of </w:t>
+      </w:r>
+      <w:r>
+        <w:t xml:space="preserve">information.  </w:t>
+      </w:r>
+      <w:r>
+        <w:t xml:space="preserve">When deciding on the color scheme for </w:t>
+      </w:r>
+      <w:r>
+        <w:t>calendar appoint</w:t>
+      </w:r>
+      <w:r>
+        <w:t>ment</w:t>
+      </w:r>
+      <w:r>
+        <w:t>s, our original focus was on ensuring consistency by mak</w:t>
+      </w:r>
+      <w:r>
+        <w:t>ing</w:t>
+      </w:r>
+      <w:r>
+        <w:t xml:space="preserve"> all of the calendar events the same color as shown in </w:t>
+      </w:r>
+      <w:r>
+        <w:fldChar w:fldCharType="begin"/>
+      </w:r>
+      <w:r>
+        <w:instrText xml:space="preserve"> REF  _Ref412922784 \* Lower \h </w:instrText>
+      </w:r>
+      <w:r>
+        <w:fldChar w:fldCharType="separate"/>
+      </w:r>
+      <w:r>
+        <w:t xml:space="preserve">figure </w:t>
+      </w:r>
+      <w:r>
+        <w:rPr>
+          <w:noProof/>
+        </w:rPr>
+        <w:t>1</w:t>
+      </w:r>
+      <w:r>
+        <w:fldChar w:fldCharType="end"/>
+      </w:r>
+      <w:r>
+        <w:t xml:space="preserve">.  </w:t>
+      </w:r>
+    </w:p>
+    <w:p/>
+    <w:p/>
+    <w:p/>
+    <w:p>
+      <w:pPr>
+        <w:pStyle w:val="Caption"/>
+      </w:pPr>
+      <w:bookmarkStart w:id="4" w:name="_Ref412922784"/>
+      <w:r>
+        <w:t xml:space="preserve">Figure </w:t>
+      </w:r>
+      <w:fldSimple w:instr=" SEQ Figure \* ARABIC ">
+        <w:r>
+          <w:rPr>
+            <w:noProof/>
+          </w:rPr>
+          <w:t>1</w:t>
+        </w:r>
+      </w:fldSimple>
+      <w:bookmarkEnd w:id="4"/>
       <w:r>
         <w:t xml:space="preserve"> – Original Calendar Event Coloring</w:t>
       </w:r>
@@ -579,7 +811,7 @@
                     <pic:cNvPicPr/>
                   </pic:nvPicPr>
                   <pic:blipFill>
-                    <a:blip r:embed="rId10" cstate="print"/>
+                    <a:blip r:embed="rId11" cstate="print"/>
                     <a:stretch>
                       <a:fillRect/>
                     </a:stretch>
@@ -605,7 +837,7 @@
       <w:pPr>
         <w:pStyle w:val="Caption"/>
       </w:pPr>
-      <w:bookmarkStart w:id="3" w:name="_Ref412925301"/>
+      <w:bookmarkStart w:id="5" w:name="_Ref412925301"/>
       <w:r>
         <w:t xml:space="preserve">Figure </w:t>
       </w:r>
@@ -617,7 +849,7 @@
           <w:t>2</w:t>
         </w:r>
       </w:fldSimple>
-      <w:bookmarkEnd w:id="3"/>
+      <w:bookmarkEnd w:id="5"/>
       <w:r>
         <w:t xml:space="preserve"> – Modified Calendar Appointment Color Coding</w:t>
       </w:r>
@@ -628,48 +860,37 @@
         <w:pStyle w:val="Heading1"/>
       </w:pPr>
       <w:r>
-        <w:t xml:space="preserve">Menu Bar </w:t>
+        <w:t xml:space="preserve">Menu </w:t>
+      </w:r>
+      <w:r>
+        <w:t>Item</w:t>
+      </w:r>
+      <w:r>
+        <w:t xml:space="preserve"> </w:t>
       </w:r>
       <w:r>
         <w:t>Naming and Ordering</w:t>
       </w:r>
     </w:p>
     <w:p/>
-    <w:p/>
-    <w:p/>
-    <w:p>
-      <w:pPr>
-        <w:pStyle w:val="Heading1"/>
-      </w:pPr>
-      <w:r>
-        <w:t>To-Do Item Due Date</w:t>
-      </w:r>
-    </w:p>
-    <w:p/>
     <w:p>
       <w:pPr>
         <w:ind w:firstLine="360"/>
       </w:pPr>
       <w:r>
-        <w:t>Our application combines calendar appointments (which we describe as synchronous events) with to-do items (which we describe as asynchronous tasks that are not associated with a specific time)</w:t>
-      </w:r>
-      <w:r>
-        <w:t xml:space="preserve">.   The intent behind the to-do list was that the user could do the task at his/her convenience.  </w:t>
-      </w:r>
-      <w:r>
-        <w:t>As such</w:t>
-      </w:r>
-      <w:r>
-        <w:t xml:space="preserve">, in our original </w:t>
-      </w:r>
-      <w:r>
-        <w:t xml:space="preserve">form to-do task creation form shown in </w:t>
+        <w:t>Concerning the menu bar at the top of the main page, we received two primary pieces of feedback from both the tester as well as the class as whole.</w:t>
+      </w:r>
+      <w:r>
+        <w:t xml:space="preserve">  First, the tester found the original menu bar button descriptions </w:t>
+      </w:r>
+      <w:r>
+        <w:t xml:space="preserve">(shown in </w:t>
       </w:r>
       <w:r>
         <w:fldChar w:fldCharType="begin"/>
       </w:r>
       <w:r>
-        <w:instrText xml:space="preserve"> REF  _Ref412929573 \* Lower \h </w:instrText>
+        <w:instrText xml:space="preserve"> REF  _Ref412931886 \* Lower \h </w:instrText>
       </w:r>
       <w:r>
         <w:fldChar w:fldCharType="separate"/>
@@ -687,17 +908,93 @@
         <w:fldChar w:fldCharType="end"/>
       </w:r>
       <w:r>
-        <w:t xml:space="preserve">, we did not provide a feature for the user to add a “Due” (or to borrow a legal term a “Drop Dead”) date, which would serve as the absolute latest the task could be done. </w:t>
-      </w:r>
+        <w:t xml:space="preserve">) </w:t>
+      </w:r>
+      <w:r>
+        <w:t xml:space="preserve">to be a degree unclear.  For </w:t>
+      </w:r>
+      <w:r>
+        <w:t>instance</w:t>
+      </w:r>
+      <w:r>
+        <w:t xml:space="preserve">, she was unsure from just reading the menu text what the button “” would do.  </w:t>
+      </w:r>
+      <w:r>
+        <w:t xml:space="preserve">To better align the application’s functionality with the mental models of users, we renamed the menu bar items as shown in </w:t>
+      </w:r>
+      <w:r>
+        <w:fldChar w:fldCharType="begin"/>
+      </w:r>
+      <w:r>
+        <w:instrText xml:space="preserve"> REF  _Ref412931965 \* Lower \h </w:instrText>
+      </w:r>
+      <w:r>
+        <w:fldChar w:fldCharType="separate"/>
+      </w:r>
+      <w:r>
+        <w:t xml:space="preserve">figure </w:t>
+      </w:r>
+      <w:r>
+        <w:rPr>
+          <w:noProof/>
+        </w:rPr>
+        <w:t>4</w:t>
+      </w:r>
+      <w:r>
+        <w:fldChar w:fldCharType="end"/>
+      </w:r>
+      <w:r>
+        <w:t>.</w:t>
+      </w:r>
+      <w:r>
+        <w:t xml:space="preserve">  The specific changes were:</w:t>
+      </w:r>
+    </w:p>
+    <w:p>
+      <w:pPr>
+        <w:ind w:firstLine="360"/>
+      </w:pPr>
+    </w:p>
+    <w:p>
+      <w:pPr>
+        <w:pStyle w:val="ListParagraph"/>
+        <w:numPr>
+          <w:ilvl w:val="0"/>
+          <w:numId w:val="19"/>
+        </w:numPr>
+      </w:pPr>
+      <w:proofErr w:type="spellStart"/>
+      <w:r>
+        <w:t>Ggfh</w:t>
+      </w:r>
+      <w:proofErr w:type="spellEnd"/>
+    </w:p>
+    <w:p>
+      <w:pPr>
+        <w:pStyle w:val="ListParagraph"/>
+        <w:numPr>
+          <w:ilvl w:val="0"/>
+          <w:numId w:val="0"/>
+        </w:numPr>
+        <w:ind w:left="720"/>
+      </w:pPr>
+    </w:p>
+    <w:p>
+      <w:pPr>
+        <w:pStyle w:val="ListParagraph"/>
+        <w:numPr>
+          <w:ilvl w:val="0"/>
+          <w:numId w:val="19"/>
+        </w:numPr>
+      </w:pPr>
     </w:p>
     <w:p/>
     <w:p/>
-    <w:p/>
     <w:p>
       <w:pPr>
         <w:pStyle w:val="Caption"/>
       </w:pPr>
-      <w:bookmarkStart w:id="4" w:name="_Ref412929573"/>
+      <w:bookmarkStart w:id="6" w:name="_Ref412931886"/>
       <w:r>
         <w:t xml:space="preserve">Figure </w:t>
       </w:r>
@@ -709,59 +1006,227 @@
           <w:t>3</w:t>
         </w:r>
       </w:fldSimple>
-      <w:bookmarkEnd w:id="4"/>
-      <w:r>
-        <w:t xml:space="preserve"> – Original To-Do Task Creation Form</w:t>
+      <w:bookmarkEnd w:id="6"/>
+      <w:r>
+        <w:t xml:space="preserve"> – Original Main Page Menu Bar</w:t>
       </w:r>
     </w:p>
     <w:p/>
     <w:p>
-      <w:r>
-        <w:tab/>
-        <w:t xml:space="preserve">The usability tester mentioned that she would like to have “due dates” for tasks.  For example, if a task was to “File Income Tax”, the “due date” would be April 15.  To accommodate this feature, we added a “Due Date” field to the task creation form as shown in </w:t>
-      </w:r>
-      <w:r>
-        <w:fldChar w:fldCharType="begin"/>
-      </w:r>
-      <w:r>
-        <w:instrText xml:space="preserve"> REF  _Ref412929769 \* Lower \h </w:instrText>
-      </w:r>
-      <w:r>
-        <w:fldChar w:fldCharType="separate"/>
-      </w:r>
-      <w:r>
-        <w:t xml:space="preserve">figure </w:t>
-      </w:r>
-      <w:r>
-        <w:rPr>
-          <w:noProof/>
-        </w:rPr>
-        <w:t>4</w:t>
-      </w:r>
-      <w:r>
-        <w:fldChar w:fldCharType="end"/>
-      </w:r>
-      <w:r>
-        <w:t>.</w:t>
-      </w:r>
-      <w:r>
-        <w:t xml:space="preserve">  This field is optional (as denoted by no red star next to the description) since not all tasks will necessarily have a due dte.</w:t>
-      </w:r>
-    </w:p>
-    <w:p/>
-    <w:p>
-      <w:pPr>
-        <w:jc w:val="center"/>
-      </w:pPr>
       <w:r>
         <w:rPr>
           <w:noProof/>
         </w:rPr>
         <w:drawing>
           <wp:inline distT="0" distB="0" distL="0" distR="0">
-            <wp:extent cx="3334216" cy="2753109"/>
+            <wp:extent cx="5943600" cy="362585"/>
             <wp:effectExtent l="19050" t="0" r="0" b="0"/>
-            <wp:docPr id="5" name="Picture 4" descr="Modified Task Creation Form.png"/>
+            <wp:docPr id="9" name="Picture 8" descr="Modified Menu Bar.png"/>
+            <wp:cNvGraphicFramePr>
+              <a:graphicFrameLocks xmlns:a="http://schemas.openxmlformats.org/drawingml/2006/main" noChangeAspect="1"/>
+            </wp:cNvGraphicFramePr>
+            <a:graphic xmlns:a="http://schemas.openxmlformats.org/drawingml/2006/main">
+              <a:graphicData uri="http://schemas.openxmlformats.org/drawingml/2006/picture">
+                <pic:pic xmlns:pic="http://schemas.openxmlformats.org/drawingml/2006/picture">
+                  <pic:nvPicPr>
+                    <pic:cNvPr id="0" name="Modified Menu Bar.png"/>
+                    <pic:cNvPicPr/>
+                  </pic:nvPicPr>
+                  <pic:blipFill>
+                    <a:blip r:embed="rId12" cstate="print"/>
+                    <a:stretch>
+                      <a:fillRect/>
+                    </a:stretch>
+                  </pic:blipFill>
+                  <pic:spPr>
+                    <a:xfrm>
+                      <a:off x="0" y="0"/>
+                      <a:ext cx="5943600" cy="362585"/>
+                    </a:xfrm>
+                    <a:prstGeom prst="rect">
+                      <a:avLst/>
+                    </a:prstGeom>
+                  </pic:spPr>
+                </pic:pic>
+              </a:graphicData>
+            </a:graphic>
+          </wp:inline>
+        </w:drawing>
+      </w:r>
+    </w:p>
+    <w:p/>
+    <w:p>
+      <w:pPr>
+        <w:pStyle w:val="Caption"/>
+      </w:pPr>
+      <w:bookmarkStart w:id="7" w:name="_Ref412931960"/>
+      <w:bookmarkStart w:id="8" w:name="_Ref412931965"/>
+      <w:r>
+        <w:t xml:space="preserve">Figure </w:t>
+      </w:r>
+      <w:fldSimple w:instr=" SEQ Figure \* ARABIC ">
+        <w:r>
+          <w:rPr>
+            <w:noProof/>
+          </w:rPr>
+          <w:t>4</w:t>
+        </w:r>
+      </w:fldSimple>
+      <w:bookmarkEnd w:id="8"/>
+      <w:r>
+        <w:t xml:space="preserve"> – Modified Main Page Menu Bar</w:t>
+      </w:r>
+      <w:bookmarkEnd w:id="7"/>
+    </w:p>
+    <w:p/>
+    <w:p>
+      <w:r>
+        <w:tab/>
+        <w:t>One point of feedback from the class was that one way to improve the information architecture of a page is to order items in the menu bar according to the likelihood that the user will perform that task.  The student specifically mentioned that they would rarely, if ever, import calendars from a third party site so putting that item first in</w:t>
+      </w:r>
+      <w:r>
+        <w:t xml:space="preserve"> the menu bar may not be best.   In our original planning, we had not paid sufficient attention to the optimal ordering of the menu bar so we missed this detailed.  We decided to adopt the student’s feedback and place “Import Calendar” second to last in the list right before “Logout.”</w:t>
+      </w:r>
+    </w:p>
+    <w:p/>
+    <w:p>
+      <w:pPr>
+        <w:pStyle w:val="Heading1"/>
+      </w:pPr>
+      <w:r>
+        <w:t>To-Do Item Due Date</w:t>
+      </w:r>
+    </w:p>
+    <w:p/>
+    <w:p>
+      <w:pPr>
+        <w:ind w:firstLine="360"/>
+      </w:pPr>
+      <w:r>
+        <w:t>Our application combines calendar appointments (which we describe as synchronous events) with to-do items (which we describe as asynchronous tasks that are not associated with a specific time)</w:t>
+      </w:r>
+      <w:r>
+        <w:t xml:space="preserve">.   The intent behind the to-do list was that the user could do the task at his/her convenience.  </w:t>
+      </w:r>
+      <w:r>
+        <w:t>As such</w:t>
+      </w:r>
+      <w:r>
+        <w:t xml:space="preserve">, in our original </w:t>
+      </w:r>
+      <w:r>
+        <w:t xml:space="preserve">form to-do task creation form shown in </w:t>
+      </w:r>
+      <w:r>
+        <w:fldChar w:fldCharType="begin"/>
+      </w:r>
+      <w:r>
+        <w:instrText xml:space="preserve"> REF  _Ref412929573 \* Lower \h </w:instrText>
+      </w:r>
+      <w:r>
+        <w:fldChar w:fldCharType="separate"/>
+      </w:r>
+      <w:r>
+        <w:t xml:space="preserve">figure </w:t>
+      </w:r>
+      <w:r>
+        <w:rPr>
+          <w:noProof/>
+        </w:rPr>
+        <w:t>5</w:t>
+      </w:r>
+      <w:r>
+        <w:fldChar w:fldCharType="end"/>
+      </w:r>
+      <w:r>
+        <w:t xml:space="preserve">, we did not provide a feature for the user to add a “Due” (or to borrow a legal term a “Drop Dead”) date, which would serve as the absolute latest the task could be done. </w:t>
+      </w:r>
+    </w:p>
+    <w:p/>
+    <w:p/>
+    <w:p/>
+    <w:p>
+      <w:pPr>
+        <w:pStyle w:val="Caption"/>
+      </w:pPr>
+      <w:bookmarkStart w:id="9" w:name="_Ref412929573"/>
+      <w:r>
+        <w:t xml:space="preserve">Figure </w:t>
+      </w:r>
+      <w:fldSimple w:instr=" SEQ Figure \* ARABIC ">
+        <w:r>
+          <w:rPr>
+            <w:noProof/>
+          </w:rPr>
+          <w:t>5</w:t>
+        </w:r>
+      </w:fldSimple>
+      <w:bookmarkEnd w:id="9"/>
+      <w:r>
+        <w:t xml:space="preserve"> – Original To-Do Task Creation Form</w:t>
+      </w:r>
+    </w:p>
+    <w:p/>
+    <w:p>
+      <w:r>
+        <w:tab/>
+        <w:t xml:space="preserve">The usability tester mentioned that she would like to have “due dates” for tasks.  For example, if a task was to “File Income Tax”, the “due date” would be April 15.  To accommodate this feature, we added a “Due Date” field to the task creation form as shown in </w:t>
+      </w:r>
+      <w:r>
+        <w:fldChar w:fldCharType="begin"/>
+      </w:r>
+      <w:r>
+        <w:instrText xml:space="preserve"> REF  _Ref412929769 \* Lower \h </w:instrText>
+      </w:r>
+      <w:r>
+        <w:fldChar w:fldCharType="separate"/>
+      </w:r>
+      <w:r>
+        <w:t xml:space="preserve">figure </w:t>
+      </w:r>
+      <w:r>
+        <w:rPr>
+          <w:noProof/>
+        </w:rPr>
+        <w:t>6</w:t>
+      </w:r>
+      <w:r>
+        <w:fldChar w:fldCharType="end"/>
+      </w:r>
+      <w:r>
+        <w:t>.</w:t>
+      </w:r>
+      <w:r>
+        <w:t xml:space="preserve">  This field is optional (as denoted by no red star next to the descri</w:t>
+      </w:r>
+      <w:r>
+        <w:t xml:space="preserve">ption) since not all tasks </w:t>
+      </w:r>
+      <w:r>
+        <w:t>necessarily have a due d</w:t>
+      </w:r>
+      <w:r>
+        <w:t>a</w:t>
+      </w:r>
+      <w:r>
+        <w:t>te.</w:t>
+      </w:r>
+    </w:p>
+    <w:p/>
+    <w:p>
+      <w:pPr>
+        <w:jc w:val="center"/>
+      </w:pPr>
+      <w:r>
+        <w:rPr>
+          <w:noProof/>
+        </w:rPr>
+        <w:lastRenderedPageBreak/>
+        <w:drawing>
+          <wp:inline distT="0" distB="0" distL="0" distR="0">
+            <wp:extent cx="3335098" cy="2753838"/>
+            <wp:effectExtent l="19050" t="0" r="0" b="0"/>
+            <wp:docPr id="7" name="Picture 6" descr="Modified Task Creation Form.png"/>
             <wp:cNvGraphicFramePr>
               <a:graphicFrameLocks xmlns:a="http://schemas.openxmlformats.org/drawingml/2006/main" noChangeAspect="1"/>
             </wp:cNvGraphicFramePr>
@@ -773,7 +1238,7 @@
                     <pic:cNvPicPr/>
                   </pic:nvPicPr>
                   <pic:blipFill>
-                    <a:blip r:embed="rId11" cstate="print"/>
+                    <a:blip r:embed="rId13" cstate="print"/>
                     <a:stretch>
                       <a:fillRect/>
                     </a:stretch>
@@ -781,7 +1246,7 @@
                   <pic:spPr>
                     <a:xfrm>
                       <a:off x="0" y="0"/>
-                      <a:ext cx="3334216" cy="2753109"/>
+                      <a:ext cx="3335098" cy="2753838"/>
                     </a:xfrm>
                     <a:prstGeom prst="rect">
                       <a:avLst/>
@@ -799,7 +1264,7 @@
       <w:pPr>
         <w:pStyle w:val="Caption"/>
       </w:pPr>
-      <w:bookmarkStart w:id="5" w:name="_Ref412929769"/>
+      <w:bookmarkStart w:id="10" w:name="_Ref412929769"/>
       <w:r>
         <w:t xml:space="preserve">Figure </w:t>
       </w:r>
@@ -808,10 +1273,10 @@
           <w:rPr>
             <w:noProof/>
           </w:rPr>
-          <w:t>4</w:t>
+          <w:t>6</w:t>
         </w:r>
       </w:fldSimple>
-      <w:bookmarkEnd w:id="5"/>
+      <w:bookmarkEnd w:id="10"/>
       <w:r>
         <w:t xml:space="preserve"> – Modified To-Do Task Creation Form</w:t>
       </w:r>
@@ -840,7 +1305,7 @@
         <w:rPr>
           <w:noProof/>
         </w:rPr>
-        <w:t>4</w:t>
+        <w:t>7</w:t>
       </w:r>
       <w:r>
         <w:fldChar w:fldCharType="end"/>
@@ -875,7 +1340,7 @@
                     <pic:cNvPicPr/>
                   </pic:nvPicPr>
                   <pic:blipFill>
-                    <a:blip r:embed="rId12" cstate="print"/>
+                    <a:blip r:embed="rId14" cstate="print"/>
                     <a:stretch>
                       <a:fillRect/>
                     </a:stretch>
@@ -898,9 +1363,14 @@
     </w:p>
     <w:p>
       <w:pPr>
+        <w:jc w:val="center"/>
+      </w:pPr>
+    </w:p>
+    <w:p>
+      <w:pPr>
         <w:pStyle w:val="Caption"/>
       </w:pPr>
-      <w:bookmarkStart w:id="6" w:name="_Ref412930395"/>
+      <w:bookmarkStart w:id="11" w:name="_Ref412930395"/>
       <w:r>
         <w:t xml:space="preserve">Figure </w:t>
       </w:r>
@@ -909,10 +1379,10 @@
           <w:rPr>
             <w:noProof/>
           </w:rPr>
-          <w:t>4</w:t>
+          <w:t>7</w:t>
         </w:r>
       </w:fldSimple>
-      <w:bookmarkEnd w:id="6"/>
+      <w:bookmarkEnd w:id="11"/>
       <w:r>
         <w:t xml:space="preserve"> – Modified To-Do List with Due Date Field</w:t>
       </w:r>
@@ -991,7 +1461,7 @@
         <w:rPr>
           <w:noProof/>
         </w:rPr>
-        <w:t>5</w:t>
+        <w:t>8</w:t>
       </w:r>
       <w:r>
         <w:fldChar w:fldCharType="end"/>
@@ -1000,16 +1470,14 @@
         <w:t xml:space="preserve"> is the original menu for specifying a task’s completion time; for a user to bypass this menu, they click the “X” in the top right corner.  Admittedly, this process is not optimally intuitive.</w:t>
       </w:r>
     </w:p>
-    <w:p>
-      <w:pPr>
-        <w:ind w:firstLine="360"/>
-      </w:pPr>
-    </w:p>
+    <w:p/>
+    <w:p/>
+    <w:p/>
     <w:p>
       <w:pPr>
         <w:pStyle w:val="Caption"/>
       </w:pPr>
-      <w:bookmarkStart w:id="7" w:name="_Ref412926406"/>
+      <w:bookmarkStart w:id="12" w:name="_Ref412926406"/>
       <w:r>
         <w:t xml:space="preserve">Figure </w:t>
       </w:r>
@@ -1018,12 +1486,18 @@
           <w:rPr>
             <w:noProof/>
           </w:rPr>
-          <w:t>5</w:t>
+          <w:t>8</w:t>
         </w:r>
       </w:fldSimple>
-      <w:bookmarkEnd w:id="7"/>
-      <w:r>
-        <w:t xml:space="preserve"> – Original Menu to Specify the Completion Time of a To-Do Item</w:t>
+      <w:bookmarkEnd w:id="12"/>
+      <w:r>
+        <w:t xml:space="preserve"> – Original </w:t>
+      </w:r>
+      <w:r>
+        <w:t>Form</w:t>
+      </w:r>
+      <w:r>
+        <w:t xml:space="preserve"> to Specify the Completion Time of a To-Do Item</w:t>
       </w:r>
     </w:p>
     <w:p/>
@@ -1048,13 +1522,17 @@
         <w:rPr>
           <w:noProof/>
         </w:rPr>
-        <w:t>6</w:t>
+        <w:t>9</w:t>
       </w:r>
       <w:r>
         <w:fldChar w:fldCharType="end"/>
       </w:r>
       <w:r>
-        <w:t xml:space="preserve"> to make the feature to skip the step of specifying a task completion time by adding a “Skip” button.  With the introduction of this new button, we also thought the “</w:t>
+        <w:t xml:space="preserve"> to make the feature to skip the step of specifying a task completion time by adding a “Skip” button.  With the introduction of this new button, we also </w:t>
+      </w:r>
+      <w:r>
+        <w:lastRenderedPageBreak/>
+        <w:t>thought the “</w:t>
       </w:r>
       <w:r>
         <w:rPr>
@@ -1090,9 +1568,9 @@
         </w:rPr>
         <w:drawing>
           <wp:inline distT="0" distB="0" distL="0" distR="0">
-            <wp:extent cx="3048426" cy="2467320"/>
+            <wp:extent cx="3049232" cy="2467973"/>
             <wp:effectExtent l="19050" t="0" r="0" b="0"/>
-            <wp:docPr id="3" name="Picture 2" descr="Modified Task Completion Time Menu.png"/>
+            <wp:docPr id="8" name="Picture 7" descr="Modified Task Completion Time Menu.png"/>
             <wp:cNvGraphicFramePr>
               <a:graphicFrameLocks xmlns:a="http://schemas.openxmlformats.org/drawingml/2006/main" noChangeAspect="1"/>
             </wp:cNvGraphicFramePr>
@@ -1104,7 +1582,7 @@
                     <pic:cNvPicPr/>
                   </pic:nvPicPr>
                   <pic:blipFill>
-                    <a:blip r:embed="rId13" cstate="print"/>
+                    <a:blip r:embed="rId15" cstate="print"/>
                     <a:stretch>
                       <a:fillRect/>
                     </a:stretch>
@@ -1112,7 +1590,7 @@
                   <pic:spPr>
                     <a:xfrm>
                       <a:off x="0" y="0"/>
-                      <a:ext cx="3048426" cy="2467320"/>
+                      <a:ext cx="3049232" cy="2467973"/>
                     </a:xfrm>
                     <a:prstGeom prst="rect">
                       <a:avLst/>
@@ -1130,7 +1608,7 @@
       <w:pPr>
         <w:pStyle w:val="Caption"/>
       </w:pPr>
-      <w:bookmarkStart w:id="8" w:name="_Ref412929165"/>
+      <w:bookmarkStart w:id="13" w:name="_Ref412929165"/>
       <w:r>
         <w:t xml:space="preserve">Figure </w:t>
       </w:r>
@@ -1139,10 +1617,10 @@
           <w:rPr>
             <w:noProof/>
           </w:rPr>
-          <w:t>6</w:t>
+          <w:t>9</w:t>
         </w:r>
       </w:fldSimple>
-      <w:bookmarkEnd w:id="8"/>
+      <w:bookmarkEnd w:id="13"/>
       <w:r>
         <w:t xml:space="preserve"> – Modif</w:t>
       </w:r>
@@ -1150,7 +1628,10 @@
         <w:t>ied</w:t>
       </w:r>
       <w:r>
-        <w:t xml:space="preserve"> Task Completion Time Menu</w:t>
+        <w:t xml:space="preserve"> Task Completion Time </w:t>
+      </w:r>
+      <w:r>
+        <w:t>Form</w:t>
       </w:r>
     </w:p>
     <w:p/>
@@ -2498,6 +2979,92 @@
     </w:lvl>
   </w:abstractNum>
   <w:abstractNum w:abstractNumId="11">
+    <w:nsid w:val="5AFF2426"/>
+    <w:multiLevelType w:val="hybridMultilevel"/>
+    <w:tmpl w:val="DBD05A7E"/>
+    <w:lvl w:ilvl="0" w:tplc="0409000F">
+      <w:start w:val="1"/>
+      <w:numFmt w:val="decimal"/>
+      <w:lvlText w:val="%1."/>
+      <w:lvlJc w:val="left"/>
+      <w:pPr>
+        <w:ind w:left="720" w:hanging="360"/>
+      </w:pPr>
+    </w:lvl>
+    <w:lvl w:ilvl="1" w:tplc="04090019" w:tentative="1">
+      <w:start w:val="1"/>
+      <w:numFmt w:val="lowerLetter"/>
+      <w:lvlText w:val="%2."/>
+      <w:lvlJc w:val="left"/>
+      <w:pPr>
+        <w:ind w:left="1440" w:hanging="360"/>
+      </w:pPr>
+    </w:lvl>
+    <w:lvl w:ilvl="2" w:tplc="0409001B" w:tentative="1">
+      <w:start w:val="1"/>
+      <w:numFmt w:val="lowerRoman"/>
+      <w:lvlText w:val="%3."/>
+      <w:lvlJc w:val="right"/>
+      <w:pPr>
+        <w:ind w:left="2160" w:hanging="180"/>
+      </w:pPr>
+    </w:lvl>
+    <w:lvl w:ilvl="3" w:tplc="0409000F" w:tentative="1">
+      <w:start w:val="1"/>
+      <w:numFmt w:val="decimal"/>
+      <w:lvlText w:val="%4."/>
+      <w:lvlJc w:val="left"/>
+      <w:pPr>
+        <w:ind w:left="2880" w:hanging="360"/>
+      </w:pPr>
+    </w:lvl>
+    <w:lvl w:ilvl="4" w:tplc="04090019" w:tentative="1">
+      <w:start w:val="1"/>
+      <w:numFmt w:val="lowerLetter"/>
+      <w:lvlText w:val="%5."/>
+      <w:lvlJc w:val="left"/>
+      <w:pPr>
+        <w:ind w:left="3600" w:hanging="360"/>
+      </w:pPr>
+    </w:lvl>
+    <w:lvl w:ilvl="5" w:tplc="0409001B" w:tentative="1">
+      <w:start w:val="1"/>
+      <w:numFmt w:val="lowerRoman"/>
+      <w:lvlText w:val="%6."/>
+      <w:lvlJc w:val="right"/>
+      <w:pPr>
+        <w:ind w:left="4320" w:hanging="180"/>
+      </w:pPr>
+    </w:lvl>
+    <w:lvl w:ilvl="6" w:tplc="0409000F" w:tentative="1">
+      <w:start w:val="1"/>
+      <w:numFmt w:val="decimal"/>
+      <w:lvlText w:val="%7."/>
+      <w:lvlJc w:val="left"/>
+      <w:pPr>
+        <w:ind w:left="5040" w:hanging="360"/>
+      </w:pPr>
+    </w:lvl>
+    <w:lvl w:ilvl="7" w:tplc="04090019" w:tentative="1">
+      <w:start w:val="1"/>
+      <w:numFmt w:val="lowerLetter"/>
+      <w:lvlText w:val="%8."/>
+      <w:lvlJc w:val="left"/>
+      <w:pPr>
+        <w:ind w:left="5760" w:hanging="360"/>
+      </w:pPr>
+    </w:lvl>
+    <w:lvl w:ilvl="8" w:tplc="0409001B" w:tentative="1">
+      <w:start w:val="1"/>
+      <w:numFmt w:val="lowerRoman"/>
+      <w:lvlText w:val="%9."/>
+      <w:lvlJc w:val="right"/>
+      <w:pPr>
+        <w:ind w:left="6480" w:hanging="180"/>
+      </w:pPr>
+    </w:lvl>
+  </w:abstractNum>
+  <w:abstractNum w:abstractNumId="12">
     <w:nsid w:val="5F324038"/>
     <w:multiLevelType w:val="multilevel"/>
     <w:tmpl w:val="F56E26AA"/>
@@ -2610,7 +3177,7 @@
       </w:rPr>
     </w:lvl>
   </w:abstractNum>
-  <w:abstractNum w:abstractNumId="12">
+  <w:abstractNum w:abstractNumId="13">
     <w:nsid w:val="6C4725D6"/>
     <w:multiLevelType w:val="multilevel"/>
     <w:tmpl w:val="04090025"/>
@@ -2696,7 +3263,7 @@
       </w:pPr>
     </w:lvl>
   </w:abstractNum>
-  <w:abstractNum w:abstractNumId="13">
+  <w:abstractNum w:abstractNumId="14">
     <w:nsid w:val="7049008E"/>
     <w:multiLevelType w:val="hybridMultilevel"/>
     <w:tmpl w:val="FF8C61E6"/>
@@ -2782,7 +3349,7 @@
       </w:pPr>
     </w:lvl>
   </w:abstractNum>
-  <w:abstractNum w:abstractNumId="14">
+  <w:abstractNum w:abstractNumId="15">
     <w:nsid w:val="763F198F"/>
     <w:multiLevelType w:val="multilevel"/>
     <w:tmpl w:val="DE563DD2"/>
@@ -2911,7 +3478,7 @@
       </w:rPr>
     </w:lvl>
   </w:abstractNum>
-  <w:abstractNum w:abstractNumId="15">
+  <w:abstractNum w:abstractNumId="16">
     <w:nsid w:val="76765674"/>
     <w:multiLevelType w:val="hybridMultilevel"/>
     <w:tmpl w:val="BBC87F2A"/>
@@ -3024,7 +3591,7 @@
       </w:rPr>
     </w:lvl>
   </w:abstractNum>
-  <w:abstractNum w:abstractNumId="16">
+  <w:abstractNum w:abstractNumId="17">
     <w:nsid w:val="7BAE1735"/>
     <w:multiLevelType w:val="multilevel"/>
     <w:tmpl w:val="F56E26AA"/>
@@ -3137,7 +3704,7 @@
       </w:rPr>
     </w:lvl>
   </w:abstractNum>
-  <w:abstractNum w:abstractNumId="17">
+  <w:abstractNum w:abstractNumId="18">
     <w:nsid w:val="7DDC4696"/>
     <w:multiLevelType w:val="hybridMultilevel"/>
     <w:tmpl w:val="2166C9D6"/>
@@ -3225,10 +3792,10 @@
     </w:lvl>
   </w:abstractNum>
   <w:num w:numId="1">
-    <w:abstractNumId w:val="14"/>
+    <w:abstractNumId w:val="15"/>
   </w:num>
   <w:num w:numId="2">
-    <w:abstractNumId w:val="17"/>
+    <w:abstractNumId w:val="18"/>
   </w:num>
   <w:num w:numId="3">
     <w:abstractNumId w:val="2"/>
@@ -3237,7 +3804,7 @@
     <w:abstractNumId w:val="1"/>
   </w:num>
   <w:num w:numId="5">
-    <w:abstractNumId w:val="16"/>
+    <w:abstractNumId w:val="17"/>
   </w:num>
   <w:num w:numId="6">
     <w:abstractNumId w:val="10"/>
@@ -3255,7 +3822,7 @@
     <w:abstractNumId w:val="6"/>
   </w:num>
   <w:num w:numId="11">
-    <w:abstractNumId w:val="11"/>
+    <w:abstractNumId w:val="12"/>
   </w:num>
   <w:num w:numId="12">
     <w:abstractNumId w:val="9"/>
@@ -3267,16 +3834,19 @@
     <w:abstractNumId w:val="5"/>
   </w:num>
   <w:num w:numId="15">
-    <w:abstractNumId w:val="15"/>
+    <w:abstractNumId w:val="16"/>
   </w:num>
   <w:num w:numId="16">
-    <w:abstractNumId w:val="12"/>
+    <w:abstractNumId w:val="13"/>
   </w:num>
   <w:num w:numId="17">
     <w:abstractNumId w:val="3"/>
   </w:num>
   <w:num w:numId="18">
-    <w:abstractNumId w:val="13"/>
+    <w:abstractNumId w:val="14"/>
+  </w:num>
+  <w:num w:numId="19">
+    <w:abstractNumId w:val="11"/>
   </w:num>
   <w:numIdMacAtCleanup w:val="12"/>
 </w:numbering>
@@ -4293,7 +4863,7 @@
 </file>
 
 <file path=customXml/itemProps1.xml><?xml version="1.0" encoding="utf-8"?>
-<ds:datastoreItem xmlns:ds="http://schemas.openxmlformats.org/officeDocument/2006/customXml" ds:itemID="{6480A1A3-244A-4604-950D-0D5A4D6F1848}">
+<ds:datastoreItem xmlns:ds="http://schemas.openxmlformats.org/officeDocument/2006/customXml" ds:itemID="{B4192AED-4719-4B00-AA75-C379F2A7B465}">
   <ds:schemaRefs>
     <ds:schemaRef ds:uri="http://schemas.openxmlformats.org/officeDocument/2006/bibliography"/>
   </ds:schemaRefs>

</xml_diff>

<commit_message>
Uploading completed usability report pending feedback from Shubhangi and David.
</commit_message>
<xml_diff>
--- a/Assignment #2 - Usability Test Report/CS235 - Assignment #2 - Usability Test Report.docx
+++ b/Assignment #2 - Usability Test Report/CS235 - Assignment #2 - Usability Test Report.docx
@@ -362,7 +362,13 @@
         <w:t xml:space="preserve">both </w:t>
       </w:r>
       <w:r>
-        <w:t>the theoretical foundations for the improvements as well as before and after images.</w:t>
+        <w:t xml:space="preserve">the theoretical foundations for the </w:t>
+      </w:r>
+      <w:r>
+        <w:t>modifications</w:t>
+      </w:r>
+      <w:r>
+        <w:t xml:space="preserve"> as well as before and after images.</w:t>
       </w:r>
     </w:p>
     <w:p/>
@@ -380,7 +386,19 @@
         <w:ind w:firstLine="360"/>
       </w:pPr>
       <w:r>
-        <w:t xml:space="preserve">For a given webpage, some users may be search dominant in that they navigate through the website by searching while others are may be link dominant in that they browse through the </w:t>
+        <w:t xml:space="preserve">For a given webpage, some users </w:t>
+      </w:r>
+      <w:r>
+        <w:t>are</w:t>
+      </w:r>
+      <w:r>
+        <w:t xml:space="preserve"> search dominant in that they navigate through the site </w:t>
+      </w:r>
+      <w:r>
+        <w:t>by using a site’s search box</w:t>
+      </w:r>
+      <w:r>
+        <w:t xml:space="preserve"> while others are link dominant in that they browse through the </w:t>
       </w:r>
       <w:r>
         <w:t>site</w:t>
@@ -392,7 +410,10 @@
         <w:t>Any m</w:t>
       </w:r>
       <w:r>
-        <w:t xml:space="preserve">odern websites </w:t>
+        <w:t>odern website</w:t>
+      </w:r>
+      <w:r>
+        <w:t xml:space="preserve"> </w:t>
       </w:r>
       <w:r>
         <w:t>must</w:t>
@@ -553,7 +574,7 @@
         <w:t>our planning</w:t>
       </w:r>
       <w:r>
-        <w:t xml:space="preserve"> considered primarily the “link dominant” users. </w:t>
+        <w:t xml:space="preserve"> considered primarily “link dominant” users. </w:t>
       </w:r>
       <w:r>
         <w:t xml:space="preserve">  This decision was a mistake </w:t>
@@ -577,10 +598,34 @@
         <w:t>itself</w:t>
       </w:r>
       <w:r>
-        <w:t xml:space="preserve"> in its own way</w:t>
-      </w:r>
-      <w:r>
-        <w:t xml:space="preserve"> to the “Feature, Search, and Browse” design pattern.  The feature in our design is clearly the calendar since it is the largest item o</w:t>
+        <w:t>,</w:t>
+      </w:r>
+      <w:r>
+        <w:t xml:space="preserve"> in its own </w:t>
+      </w:r>
+      <w:r>
+        <w:t xml:space="preserve">nontraditional </w:t>
+      </w:r>
+      <w:r>
+        <w:t>way</w:t>
+      </w:r>
+      <w:r>
+        <w:t>,</w:t>
+      </w:r>
+      <w:r>
+        <w:t xml:space="preserve"> to the “Feature, Search, and Browse” design pattern.  The </w:t>
+      </w:r>
+      <w:r>
+        <w:t>“F</w:t>
+      </w:r>
+      <w:r>
+        <w:t>eature</w:t>
+      </w:r>
+      <w:r>
+        <w:t>”</w:t>
+      </w:r>
+      <w:r>
+        <w:t xml:space="preserve"> in our design is clearly the calendar since it is the largest item o</w:t>
       </w:r>
       <w:r>
         <w:t>n the page; w</w:t>
@@ -589,10 +634,21 @@
         <w:t>hat is more, if a user has many scheduled events, appointments, and meetings,</w:t>
       </w:r>
       <w:r>
-        <w:t xml:space="preserve"> the calendar will also be very information dense as well.</w:t>
-      </w:r>
-      <w:r>
-        <w:t xml:space="preserve">  In addition, the to-do list provides a type of list the user can browse.  By including, the search box as shown in </w:t>
+        <w:t xml:space="preserve"> the calendar will be very information dense as well.</w:t>
+      </w:r>
+      <w:r>
+        <w:t xml:space="preserve">  In addition, the to-do list provides a type of </w:t>
+      </w:r>
+      <w:proofErr w:type="spellStart"/>
+      <w:r>
+        <w:t>browseable</w:t>
+      </w:r>
+      <w:proofErr w:type="spellEnd"/>
+      <w:r>
+        <w:t xml:space="preserve"> </w:t>
+      </w:r>
+      <w:r>
+        <w:t xml:space="preserve">list.  By including, the search box as shown in </w:t>
       </w:r>
       <w:r>
         <w:fldChar w:fldCharType="begin"/>
@@ -787,7 +843,16 @@
       </w:fldSimple>
       <w:bookmarkEnd w:id="4"/>
       <w:r>
-        <w:t xml:space="preserve"> – Original Calendar Event Coloring</w:t>
+        <w:t xml:space="preserve"> – Original Calendar </w:t>
+      </w:r>
+      <w:r>
+        <w:t xml:space="preserve">with Uniform </w:t>
+      </w:r>
+      <w:r>
+        <w:t>Appointment</w:t>
+      </w:r>
+      <w:r>
+        <w:t xml:space="preserve"> Coloring</w:t>
       </w:r>
     </w:p>
     <w:p/>
@@ -856,7 +921,13 @@
       </w:fldSimple>
       <w:bookmarkEnd w:id="5"/>
       <w:r>
-        <w:t xml:space="preserve"> – Modified Calendar Appointment Color Coding</w:t>
+        <w:t xml:space="preserve"> – Modified Calendar</w:t>
+      </w:r>
+      <w:r>
+        <w:t xml:space="preserve"> with</w:t>
+      </w:r>
+      <w:r>
+        <w:t xml:space="preserve"> Appointment Color Coding</w:t>
       </w:r>
     </w:p>
     <w:p>
@@ -991,7 +1062,13 @@
         <w:t xml:space="preserve"> </w:t>
       </w:r>
       <w:r>
-        <w:t xml:space="preserve">  Our modified calendar with event color coding is shown in </w:t>
+        <w:t xml:space="preserve">  Our modified calendar with </w:t>
+      </w:r>
+      <w:r>
+        <w:t>appointment</w:t>
+      </w:r>
+      <w:r>
+        <w:t xml:space="preserve"> color coding is shown in </w:t>
       </w:r>
       <w:r>
         <w:fldChar w:fldCharType="begin"/>
@@ -1085,10 +1162,16 @@
         <w:t>instance</w:t>
       </w:r>
       <w:r>
-        <w:t xml:space="preserve">, she was unsure </w:t>
-      </w:r>
-      <w:r>
-        <w:t>from just reading the menu text what function the</w:t>
+        <w:t>,</w:t>
+      </w:r>
+      <w:r>
+        <w:t xml:space="preserve"> from just reading the menu text,</w:t>
+      </w:r>
+      <w:r>
+        <w:t xml:space="preserve"> she was unsure </w:t>
+      </w:r>
+      <w:r>
+        <w:t>of the exact function performed by the</w:t>
       </w:r>
       <w:r>
         <w:t xml:space="preserve"> “</w:t>
@@ -1100,13 +1183,19 @@
         <w:t xml:space="preserve">” </w:t>
       </w:r>
       <w:r>
-        <w:t>button performed</w:t>
+        <w:t>button</w:t>
       </w:r>
       <w:r>
         <w:t xml:space="preserve">.  </w:t>
       </w:r>
       <w:r>
-        <w:t xml:space="preserve">To better align the application’s functionality with the mental models of users, we renamed the menu bar items as shown in </w:t>
+        <w:t xml:space="preserve">To better align the application’s functionality with the mental models of users, we renamed </w:t>
+      </w:r>
+      <w:r>
+        <w:t xml:space="preserve">some of </w:t>
+      </w:r>
+      <w:r>
+        <w:t xml:space="preserve">the menu bar items as shown in </w:t>
       </w:r>
       <w:r>
         <w:fldChar w:fldCharType="begin"/>
@@ -1159,16 +1248,31 @@
         <w:t xml:space="preserve">n Appointment” was changed to “Create Calendar Appointment” as the tester </w:t>
       </w:r>
       <w:r>
-        <w:t xml:space="preserve">was unable to quickly distinguish between the to-do list </w:t>
-      </w:r>
-      <w:r>
-        <w:t xml:space="preserve">task </w:t>
-      </w:r>
-      <w:r>
-        <w:t>and the calend</w:t>
-      </w:r>
-      <w:r>
-        <w:t>ar appointments.  This new version clearly says the button is used for the calendar.</w:t>
+        <w:t xml:space="preserve">was unable to quickly distinguish between to-do list </w:t>
+      </w:r>
+      <w:r>
+        <w:t>task</w:t>
+      </w:r>
+      <w:r>
+        <w:t>s</w:t>
+      </w:r>
+      <w:r>
+        <w:t xml:space="preserve"> </w:t>
+      </w:r>
+      <w:r>
+        <w:t>and calend</w:t>
+      </w:r>
+      <w:r>
+        <w:t xml:space="preserve">ar appointments.  This new version clearly </w:t>
+      </w:r>
+      <w:r>
+        <w:t>states</w:t>
+      </w:r>
+      <w:r>
+        <w:t xml:space="preserve"> that</w:t>
+      </w:r>
+      <w:r>
+        <w:t xml:space="preserve"> the button is used for the calendar.</w:t>
       </w:r>
     </w:p>
     <w:p>
@@ -1348,10 +1452,19 @@
         <w:tab/>
       </w:r>
       <w:r>
-        <w:t>An additional</w:t>
-      </w:r>
-      <w:r>
-        <w:t xml:space="preserve"> point of feedback from the class was to improve the information architecture of a page </w:t>
+        <w:t>A second</w:t>
+      </w:r>
+      <w:r>
+        <w:t xml:space="preserve"> </w:t>
+      </w:r>
+      <w:r>
+        <w:t xml:space="preserve">point of feedback from the class was to improve the information architecture of </w:t>
+      </w:r>
+      <w:r>
+        <w:t>the</w:t>
+      </w:r>
+      <w:r>
+        <w:t xml:space="preserve"> page </w:t>
       </w:r>
       <w:r>
         <w:t>by</w:t>
@@ -1373,7 +1486,19 @@
         <w:t>feature</w:t>
       </w:r>
       <w:r>
-        <w:t>.  The student specifically mentioned that they would rarely, if ever, import calendars from a third party site so putting that item first in</w:t>
+        <w:t xml:space="preserve">.  </w:t>
+      </w:r>
+      <w:r>
+        <w:t>A</w:t>
+      </w:r>
+      <w:r>
+        <w:t xml:space="preserve"> student specifically mentioned that </w:t>
+      </w:r>
+      <w:r>
+        <w:t>he</w:t>
+      </w:r>
+      <w:r>
+        <w:t xml:space="preserve"> would rarely, if ever, import calendars from a third party site so putting that item first in</w:t>
       </w:r>
       <w:r>
         <w:t xml:space="preserve"> the menu bar may not be</w:t>
@@ -1409,7 +1534,13 @@
         <w:t>Our application combines calendar appointments (which we describe as synchronous events) with to-do items (which we describe as asynchronous tasks that are not associated with a specific time)</w:t>
       </w:r>
       <w:r>
-        <w:t xml:space="preserve">.   The intent behind the to-do list was that the user could do the task at his/her convenience.  </w:t>
+        <w:t xml:space="preserve">.   The intent behind the to-do list was that the user could </w:t>
+      </w:r>
+      <w:r>
+        <w:t>complete</w:t>
+      </w:r>
+      <w:r>
+        <w:t xml:space="preserve"> the task at his/her convenience.  </w:t>
       </w:r>
       <w:r>
         <w:t>As such</w:t>
@@ -1460,7 +1591,19 @@
         <w:fldChar w:fldCharType="end"/>
       </w:r>
       <w:r>
-        <w:t xml:space="preserve">, we did not provide a feature for the user to add a “Due” (or to borrow a legal term a “Drop Dead”) date, which would serve as the absolute latest the task could be done. </w:t>
+        <w:t xml:space="preserve">, we did not </w:t>
+      </w:r>
+      <w:r>
+        <w:t>include</w:t>
+      </w:r>
+      <w:r>
+        <w:t xml:space="preserve"> a feature for the user to </w:t>
+      </w:r>
+      <w:r>
+        <w:t>specify</w:t>
+      </w:r>
+      <w:r>
+        <w:t xml:space="preserve"> a “Due” (or to borrow a legal term a “Drop Dead”) date, which would serve as the absolute latest the task could be done. </w:t>
       </w:r>
     </w:p>
     <w:p/>
@@ -1571,7 +1714,13 @@
         <w:t xml:space="preserve">  This field is optional (as</w:t>
       </w:r>
       <w:r>
-        <w:t xml:space="preserve"> denoted by no red star</w:t>
+        <w:t xml:space="preserve"> denoted by no red </w:t>
+      </w:r>
+      <w:r>
+        <w:t xml:space="preserve">adjacent </w:t>
+      </w:r>
+      <w:r>
+        <w:t>star</w:t>
       </w:r>
       <w:r>
         <w:t xml:space="preserve">) since not all tasks </w:t>
@@ -1661,7 +1810,13 @@
       </w:pPr>
       <w:r>
         <w:lastRenderedPageBreak/>
-        <w:t>With the addition of the “Due Date” field to the task, the inlay list used to display all</w:t>
+        <w:t>With the addition of the</w:t>
+      </w:r>
+      <w:r>
+        <w:t xml:space="preserve"> to-do task</w:t>
+      </w:r>
+      <w:r>
+        <w:t xml:space="preserve"> “Due Date”, the inlay list used to display all</w:t>
       </w:r>
       <w:r>
         <w:t xml:space="preserve"> open to-do</w:t>
@@ -1763,10 +1918,13 @@
       </w:fldSimple>
       <w:bookmarkEnd w:id="11"/>
       <w:r>
-        <w:t xml:space="preserve"> – Modified To-Do List with Due Date Field</w:t>
+        <w:t xml:space="preserve"> – Modified To-Do List with</w:t>
       </w:r>
       <w:r>
         <w:t xml:space="preserve"> Added</w:t>
+      </w:r>
+      <w:r>
+        <w:t xml:space="preserve"> Due Date Field</w:t>
       </w:r>
     </w:p>
     <w:p/>
@@ -1821,7 +1979,13 @@
         <w:t>display the feature</w:t>
       </w:r>
       <w:r>
-        <w:t xml:space="preserve"> to bypass specifying the task completion time.  </w:t>
+        <w:t xml:space="preserve"> to bypass specifying </w:t>
+      </w:r>
+      <w:r>
+        <w:t>a</w:t>
+      </w:r>
+      <w:r>
+        <w:t xml:space="preserve"> task completion time.  </w:t>
       </w:r>
     </w:p>
     <w:p>
@@ -1885,6 +2049,9 @@
         <w:t>added the “Skip” button</w:t>
       </w:r>
       <w:r>
+        <w:t xml:space="preserve"> to</w:t>
+      </w:r>
+      <w:r>
         <w:t xml:space="preserve"> the task completion form as shown in </w:t>
       </w:r>
       <w:r>
@@ -1915,13 +2082,22 @@
         <w:t xml:space="preserve">to more prominently feature the ability to </w:t>
       </w:r>
       <w:r>
-        <w:t xml:space="preserve">skip the step of specifying a task completion time.  With the introduction of this new button, we also thought the “Finish” button’s text should be modified since the </w:t>
+        <w:t>skip the step of specifying a task completion time.  With the introduc</w:t>
+      </w:r>
+      <w:r>
+        <w:t>tion of this new button, we judged that</w:t>
+      </w:r>
+      <w:r>
+        <w:t xml:space="preserve"> the “Finish” button’s text should be modified since </w:t>
       </w:r>
       <w:r>
         <w:t>“Finish” would not make sense when juxtaposed with “Skip”</w:t>
       </w:r>
       <w:r>
-        <w:t>.  As such, that button’s text was modified to “Set Completion Time”, which we believe more completely describes its functionality.</w:t>
+        <w:t xml:space="preserve">.  As such, the “Finish” </w:t>
+      </w:r>
+      <w:r>
+        <w:t>button’s text was modified to “Set Completion Time”, which we believe more completely describes its functionality.</w:t>
       </w:r>
     </w:p>
     <w:p>
@@ -2110,13 +2286,12 @@
         <w:t>ied</w:t>
       </w:r>
       <w:r>
-        <w:t xml:space="preserve"> Task Completion Time </w:t>
-      </w:r>
-      <w:r>
-        <w:t>Form</w:t>
-      </w:r>
-    </w:p>
-    <w:p/>
+        <w:t xml:space="preserve"> </w:t>
+      </w:r>
+      <w:r>
+        <w:t>Form for Specifying a To-Do Item’s Completion Time</w:t>
+      </w:r>
+    </w:p>
     <w:sectPr>
       <w:pgSz w:w="12240" w:h="15840"/>
       <w:pgMar w:top="1440" w:right="1440" w:bottom="1440" w:left="1440" w:header="720" w:footer="720" w:gutter="0"/>
@@ -2300,7 +2475,7 @@
             <w:rPr>
               <w:noProof/>
             </w:rPr>
-            <w:t>2</w:t>
+            <w:t>6</w:t>
           </w:r>
           <w:r>
             <w:rPr>
@@ -5352,7 +5527,7 @@
 </file>
 
 <file path=customXml/itemProps1.xml><?xml version="1.0" encoding="utf-8"?>
-<ds:datastoreItem xmlns:ds="http://schemas.openxmlformats.org/officeDocument/2006/customXml" ds:itemID="{DDE6218B-BC61-49C6-A8DB-3A601E5527F2}">
+<ds:datastoreItem xmlns:ds="http://schemas.openxmlformats.org/officeDocument/2006/customXml" ds:itemID="{D837A9B6-231D-4526-B3F6-6B8101544686}">
   <ds:schemaRefs>
     <ds:schemaRef ds:uri="http://schemas.openxmlformats.org/officeDocument/2006/bibliography"/>
   </ds:schemaRefs>

</xml_diff>

<commit_message>
Fixing typo where figure cross reference was upper case.
</commit_message>
<xml_diff>
--- a/Assignment #2 - Usability Test Report/CS235 - Assignment #2 - Usability Test Report.docx
+++ b/Assignment #2 - Usability Test Report/CS235 - Assignment #2 - Usability Test Report.docx
@@ -431,13 +431,13 @@
         <w:fldChar w:fldCharType="begin"/>
       </w:r>
       <w:r>
-        <w:instrText xml:space="preserve"> REF _Ref412933275 \h </w:instrText>
+        <w:instrText xml:space="preserve"> REF  _Ref412933275 \* Lower \h </w:instrText>
       </w:r>
       <w:r>
         <w:fldChar w:fldCharType="separate"/>
       </w:r>
       <w:r>
-        <w:t xml:space="preserve">Figure </w:t>
+        <w:t xml:space="preserve">figure </w:t>
       </w:r>
       <w:r>
         <w:rPr>
@@ -458,6 +458,9 @@
         <w:jc w:val="center"/>
       </w:pPr>
       <w:r>
+        <w:rPr>
+          <w:noProof/>
+        </w:rPr>
         <w:drawing>
           <wp:inline distT="0" distB="0" distL="0" distR="0">
             <wp:extent cx="3821446" cy="2425148"/>
@@ -1427,8 +1430,8 @@
       <w:pPr>
         <w:pStyle w:val="Caption"/>
       </w:pPr>
-      <w:bookmarkStart w:id="7" w:name="_Ref412931960"/>
-      <w:bookmarkStart w:id="8" w:name="_Ref412931965"/>
+      <w:bookmarkStart w:id="7" w:name="_Ref412931965"/>
+      <w:bookmarkStart w:id="8" w:name="_Ref412931960"/>
       <w:r>
         <w:t xml:space="preserve">Figure </w:t>
       </w:r>
@@ -1440,11 +1443,11 @@
           <w:t>6</w:t>
         </w:r>
       </w:fldSimple>
+      <w:bookmarkEnd w:id="7"/>
+      <w:r>
+        <w:t xml:space="preserve"> – Modified Main Page Menu Bar</w:t>
+      </w:r>
       <w:bookmarkEnd w:id="8"/>
-      <w:r>
-        <w:t xml:space="preserve"> – Modified Main Page Menu Bar</w:t>
-      </w:r>
-      <w:bookmarkEnd w:id="7"/>
     </w:p>
     <w:p/>
     <w:p>
@@ -2125,6 +2128,9 @@
         <w:jc w:val="center"/>
       </w:pPr>
       <w:r>
+        <w:rPr>
+          <w:noProof/>
+        </w:rPr>
         <w:drawing>
           <wp:inline distT="0" distB="0" distL="0" distR="0">
             <wp:extent cx="2224345" cy="1799756"/>
@@ -4782,6 +4788,7 @@
   <w:style w:type="character" w:default="1" w:styleId="DefaultParagraphFont">
     <w:name w:val="Default Paragraph Font"/>
     <w:uiPriority w:val="1"/>
+    <w:semiHidden/>
     <w:unhideWhenUsed/>
   </w:style>
   <w:style w:type="table" w:default="1" w:styleId="TableNormal">
@@ -5527,7 +5534,7 @@
 </file>
 
 <file path=customXml/itemProps1.xml><?xml version="1.0" encoding="utf-8"?>
-<ds:datastoreItem xmlns:ds="http://schemas.openxmlformats.org/officeDocument/2006/customXml" ds:itemID="{D837A9B6-231D-4526-B3F6-6B8101544686}">
+<ds:datastoreItem xmlns:ds="http://schemas.openxmlformats.org/officeDocument/2006/customXml" ds:itemID="{1CCC0E93-4AF8-457E-9288-75C9E847CC47}">
   <ds:schemaRefs>
     <ds:schemaRef ds:uri="http://schemas.openxmlformats.org/officeDocument/2006/bibliography"/>
   </ds:schemaRefs>

</xml_diff>

<commit_message>
Updating the usability report with Shubhangi's feedback on how search shoudl operate.
</commit_message>
<xml_diff>
--- a/Assignment #2 - Usability Test Report/CS235 - Assignment #2 - Usability Test Report.docx
+++ b/Assignment #2 - Usability Test Report/CS235 - Assignment #2 - Usability Test Report.docx
@@ -392,13 +392,37 @@
         <w:t>are</w:t>
       </w:r>
       <w:r>
-        <w:t xml:space="preserve"> search dominant in that they navigate through the site </w:t>
+        <w:t xml:space="preserve"> </w:t>
+      </w:r>
+      <w:r>
+        <w:t>“</w:t>
+      </w:r>
+      <w:r>
+        <w:t>search dominant</w:t>
+      </w:r>
+      <w:r>
+        <w:t>”</w:t>
+      </w:r>
+      <w:r>
+        <w:t xml:space="preserve"> in that they navigate through the site </w:t>
       </w:r>
       <w:r>
         <w:t>by using a site’s search box</w:t>
       </w:r>
       <w:r>
-        <w:t xml:space="preserve"> while others are link dominant in that they browse through the </w:t>
+        <w:t xml:space="preserve"> while others are link </w:t>
+      </w:r>
+      <w:r>
+        <w:t>“</w:t>
+      </w:r>
+      <w:r>
+        <w:t>dominant</w:t>
+      </w:r>
+      <w:r>
+        <w:t>”</w:t>
+      </w:r>
+      <w:r>
+        <w:t xml:space="preserve"> in that they browse through the </w:t>
       </w:r>
       <w:r>
         <w:t>site</w:t>
@@ -425,7 +449,13 @@
         <w:t xml:space="preserve">types of </w:t>
       </w:r>
       <w:r>
-        <w:t xml:space="preserve">users well.  One student noted that our page did not include a search box as shown in </w:t>
+        <w:t xml:space="preserve">users well.  One student noted that our </w:t>
+      </w:r>
+      <w:r>
+        <w:t xml:space="preserve">original </w:t>
+      </w:r>
+      <w:r>
+        <w:t xml:space="preserve">page did not include a search box as shown in </w:t>
       </w:r>
       <w:r>
         <w:fldChar w:fldCharType="begin"/>
@@ -589,7 +619,10 @@
         <w:t xml:space="preserve">“search dominant” users </w:t>
       </w:r>
       <w:r>
-        <w:t xml:space="preserve">would find the site difficult to navigate </w:t>
+        <w:t>may</w:t>
+      </w:r>
+      <w:r>
+        <w:t xml:space="preserve"> find the site difficult to navigate </w:t>
       </w:r>
       <w:r>
         <w:t xml:space="preserve">but also because our site design </w:t>
@@ -642,13 +675,8 @@
       <w:r>
         <w:t xml:space="preserve">  In addition, the to-do list provides a type of </w:t>
       </w:r>
-      <w:proofErr w:type="spellStart"/>
-      <w:r>
-        <w:t>browseable</w:t>
-      </w:r>
-      <w:proofErr w:type="spellEnd"/>
-      <w:r>
-        <w:t xml:space="preserve"> </w:t>
+      <w:r>
+        <w:t xml:space="preserve">browseable </w:t>
       </w:r>
       <w:r>
         <w:t xml:space="preserve">list.  By including, the search box as shown in </w:t>
@@ -689,13 +717,29 @@
       <w:r>
         <w:t xml:space="preserve">overall </w:t>
       </w:r>
-      <w:proofErr w:type="spellStart"/>
-      <w:r>
-        <w:t>browseability</w:t>
-      </w:r>
-      <w:proofErr w:type="spellEnd"/>
-      <w:r>
-        <w:t>.</w:t>
+      <w:r>
+        <w:t>browseability.</w:t>
+      </w:r>
+      <w:r>
+        <w:t xml:space="preserve">  Rather, search functionality would enable a user to quickly locate</w:t>
+      </w:r>
+      <w:r>
+        <w:t xml:space="preserve"> all future</w:t>
+      </w:r>
+      <w:r>
+        <w:t xml:space="preserve"> events and </w:t>
+      </w:r>
+      <w:r>
+        <w:t xml:space="preserve">incomplete </w:t>
+      </w:r>
+      <w:r>
+        <w:t xml:space="preserve">to-do items based off specific keywords.  For example, a user could search for “Homework” to find all outstanding homework related </w:t>
+      </w:r>
+      <w:r>
+        <w:t xml:space="preserve">to-do </w:t>
+      </w:r>
+      <w:r>
+        <w:t>tasks.</w:t>
       </w:r>
     </w:p>
     <w:p/>
@@ -939,7 +983,13 @@
       </w:pPr>
       <w:r>
         <w:lastRenderedPageBreak/>
-        <w:t xml:space="preserve">As described previously, the main “feature” of our application is the central calendar; it is the largest in terms of size and </w:t>
+        <w:t xml:space="preserve">As described previously, the main “feature” of our </w:t>
+      </w:r>
+      <w:r>
+        <w:t>website</w:t>
+      </w:r>
+      <w:r>
+        <w:t xml:space="preserve"> is the central calendar; it is the largest in terms of size and </w:t>
       </w:r>
       <w:r>
         <w:t xml:space="preserve">can be </w:t>
@@ -1275,7 +1325,22 @@
         <w:t xml:space="preserve"> that</w:t>
       </w:r>
       <w:r>
-        <w:t xml:space="preserve"> the button is used for the calendar.</w:t>
+        <w:t xml:space="preserve"> the button is </w:t>
+      </w:r>
+      <w:r>
+        <w:t>r</w:t>
+      </w:r>
+      <w:r>
+        <w:t>elated</w:t>
+      </w:r>
+      <w:r>
+        <w:t xml:space="preserve"> </w:t>
+      </w:r>
+      <w:r>
+        <w:t>to</w:t>
+      </w:r>
+      <w:r>
+        <w:t xml:space="preserve"> the calendar.</w:t>
       </w:r>
     </w:p>
     <w:p>
@@ -1482,26 +1547,26 @@
         <w:t xml:space="preserve"> items in the menu bar according to the likelihood that the user will </w:t>
       </w:r>
       <w:r>
-        <w:t xml:space="preserve">use that </w:t>
+        <w:t>use that feature</w:t>
+      </w:r>
+      <w:r>
+        <w:t xml:space="preserve">.  </w:t>
+      </w:r>
+      <w:r>
+        <w:t>A</w:t>
+      </w:r>
+      <w:r>
+        <w:t xml:space="preserve"> student specifically mentioned that </w:t>
+      </w:r>
+      <w:r>
+        <w:t>he</w:t>
+      </w:r>
+      <w:r>
+        <w:t xml:space="preserve"> would rarely, if ever, import calendars from a third party site so </w:t>
       </w:r>
       <w:r>
         <w:lastRenderedPageBreak/>
-        <w:t>feature</w:t>
-      </w:r>
-      <w:r>
-        <w:t xml:space="preserve">.  </w:t>
-      </w:r>
-      <w:r>
-        <w:t>A</w:t>
-      </w:r>
-      <w:r>
-        <w:t xml:space="preserve"> student specifically mentioned that </w:t>
-      </w:r>
-      <w:r>
-        <w:t>he</w:t>
-      </w:r>
-      <w:r>
-        <w:t xml:space="preserve"> would rarely, if ever, import calendars from a third party site so putting that item first in</w:t>
+        <w:t>putting that item first in</w:t>
       </w:r>
       <w:r>
         <w:t xml:space="preserve"> the menu bar may not be</w:t>
@@ -1513,10 +1578,28 @@
         <w:t>.   In our original planning, we had not paid sufficient attention to the optimal ordering of the me</w:t>
       </w:r>
       <w:r>
-        <w:t>nu bar so we missed this detail</w:t>
-      </w:r>
-      <w:r>
-        <w:t>.  We decided to adopt the student’s feedback and place “Import Calendar” second to last in the list right before “Logout.”</w:t>
+        <w:t>nu bar causing us to</w:t>
+      </w:r>
+      <w:r>
+        <w:t xml:space="preserve"> </w:t>
+      </w:r>
+      <w:r>
+        <w:t>o</w:t>
+      </w:r>
+      <w:r>
+        <w:t>verlook</w:t>
+      </w:r>
+      <w:r>
+        <w:t xml:space="preserve"> this detail</w:t>
+      </w:r>
+      <w:r>
+        <w:t xml:space="preserve">.  We decided to adopt the student’s feedback and place “Import Calendar” second to last in the list </w:t>
+      </w:r>
+      <w:r>
+        <w:t>immediately</w:t>
+      </w:r>
+      <w:r>
+        <w:t xml:space="preserve"> before “Logout.”</w:t>
       </w:r>
     </w:p>
     <w:p/>
@@ -1812,7 +1895,6 @@
         <w:ind w:firstLine="360"/>
       </w:pPr>
       <w:r>
-        <w:lastRenderedPageBreak/>
         <w:t>With the addition of the</w:t>
       </w:r>
       <w:r>
@@ -2022,7 +2104,13 @@
         <w:fldChar w:fldCharType="end"/>
       </w:r>
       <w:r>
-        <w:t xml:space="preserve"> is the original menu for specifying a task’s completion time; for a user to bypass this menu, they </w:t>
+        <w:t xml:space="preserve"> is </w:t>
+      </w:r>
+      <w:r>
+        <w:t>the site’s</w:t>
+      </w:r>
+      <w:r>
+        <w:t xml:space="preserve"> original menu for specifying a task’s completion time; for a user to bypass this menu, they </w:t>
       </w:r>
       <w:r>
         <w:t xml:space="preserve">would need to </w:t>
@@ -2037,7 +2125,19 @@
         <w:ind w:firstLine="360"/>
       </w:pPr>
       <w:r>
-        <w:t xml:space="preserve">During the usability test, the user showed little interest in specifying a task completion time and was confused by the process.  In her mental model, this feature did not provide much utility, and she quickly wanted to bypass this </w:t>
+        <w:t xml:space="preserve">During the usability test, the user showed little interest in specifying a task completion time </w:t>
+      </w:r>
+      <w:r>
+        <w:t>to the point of being somewhat</w:t>
+      </w:r>
+      <w:r>
+        <w:t xml:space="preserve"> confused by the process.  In her mental model, this feature did not provide much utility, and she quickly wanted to bypass th</w:t>
+      </w:r>
+      <w:r>
+        <w:t>e associated</w:t>
+      </w:r>
+      <w:r>
+        <w:t xml:space="preserve"> </w:t>
       </w:r>
       <w:r>
         <w:t>m</w:t>
@@ -2131,6 +2231,7 @@
         <w:rPr>
           <w:noProof/>
         </w:rPr>
+        <w:lastRenderedPageBreak/>
         <w:drawing>
           <wp:inline distT="0" distB="0" distL="0" distR="0">
             <wp:extent cx="2224345" cy="1799756"/>
@@ -2300,7 +2401,7 @@
     </w:p>
     <w:sectPr>
       <w:pgSz w:w="12240" w:h="15840"/>
-      <w:pgMar w:top="1440" w:right="1440" w:bottom="1440" w:left="1440" w:header="720" w:footer="720" w:gutter="0"/>
+      <w:pgMar w:top="1296" w:right="1296" w:bottom="1296" w:left="1296" w:header="720" w:footer="720" w:gutter="0"/>
       <w:pgNumType w:start="1"/>
       <w:cols w:space="720"/>
       <w:docGrid w:linePitch="360"/>
@@ -2481,7 +2582,7 @@
             <w:rPr>
               <w:noProof/>
             </w:rPr>
-            <w:t>6</w:t>
+            <w:t>5</w:t>
           </w:r>
           <w:r>
             <w:rPr>
@@ -5534,7 +5635,7 @@
 </file>
 
 <file path=customXml/itemProps1.xml><?xml version="1.0" encoding="utf-8"?>
-<ds:datastoreItem xmlns:ds="http://schemas.openxmlformats.org/officeDocument/2006/customXml" ds:itemID="{1CCC0E93-4AF8-457E-9288-75C9E847CC47}">
+<ds:datastoreItem xmlns:ds="http://schemas.openxmlformats.org/officeDocument/2006/customXml" ds:itemID="{43293A31-2896-4A59-80D9-25BD73BCE982}">
   <ds:schemaRefs>
     <ds:schemaRef ds:uri="http://schemas.openxmlformats.org/officeDocument/2006/bibliography"/>
   </ds:schemaRefs>

</xml_diff>

<commit_message>
updating the usability report with changes recommended by David on coloring for the calendar.
</commit_message>
<xml_diff>
--- a/Assignment #2 - Usability Test Report/CS235 - Assignment #2 - Usability Test Report.docx
+++ b/Assignment #2 - Usability Test Report/CS235 - Assignment #2 - Usability Test Report.docx
@@ -755,13 +755,35 @@
     <w:p/>
     <w:p>
       <w:pPr>
+        <w:ind w:firstLine="360"/>
+      </w:pPr>
+      <w:r>
+        <w:t>As described previously, the main “feature” of our website is the central calendar; it is the largest in terms of size and can be the densest in terms of information.  When deciding on the color scheme for calendar</w:t>
+      </w:r>
+    </w:p>
+    <w:p>
+      <w:pPr>
+        <w:jc w:val="center"/>
+      </w:pPr>
+    </w:p>
+    <w:p>
+      <w:pPr>
+        <w:jc w:val="center"/>
+      </w:pPr>
+    </w:p>
+    <w:p>
+      <w:pPr>
+        <w:jc w:val="center"/>
+      </w:pPr>
+    </w:p>
+    <w:p>
+      <w:pPr>
         <w:jc w:val="center"/>
       </w:pPr>
       <w:r>
         <w:rPr>
           <w:noProof/>
         </w:rPr>
-        <w:lastRenderedPageBreak/>
         <w:drawing>
           <wp:inline distT="0" distB="0" distL="0" distR="0">
             <wp:extent cx="3531644" cy="2162755"/>
@@ -977,28 +999,11 @@
         <w:t xml:space="preserve"> Appointment Color Coding</w:t>
       </w:r>
     </w:p>
-    <w:p>
-      <w:pPr>
-        <w:ind w:firstLine="360"/>
-      </w:pPr>
+    <w:p/>
+    <w:p>
       <w:r>
         <w:lastRenderedPageBreak/>
-        <w:t xml:space="preserve">As described previously, the main “feature” of our </w:t>
-      </w:r>
-      <w:r>
-        <w:t>website</w:t>
-      </w:r>
-      <w:r>
-        <w:t xml:space="preserve"> is the central calendar; it is the largest in terms of size and </w:t>
-      </w:r>
-      <w:r>
-        <w:t xml:space="preserve">can be </w:t>
-      </w:r>
-      <w:r>
-        <w:t xml:space="preserve">the densest in terms of information.  When deciding on the color scheme </w:t>
-      </w:r>
-      <w:r>
-        <w:t xml:space="preserve">for calendar appointments, our original focus was on ensuring consistency by making all of the calendar events the same color as shown in </w:t>
+        <w:t xml:space="preserve">appointments, our original focus was on ensuring consistency by making all of the calendar events the same color as shown in </w:t>
       </w:r>
       <w:r>
         <w:fldChar w:fldCharType="begin"/>
@@ -1143,6 +1148,64 @@
       </w:r>
       <w:r>
         <w:fldChar w:fldCharType="end"/>
+      </w:r>
+      <w:r>
+        <w:t xml:space="preserve">; note the specific colors used </w:t>
+      </w:r>
+      <w:r>
+        <w:t>would be</w:t>
+      </w:r>
+      <w:r>
+        <w:t xml:space="preserve"> selectable by</w:t>
+      </w:r>
+      <w:r>
+        <w:t xml:space="preserve"> the user from a predefined set</w:t>
+      </w:r>
+      <w:r>
+        <w:t xml:space="preserve"> based on that user’s preferences/needs</w:t>
+      </w:r>
+      <w:r>
+        <w:t>.</w:t>
+      </w:r>
+    </w:p>
+    <w:p>
+      <w:pPr>
+        <w:ind w:firstLine="360"/>
+      </w:pPr>
+    </w:p>
+    <w:p>
+      <w:pPr>
+        <w:ind w:firstLine="360"/>
+      </w:pPr>
+      <w:r>
+        <w:t xml:space="preserve">We considered two primary methods that the user could use to set the color of an appointment.  The first </w:t>
+      </w:r>
+      <w:r>
+        <w:t>is</w:t>
+      </w:r>
+      <w:r>
+        <w:t xml:space="preserve"> to add a field in the appointment creator form to select the event’s display color from a palette</w:t>
+      </w:r>
+      <w:r>
+        <w:t>-style</w:t>
+      </w:r>
+      <w:r>
+        <w:t xml:space="preserve"> menu.  A second approach would be </w:t>
+      </w:r>
+      <w:r>
+        <w:t xml:space="preserve">for the </w:t>
+      </w:r>
+      <w:r>
+        <w:t xml:space="preserve">user to click (either with right or left mouse button) </w:t>
+      </w:r>
+      <w:r>
+        <w:t xml:space="preserve">on an existing calendar appointment to </w:t>
+      </w:r>
+      <w:r>
+        <w:t>change</w:t>
+      </w:r>
+      <w:r>
+        <w:t xml:space="preserve"> its color</w:t>
       </w:r>
       <w:r>
         <w:t>.</w:t>
@@ -1449,6 +1512,9 @@
     <w:p/>
     <w:p/>
     <w:p>
+      <w:pPr>
+        <w:jc w:val="center"/>
+      </w:pPr>
       <w:r>
         <w:rPr>
           <w:noProof/>
@@ -1517,6 +1583,7 @@
     <w:p/>
     <w:p>
       <w:r>
+        <w:lastRenderedPageBreak/>
         <w:tab/>
       </w:r>
       <w:r>
@@ -1562,11 +1629,7 @@
         <w:t>he</w:t>
       </w:r>
       <w:r>
-        <w:t xml:space="preserve"> would rarely, if ever, import calendars from a third party site so </w:t>
-      </w:r>
-      <w:r>
-        <w:lastRenderedPageBreak/>
-        <w:t>putting that item first in</w:t>
+        <w:t xml:space="preserve"> would rarely, if ever, import calendars from a third party site so putting that item first in</w:t>
       </w:r>
       <w:r>
         <w:t xml:space="preserve"> the menu bar may not be</w:t>
@@ -1943,6 +2006,7 @@
         <w:rPr>
           <w:noProof/>
         </w:rPr>
+        <w:lastRenderedPageBreak/>
         <w:drawing>
           <wp:inline distT="0" distB="0" distL="0" distR="0">
             <wp:extent cx="2254990" cy="3476445"/>
@@ -2227,11 +2291,55 @@
       <w:pPr>
         <w:jc w:val="center"/>
       </w:pPr>
+    </w:p>
+    <w:p>
+      <w:pPr>
+        <w:jc w:val="center"/>
+      </w:pPr>
+    </w:p>
+    <w:p>
+      <w:pPr>
+        <w:jc w:val="center"/>
+      </w:pPr>
+    </w:p>
+    <w:p>
+      <w:pPr>
+        <w:jc w:val="center"/>
+      </w:pPr>
+    </w:p>
+    <w:p>
+      <w:pPr>
+        <w:jc w:val="center"/>
+      </w:pPr>
+    </w:p>
+    <w:p>
+      <w:pPr>
+        <w:jc w:val="center"/>
+      </w:pPr>
+    </w:p>
+    <w:p>
+      <w:pPr>
+        <w:jc w:val="center"/>
+      </w:pPr>
+    </w:p>
+    <w:p>
+      <w:pPr>
+        <w:jc w:val="center"/>
+      </w:pPr>
+    </w:p>
+    <w:p>
+      <w:pPr>
+        <w:jc w:val="center"/>
+      </w:pPr>
+    </w:p>
+    <w:p>
+      <w:pPr>
+        <w:jc w:val="center"/>
+      </w:pPr>
       <w:r>
         <w:rPr>
           <w:noProof/>
         </w:rPr>
-        <w:lastRenderedPageBreak/>
         <w:drawing>
           <wp:inline distT="0" distB="0" distL="0" distR="0">
             <wp:extent cx="2224345" cy="1799756"/>
@@ -2401,7 +2509,7 @@
     </w:p>
     <w:sectPr>
       <w:pgSz w:w="12240" w:h="15840"/>
-      <w:pgMar w:top="1296" w:right="1296" w:bottom="1296" w:left="1296" w:header="720" w:footer="720" w:gutter="0"/>
+      <w:pgMar w:top="864" w:right="864" w:bottom="864" w:left="864" w:header="720" w:footer="720" w:gutter="0"/>
       <w:pgNumType w:start="1"/>
       <w:cols w:space="720"/>
       <w:docGrid w:linePitch="360"/>
@@ -2582,7 +2690,7 @@
             <w:rPr>
               <w:noProof/>
             </w:rPr>
-            <w:t>5</w:t>
+            <w:t>6</w:t>
           </w:r>
           <w:r>
             <w:rPr>
@@ -5635,7 +5743,7 @@
 </file>
 
 <file path=customXml/itemProps1.xml><?xml version="1.0" encoding="utf-8"?>
-<ds:datastoreItem xmlns:ds="http://schemas.openxmlformats.org/officeDocument/2006/customXml" ds:itemID="{43293A31-2896-4A59-80D9-25BD73BCE982}">
+<ds:datastoreItem xmlns:ds="http://schemas.openxmlformats.org/officeDocument/2006/customXml" ds:itemID="{1C219DE1-9E0D-40CF-958B-0CCC36A29E70}">
   <ds:schemaRefs>
     <ds:schemaRef ds:uri="http://schemas.openxmlformats.org/officeDocument/2006/bibliography"/>
   </ds:schemaRefs>

</xml_diff>

<commit_message>
Updating usability report with changes from David.
</commit_message>
<xml_diff>
--- a/Assignment #2 - Usability Test Report/CS235 - Assignment #2 - Usability Test Report.docx
+++ b/Assignment #2 - Usability Test Report/CS235 - Assignment #2 - Usability Test Report.docx
@@ -727,7 +727,13 @@
         <w:t xml:space="preserve"> all future</w:t>
       </w:r>
       <w:r>
-        <w:t xml:space="preserve"> events and </w:t>
+        <w:t xml:space="preserve"> </w:t>
+      </w:r>
+      <w:r>
+        <w:t>appointments</w:t>
+      </w:r>
+      <w:r>
+        <w:t xml:space="preserve"> and </w:t>
       </w:r>
       <w:r>
         <w:t xml:space="preserve">incomplete </w:t>
@@ -749,7 +755,13 @@
         <w:pStyle w:val="Heading1"/>
       </w:pPr>
       <w:r>
-        <w:t>Calendar Event Color Coding</w:t>
+        <w:t xml:space="preserve">Calendar </w:t>
+      </w:r>
+      <w:r>
+        <w:t>Appointment</w:t>
+      </w:r>
+      <w:r>
+        <w:t xml:space="preserve"> Color Coding</w:t>
       </w:r>
     </w:p>
     <w:p/>
@@ -1096,7 +1108,13 @@
         <w:t>To that end, a</w:t>
       </w:r>
       <w:r>
-        <w:t>n example where color coding of events would be useful is when a user wants to</w:t>
+        <w:t xml:space="preserve">n example where color coding of </w:t>
+      </w:r>
+      <w:r>
+        <w:t>appointment</w:t>
+      </w:r>
+      <w:r>
+        <w:t>s would be useful is when a user wants to</w:t>
       </w:r>
       <w:r>
         <w:t xml:space="preserve"> visually</w:t>
@@ -1184,7 +1202,13 @@
         <w:t>is</w:t>
       </w:r>
       <w:r>
-        <w:t xml:space="preserve"> to add a field in the appointment creator form to select the event’s display color from a palette</w:t>
+        <w:t xml:space="preserve"> to add a field in the appointment creator form to select the </w:t>
+      </w:r>
+      <w:r>
+        <w:t>appointment’s</w:t>
+      </w:r>
+      <w:r>
+        <w:t xml:space="preserve"> display color from a palette</w:t>
       </w:r>
       <w:r>
         <w:t>-style</w:t>
@@ -2690,7 +2714,7 @@
             <w:rPr>
               <w:noProof/>
             </w:rPr>
-            <w:t>6</w:t>
+            <w:t>3</w:t>
           </w:r>
           <w:r>
             <w:rPr>
@@ -5743,7 +5767,7 @@
 </file>
 
 <file path=customXml/itemProps1.xml><?xml version="1.0" encoding="utf-8"?>
-<ds:datastoreItem xmlns:ds="http://schemas.openxmlformats.org/officeDocument/2006/customXml" ds:itemID="{1C219DE1-9E0D-40CF-958B-0CCC36A29E70}">
+<ds:datastoreItem xmlns:ds="http://schemas.openxmlformats.org/officeDocument/2006/customXml" ds:itemID="{82D3B5A0-E197-4640-9E30-915D53A7D1EC}">
   <ds:schemaRefs>
     <ds:schemaRef ds:uri="http://schemas.openxmlformats.org/officeDocument/2006/bibliography"/>
   </ds:schemaRefs>

</xml_diff>

<commit_message>
Updating the usability report with calendar color selector.
</commit_message>
<xml_diff>
--- a/Assignment #2 - Usability Test Report/CS235 - Assignment #2 - Usability Test Report.docx
+++ b/Assignment #2 - Usability Test Report/CS235 - Assignment #2 - Usability Test Report.docx
@@ -675,8 +675,13 @@
       <w:r>
         <w:t xml:space="preserve">  In addition, the to-do list provides a type of </w:t>
       </w:r>
-      <w:r>
-        <w:t xml:space="preserve">browseable </w:t>
+      <w:proofErr w:type="spellStart"/>
+      <w:r>
+        <w:t>browseable</w:t>
+      </w:r>
+      <w:proofErr w:type="spellEnd"/>
+      <w:r>
+        <w:t xml:space="preserve"> </w:t>
       </w:r>
       <w:r>
         <w:t xml:space="preserve">list.  By including, the search box as shown in </w:t>
@@ -717,8 +722,13 @@
       <w:r>
         <w:t xml:space="preserve">overall </w:t>
       </w:r>
-      <w:r>
-        <w:t>browseability.</w:t>
+      <w:proofErr w:type="spellStart"/>
+      <w:r>
+        <w:t>browseability</w:t>
+      </w:r>
+      <w:proofErr w:type="spellEnd"/>
+      <w:r>
+        <w:t>.</w:t>
       </w:r>
       <w:r>
         <w:t xml:space="preserve">  Rather, search functionality would enable a user to quickly locate</w:t>
@@ -1013,9 +1023,14 @@
     </w:p>
     <w:p/>
     <w:p>
+      <w:proofErr w:type="gramStart"/>
       <w:r>
         <w:lastRenderedPageBreak/>
-        <w:t xml:space="preserve">appointments, our original focus was on ensuring consistency by making all of the calendar events the same color as shown in </w:t>
+        <w:t>appointments</w:t>
+      </w:r>
+      <w:proofErr w:type="gramEnd"/>
+      <w:r>
+        <w:t xml:space="preserve">, our original focus was on ensuring consistency by making all of the calendar events the same color as shown in </w:t>
       </w:r>
       <w:r>
         <w:fldChar w:fldCharType="begin"/>
@@ -1208,77 +1223,25 @@
         <w:t>appointment’s</w:t>
       </w:r>
       <w:r>
-        <w:t xml:space="preserve"> display color from a palette</w:t>
-      </w:r>
-      <w:r>
-        <w:t>-style</w:t>
-      </w:r>
-      <w:r>
-        <w:t xml:space="preserve"> menu.  A second approach would be </w:t>
-      </w:r>
-      <w:r>
-        <w:t xml:space="preserve">for the </w:t>
-      </w:r>
-      <w:r>
-        <w:t xml:space="preserve">user to click (either with right or left mouse button) </w:t>
-      </w:r>
-      <w:r>
-        <w:t xml:space="preserve">on an existing calendar appointment to </w:t>
-      </w:r>
-      <w:r>
-        <w:t>change</w:t>
-      </w:r>
-      <w:r>
-        <w:t xml:space="preserve"> its color</w:t>
-      </w:r>
-      <w:r>
-        <w:t>.</w:t>
-      </w:r>
-    </w:p>
-    <w:p/>
-    <w:p/>
-    <w:p>
-      <w:pPr>
-        <w:pStyle w:val="Heading1"/>
-      </w:pPr>
-      <w:r>
-        <w:t xml:space="preserve">Menu </w:t>
-      </w:r>
-      <w:r>
-        <w:t>Item</w:t>
-      </w:r>
-      <w:r>
-        <w:t xml:space="preserve"> </w:t>
-      </w:r>
-      <w:r>
-        <w:t>Naming and Ordering</w:t>
-      </w:r>
-    </w:p>
-    <w:p/>
-    <w:p>
-      <w:pPr>
-        <w:ind w:firstLine="360"/>
-      </w:pPr>
-      <w:r>
-        <w:t>Concerning the menu bar at the top of the main page, we received two primary pieces of feedback from both the tester as well as the class as whole.</w:t>
-      </w:r>
-      <w:r>
-        <w:t xml:space="preserve">  First, the tester found the original menu bar button descriptions </w:t>
-      </w:r>
-      <w:r>
-        <w:t xml:space="preserve">(shown in </w:t>
+        <w:t xml:space="preserve"> display color </w:t>
+      </w:r>
+      <w:r>
+        <w:t>from a user defined list (e.g. green for persona</w:t>
+      </w:r>
+      <w:r>
+        <w:t xml:space="preserve">l, blue for miscellaneous, etc.).  </w:t>
       </w:r>
       <w:r>
         <w:fldChar w:fldCharType="begin"/>
       </w:r>
       <w:r>
-        <w:instrText xml:space="preserve"> REF  _Ref412931886 \* Lower \h </w:instrText>
+        <w:instrText xml:space="preserve"> REF _Ref413124968 \h </w:instrText>
       </w:r>
       <w:r>
         <w:fldChar w:fldCharType="separate"/>
       </w:r>
       <w:r>
-        <w:t xml:space="preserve">figure </w:t>
+        <w:t xml:space="preserve">Figure </w:t>
       </w:r>
       <w:r>
         <w:rPr>
@@ -1290,58 +1253,157 @@
         <w:fldChar w:fldCharType="end"/>
       </w:r>
       <w:r>
-        <w:t xml:space="preserve">) </w:t>
-      </w:r>
-      <w:r>
-        <w:t xml:space="preserve">to be </w:t>
-      </w:r>
-      <w:r>
-        <w:t xml:space="preserve">unclear.  For </w:t>
-      </w:r>
-      <w:r>
-        <w:t>instance</w:t>
-      </w:r>
-      <w:r>
-        <w:t>,</w:t>
-      </w:r>
-      <w:r>
-        <w:t xml:space="preserve"> from just reading the menu text,</w:t>
-      </w:r>
-      <w:r>
-        <w:t xml:space="preserve"> she was unsure </w:t>
-      </w:r>
-      <w:r>
-        <w:t>of the exact function performed by the</w:t>
-      </w:r>
-      <w:r>
-        <w:t xml:space="preserve"> “</w:t>
-      </w:r>
-      <w:r>
-        <w:t>Create a Task</w:t>
-      </w:r>
-      <w:r>
-        <w:t xml:space="preserve">” </w:t>
-      </w:r>
-      <w:r>
-        <w:t>button</w:t>
+        <w:t xml:space="preserve"> shows our modified form to create a new calendar appointment.  This is cont</w:t>
       </w:r>
       <w:r>
         <w:t xml:space="preserve">.  </w:t>
       </w:r>
-      <w:r>
-        <w:t xml:space="preserve">To better align the application’s functionality with the mental models of users, we renamed </w:t>
-      </w:r>
-      <w:r>
-        <w:t xml:space="preserve">some of </w:t>
-      </w:r>
-      <w:r>
-        <w:t xml:space="preserve">the menu bar items as shown in </w:t>
+    </w:p>
+    <w:p/>
+    <w:p/>
+    <w:p>
+      <w:pPr>
+        <w:jc w:val="center"/>
+      </w:pPr>
+      <w:r>
+        <w:rPr>
+          <w:noProof/>
+        </w:rPr>
+        <w:drawing>
+          <wp:inline distT="0" distB="0" distL="0" distR="0">
+            <wp:extent cx="2459861" cy="3209027"/>
+            <wp:effectExtent l="19050" t="0" r="0" b="0"/>
+            <wp:docPr id="3" name="Picture 2" descr="Create Calendar Event Color Chooser.png"/>
+            <wp:cNvGraphicFramePr>
+              <a:graphicFrameLocks xmlns:a="http://schemas.openxmlformats.org/drawingml/2006/main" noChangeAspect="1"/>
+            </wp:cNvGraphicFramePr>
+            <a:graphic xmlns:a="http://schemas.openxmlformats.org/drawingml/2006/main">
+              <a:graphicData uri="http://schemas.openxmlformats.org/drawingml/2006/picture">
+                <pic:pic xmlns:pic="http://schemas.openxmlformats.org/drawingml/2006/picture">
+                  <pic:nvPicPr>
+                    <pic:cNvPr id="0" name="Create Calendar Event Color Chooser.png"/>
+                    <pic:cNvPicPr/>
+                  </pic:nvPicPr>
+                  <pic:blipFill>
+                    <a:blip r:embed="rId14" cstate="print"/>
+                    <a:stretch>
+                      <a:fillRect/>
+                    </a:stretch>
+                  </pic:blipFill>
+                  <pic:spPr>
+                    <a:xfrm>
+                      <a:off x="0" y="0"/>
+                      <a:ext cx="2458840" cy="3207695"/>
+                    </a:xfrm>
+                    <a:prstGeom prst="rect">
+                      <a:avLst/>
+                    </a:prstGeom>
+                  </pic:spPr>
+                </pic:pic>
+              </a:graphicData>
+            </a:graphic>
+          </wp:inline>
+        </w:drawing>
+      </w:r>
+    </w:p>
+    <w:p/>
+    <w:p>
+      <w:pPr>
+        <w:pStyle w:val="Caption"/>
+      </w:pPr>
+      <w:bookmarkStart w:id="6" w:name="_Ref413124968"/>
+      <w:r>
+        <w:t xml:space="preserve">Figure </w:t>
+      </w:r>
+      <w:fldSimple w:instr=" SEQ Figure \* ARABIC ">
+        <w:r>
+          <w:rPr>
+            <w:noProof/>
+          </w:rPr>
+          <w:t>5</w:t>
+        </w:r>
+      </w:fldSimple>
+      <w:bookmarkEnd w:id="6"/>
+      <w:r>
+        <w:t xml:space="preserve"> – Modified Create Calendar Appointment Form with Color Chooser</w:t>
+      </w:r>
+    </w:p>
+    <w:p>
+      <w:pPr>
+        <w:ind w:firstLine="360"/>
+      </w:pPr>
+    </w:p>
+    <w:p>
+      <w:pPr>
+        <w:ind w:firstLine="360"/>
+      </w:pPr>
+      <w:r>
+        <w:t xml:space="preserve">A second approach would be </w:t>
+      </w:r>
+      <w:r>
+        <w:t xml:space="preserve">for the </w:t>
+      </w:r>
+      <w:r>
+        <w:t xml:space="preserve">user to click (either with right or left mouse button) </w:t>
+      </w:r>
+      <w:r>
+        <w:t xml:space="preserve">on an existing calendar appointment to </w:t>
+      </w:r>
+      <w:r>
+        <w:t>change</w:t>
+      </w:r>
+      <w:r>
+        <w:t xml:space="preserve"> its color</w:t>
+      </w:r>
+      <w:r>
+        <w:t>.</w:t>
+      </w:r>
+      <w:r>
+        <w:t xml:space="preserve">  It would be essentially the same as scheme shown in </w:t>
+      </w:r>
+    </w:p>
+    <w:p/>
+    <w:p/>
+    <w:p>
+      <w:pPr>
+        <w:pStyle w:val="Heading1"/>
+      </w:pPr>
+      <w:r>
+        <w:t xml:space="preserve">Menu </w:t>
+      </w:r>
+      <w:r>
+        <w:t>Item</w:t>
+      </w:r>
+      <w:r>
+        <w:t xml:space="preserve"> </w:t>
+      </w:r>
+      <w:r>
+        <w:t>Naming and Ordering</w:t>
+      </w:r>
+    </w:p>
+    <w:p/>
+    <w:p>
+      <w:pPr>
+        <w:ind w:firstLine="360"/>
+      </w:pPr>
+      <w:r>
+        <w:t>Concerning the menu bar at the top of the main page, we received two primary pieces of feedback from both the tester as well as the class as whole.</w:t>
+      </w:r>
+      <w:r>
+        <w:t xml:space="preserve">  First, the tester found the original menu bar button descriptions </w:t>
+      </w:r>
+      <w:r>
+        <w:t xml:space="preserve">(shown </w:t>
+      </w:r>
+      <w:r>
+        <w:lastRenderedPageBreak/>
+        <w:t xml:space="preserve">in </w:t>
       </w:r>
       <w:r>
         <w:fldChar w:fldCharType="begin"/>
       </w:r>
       <w:r>
-        <w:instrText xml:space="preserve"> REF  _Ref412931965 \* Lower \h </w:instrText>
+        <w:instrText xml:space="preserve"> REF  _Ref412931886 \* Lower \h </w:instrText>
       </w:r>
       <w:r>
         <w:fldChar w:fldCharType="separate"/>
@@ -1354,6 +1416,75 @@
           <w:noProof/>
         </w:rPr>
         <w:t>6</w:t>
+      </w:r>
+      <w:r>
+        <w:fldChar w:fldCharType="end"/>
+      </w:r>
+      <w:r>
+        <w:t xml:space="preserve">) </w:t>
+      </w:r>
+      <w:r>
+        <w:t xml:space="preserve">to be </w:t>
+      </w:r>
+      <w:r>
+        <w:t xml:space="preserve">unclear.  For </w:t>
+      </w:r>
+      <w:r>
+        <w:t>instance</w:t>
+      </w:r>
+      <w:r>
+        <w:t>,</w:t>
+      </w:r>
+      <w:r>
+        <w:t xml:space="preserve"> from just reading the menu text,</w:t>
+      </w:r>
+      <w:r>
+        <w:t xml:space="preserve"> she was unsure </w:t>
+      </w:r>
+      <w:r>
+        <w:t>of the exact function performed by the</w:t>
+      </w:r>
+      <w:r>
+        <w:t xml:space="preserve"> “</w:t>
+      </w:r>
+      <w:r>
+        <w:t>Create a Task</w:t>
+      </w:r>
+      <w:r>
+        <w:t xml:space="preserve">” </w:t>
+      </w:r>
+      <w:r>
+        <w:t>button</w:t>
+      </w:r>
+      <w:r>
+        <w:t xml:space="preserve">.  </w:t>
+      </w:r>
+      <w:r>
+        <w:t xml:space="preserve">To better align the application’s functionality with the mental models of users, we renamed </w:t>
+      </w:r>
+      <w:r>
+        <w:t xml:space="preserve">some of </w:t>
+      </w:r>
+      <w:r>
+        <w:t xml:space="preserve">the menu bar items as shown in </w:t>
+      </w:r>
+      <w:r>
+        <w:fldChar w:fldCharType="begin"/>
+      </w:r>
+      <w:r>
+        <w:instrText xml:space="preserve"> REF  _Ref412931965 \* Lower \h </w:instrText>
+      </w:r>
+      <w:r>
+        <w:fldChar w:fldCharType="separate"/>
+      </w:r>
+      <w:r>
+        <w:t xml:space="preserve">figure </w:t>
+      </w:r>
+      <w:r>
+        <w:rPr>
+          <w:noProof/>
+        </w:rPr>
+        <w:t>7</w:t>
       </w:r>
       <w:r>
         <w:fldChar w:fldCharType="end"/>
@@ -1490,7 +1621,7 @@
                     <pic:cNvPicPr/>
                   </pic:nvPicPr>
                   <pic:blipFill>
-                    <a:blip r:embed="rId14" cstate="print"/>
+                    <a:blip r:embed="rId15" cstate="print"/>
                     <a:stretch>
                       <a:fillRect/>
                     </a:stretch>
@@ -1516,7 +1647,7 @@
       <w:pPr>
         <w:pStyle w:val="Caption"/>
       </w:pPr>
-      <w:bookmarkStart w:id="6" w:name="_Ref412931886"/>
+      <w:bookmarkStart w:id="7" w:name="_Ref412931886"/>
       <w:r>
         <w:t xml:space="preserve">Figure </w:t>
       </w:r>
@@ -1525,10 +1656,10 @@
           <w:rPr>
             <w:noProof/>
           </w:rPr>
-          <w:t>5</w:t>
+          <w:t>6</w:t>
         </w:r>
       </w:fldSimple>
-      <w:bookmarkEnd w:id="6"/>
+      <w:bookmarkEnd w:id="7"/>
       <w:r>
         <w:t xml:space="preserve"> – Original Main Page Menu Bar</w:t>
       </w:r>
@@ -1559,7 +1690,7 @@
                     <pic:cNvPicPr/>
                   </pic:nvPicPr>
                   <pic:blipFill>
-                    <a:blip r:embed="rId15" cstate="print"/>
+                    <a:blip r:embed="rId16" cstate="print"/>
                     <a:stretch>
                       <a:fillRect/>
                     </a:stretch>
@@ -1585,8 +1716,8 @@
       <w:pPr>
         <w:pStyle w:val="Caption"/>
       </w:pPr>
-      <w:bookmarkStart w:id="7" w:name="_Ref412931965"/>
-      <w:bookmarkStart w:id="8" w:name="_Ref412931960"/>
+      <w:bookmarkStart w:id="8" w:name="_Ref412931965"/>
+      <w:bookmarkStart w:id="9" w:name="_Ref412931960"/>
       <w:r>
         <w:t xml:space="preserve">Figure </w:t>
       </w:r>
@@ -1595,19 +1726,18 @@
           <w:rPr>
             <w:noProof/>
           </w:rPr>
-          <w:t>6</w:t>
+          <w:t>7</w:t>
         </w:r>
       </w:fldSimple>
-      <w:bookmarkEnd w:id="7"/>
+      <w:bookmarkEnd w:id="8"/>
       <w:r>
         <w:t xml:space="preserve"> – Modified Main Page Menu Bar</w:t>
       </w:r>
-      <w:bookmarkEnd w:id="8"/>
+      <w:bookmarkEnd w:id="9"/>
     </w:p>
     <w:p/>
     <w:p>
       <w:r>
-        <w:lastRenderedPageBreak/>
         <w:tab/>
       </w:r>
       <w:r>
@@ -1758,7 +1888,7 @@
         <w:rPr>
           <w:noProof/>
         </w:rPr>
-        <w:t>7</w:t>
+        <w:t>8</w:t>
       </w:r>
       <w:r>
         <w:fldChar w:fldCharType="end"/>
@@ -1804,7 +1934,7 @@
                     <pic:cNvPicPr/>
                   </pic:nvPicPr>
                   <pic:blipFill>
-                    <a:blip r:embed="rId16" cstate="print"/>
+                    <a:blip r:embed="rId17" cstate="print"/>
                     <a:stretch>
                       <a:fillRect/>
                     </a:stretch>
@@ -1830,7 +1960,7 @@
       <w:pPr>
         <w:pStyle w:val="Caption"/>
       </w:pPr>
-      <w:bookmarkStart w:id="9" w:name="_Ref412929573"/>
+      <w:bookmarkStart w:id="10" w:name="_Ref412929573"/>
       <w:r>
         <w:t xml:space="preserve">Figure </w:t>
       </w:r>
@@ -1839,10 +1969,10 @@
           <w:rPr>
             <w:noProof/>
           </w:rPr>
-          <w:t>7</w:t>
+          <w:t>8</w:t>
         </w:r>
       </w:fldSimple>
-      <w:bookmarkEnd w:id="9"/>
+      <w:bookmarkEnd w:id="10"/>
       <w:r>
         <w:t xml:space="preserve"> – Original To-Do Task Creation Form</w:t>
       </w:r>
@@ -1875,7 +2005,7 @@
         <w:rPr>
           <w:noProof/>
         </w:rPr>
-        <w:t>8</w:t>
+        <w:t>9</w:t>
       </w:r>
       <w:r>
         <w:fldChar w:fldCharType="end"/>
@@ -1933,7 +2063,7 @@
                     <pic:cNvPicPr/>
                   </pic:nvPicPr>
                   <pic:blipFill>
-                    <a:blip r:embed="rId17" cstate="print"/>
+                    <a:blip r:embed="rId18" cstate="print"/>
                     <a:stretch>
                       <a:fillRect/>
                     </a:stretch>
@@ -1959,7 +2089,7 @@
       <w:pPr>
         <w:pStyle w:val="Caption"/>
       </w:pPr>
-      <w:bookmarkStart w:id="10" w:name="_Ref412929769"/>
+      <w:bookmarkStart w:id="11" w:name="_Ref412929769"/>
       <w:r>
         <w:t xml:space="preserve">Figure </w:t>
       </w:r>
@@ -1968,10 +2098,10 @@
           <w:rPr>
             <w:noProof/>
           </w:rPr>
-          <w:t>8</w:t>
+          <w:t>9</w:t>
         </w:r>
       </w:fldSimple>
-      <w:bookmarkEnd w:id="10"/>
+      <w:bookmarkEnd w:id="11"/>
       <w:r>
         <w:t xml:space="preserve"> – Modified To-Do Task Creation Form</w:t>
       </w:r>
@@ -2012,7 +2142,7 @@
         <w:rPr>
           <w:noProof/>
         </w:rPr>
-        <w:t>9</w:t>
+        <w:t>10</w:t>
       </w:r>
       <w:r>
         <w:fldChar w:fldCharType="end"/>
@@ -2030,7 +2160,6 @@
         <w:rPr>
           <w:noProof/>
         </w:rPr>
-        <w:lastRenderedPageBreak/>
         <w:drawing>
           <wp:inline distT="0" distB="0" distL="0" distR="0">
             <wp:extent cx="2254990" cy="3476445"/>
@@ -2047,7 +2176,7 @@
                     <pic:cNvPicPr/>
                   </pic:nvPicPr>
                   <pic:blipFill>
-                    <a:blip r:embed="rId18" cstate="print"/>
+                    <a:blip r:embed="rId19" cstate="print"/>
                     <a:stretch>
                       <a:fillRect/>
                     </a:stretch>
@@ -2077,7 +2206,7 @@
       <w:pPr>
         <w:pStyle w:val="Caption"/>
       </w:pPr>
-      <w:bookmarkStart w:id="11" w:name="_Ref412930395"/>
+      <w:bookmarkStart w:id="12" w:name="_Ref412930395"/>
       <w:r>
         <w:t xml:space="preserve">Figure </w:t>
       </w:r>
@@ -2086,10 +2215,10 @@
           <w:rPr>
             <w:noProof/>
           </w:rPr>
-          <w:t>9</w:t>
+          <w:t>10</w:t>
         </w:r>
       </w:fldSimple>
-      <w:bookmarkEnd w:id="11"/>
+      <w:bookmarkEnd w:id="12"/>
       <w:r>
         <w:t xml:space="preserve"> – Modified To-Do List with</w:t>
       </w:r>
@@ -2107,6 +2236,7 @@
         <w:pStyle w:val="Heading1"/>
       </w:pPr>
       <w:r>
+        <w:lastRenderedPageBreak/>
         <w:t xml:space="preserve">Skipping the Setting of a </w:t>
       </w:r>
       <w:r>
@@ -2181,87 +2311,87 @@
       </w:r>
       <w:r>
         <w:t xml:space="preserve">Figure </w:t>
-      </w:r>
-      <w:r>
-        <w:rPr>
-          <w:noProof/>
-        </w:rPr>
-        <w:t>10</w:t>
-      </w:r>
-      <w:r>
-        <w:fldChar w:fldCharType="end"/>
-      </w:r>
-      <w:r>
-        <w:t xml:space="preserve"> is </w:t>
-      </w:r>
-      <w:r>
-        <w:t>the site’s</w:t>
-      </w:r>
-      <w:r>
-        <w:t xml:space="preserve"> original menu for specifying a task’s completion time; for a user to bypass this menu, they </w:t>
-      </w:r>
-      <w:r>
-        <w:t xml:space="preserve">would need to </w:t>
-      </w:r>
-      <w:r>
-        <w:t>click the “X” in the top right corner.  Admittedly, this process is not optimally intuitive.</w:t>
-      </w:r>
-    </w:p>
-    <w:p/>
-    <w:p>
-      <w:pPr>
-        <w:ind w:firstLine="360"/>
-      </w:pPr>
-      <w:r>
-        <w:t xml:space="preserve">During the usability test, the user showed little interest in specifying a task completion time </w:t>
-      </w:r>
-      <w:r>
-        <w:t>to the point of being somewhat</w:t>
-      </w:r>
-      <w:r>
-        <w:t xml:space="preserve"> confused by the process.  In her mental model, this feature did not provide much utility, and she quickly wanted to bypass th</w:t>
-      </w:r>
-      <w:r>
-        <w:t>e associated</w:t>
-      </w:r>
-      <w:r>
-        <w:t xml:space="preserve"> </w:t>
-      </w:r>
-      <w:r>
-        <w:t>m</w:t>
-      </w:r>
-      <w:r>
-        <w:t>enu</w:t>
-      </w:r>
-      <w:r>
-        <w:t xml:space="preserve">.  To address her feedback, we </w:t>
-      </w:r>
-      <w:r>
-        <w:t>added the “Skip” button</w:t>
-      </w:r>
-      <w:r>
-        <w:t xml:space="preserve"> to</w:t>
-      </w:r>
-      <w:r>
-        <w:t xml:space="preserve"> the task completion form as shown in </w:t>
-      </w:r>
-      <w:r>
-        <w:fldChar w:fldCharType="begin"/>
-      </w:r>
-      <w:r>
-        <w:instrText xml:space="preserve"> REF  _Ref412929165 \* Lower \h </w:instrText>
-      </w:r>
-      <w:r>
-        <w:fldChar w:fldCharType="separate"/>
-      </w:r>
-      <w:r>
-        <w:t xml:space="preserve">figure </w:t>
       </w:r>
       <w:r>
         <w:rPr>
           <w:noProof/>
         </w:rPr>
         <w:t>11</w:t>
+      </w:r>
+      <w:r>
+        <w:fldChar w:fldCharType="end"/>
+      </w:r>
+      <w:r>
+        <w:t xml:space="preserve"> is </w:t>
+      </w:r>
+      <w:r>
+        <w:t>the site’s</w:t>
+      </w:r>
+      <w:r>
+        <w:t xml:space="preserve"> original menu for specifying a task’s completion time; for a user to bypass this menu, they </w:t>
+      </w:r>
+      <w:r>
+        <w:t xml:space="preserve">would need to </w:t>
+      </w:r>
+      <w:r>
+        <w:t>click the “X” in the top right corner.  Admittedly, this process is not optimally intuitive.</w:t>
+      </w:r>
+    </w:p>
+    <w:p/>
+    <w:p>
+      <w:pPr>
+        <w:ind w:firstLine="360"/>
+      </w:pPr>
+      <w:r>
+        <w:t xml:space="preserve">During the usability test, the user showed little interest in specifying a task completion time </w:t>
+      </w:r>
+      <w:r>
+        <w:t>to the point of being somewhat</w:t>
+      </w:r>
+      <w:r>
+        <w:t xml:space="preserve"> confused by the process.  In her mental model, this feature did not provide much utility, and she quickly wanted to bypass th</w:t>
+      </w:r>
+      <w:r>
+        <w:t>e associated</w:t>
+      </w:r>
+      <w:r>
+        <w:t xml:space="preserve"> </w:t>
+      </w:r>
+      <w:r>
+        <w:t>m</w:t>
+      </w:r>
+      <w:r>
+        <w:t>enu</w:t>
+      </w:r>
+      <w:r>
+        <w:t xml:space="preserve">.  To address her feedback, we </w:t>
+      </w:r>
+      <w:r>
+        <w:t>added the “Skip” button</w:t>
+      </w:r>
+      <w:r>
+        <w:t xml:space="preserve"> to</w:t>
+      </w:r>
+      <w:r>
+        <w:t xml:space="preserve"> the task completion form as shown in </w:t>
+      </w:r>
+      <w:r>
+        <w:fldChar w:fldCharType="begin"/>
+      </w:r>
+      <w:r>
+        <w:instrText xml:space="preserve"> REF  _Ref412929165 \* Lower \h </w:instrText>
+      </w:r>
+      <w:r>
+        <w:fldChar w:fldCharType="separate"/>
+      </w:r>
+      <w:r>
+        <w:t xml:space="preserve">figure </w:t>
+      </w:r>
+      <w:r>
+        <w:rPr>
+          <w:noProof/>
+        </w:rPr>
+        <w:t>12</w:t>
       </w:r>
       <w:r>
         <w:fldChar w:fldCharType="end"/>
@@ -2380,7 +2510,7 @@
                     <pic:cNvPicPr/>
                   </pic:nvPicPr>
                   <pic:blipFill>
-                    <a:blip r:embed="rId19" cstate="print"/>
+                    <a:blip r:embed="rId20" cstate="print"/>
                     <a:stretch>
                       <a:fillRect/>
                     </a:stretch>
@@ -2406,7 +2536,7 @@
       <w:pPr>
         <w:pStyle w:val="Caption"/>
       </w:pPr>
-      <w:bookmarkStart w:id="12" w:name="_Ref412926406"/>
+      <w:bookmarkStart w:id="13" w:name="_Ref412926406"/>
       <w:r>
         <w:t xml:space="preserve">Figure </w:t>
       </w:r>
@@ -2415,10 +2545,10 @@
           <w:rPr>
             <w:noProof/>
           </w:rPr>
-          <w:t>10</w:t>
+          <w:t>11</w:t>
         </w:r>
       </w:fldSimple>
-      <w:bookmarkEnd w:id="12"/>
+      <w:bookmarkEnd w:id="13"/>
       <w:r>
         <w:t xml:space="preserve"> – Original </w:t>
       </w:r>
@@ -2463,6 +2593,7 @@
         <w:rPr>
           <w:noProof/>
         </w:rPr>
+        <w:lastRenderedPageBreak/>
         <w:drawing>
           <wp:inline distT="0" distB="0" distL="0" distR="0">
             <wp:extent cx="2408734" cy="1949570"/>
@@ -2479,7 +2610,7 @@
                     <pic:cNvPicPr/>
                   </pic:nvPicPr>
                   <pic:blipFill>
-                    <a:blip r:embed="rId20" cstate="print"/>
+                    <a:blip r:embed="rId21" cstate="print"/>
                     <a:stretch>
                       <a:fillRect/>
                     </a:stretch>
@@ -2505,7 +2636,7 @@
       <w:pPr>
         <w:pStyle w:val="Caption"/>
       </w:pPr>
-      <w:bookmarkStart w:id="13" w:name="_Ref412929165"/>
+      <w:bookmarkStart w:id="14" w:name="_Ref412929165"/>
       <w:r>
         <w:t xml:space="preserve">Figure </w:t>
       </w:r>
@@ -2514,10 +2645,10 @@
           <w:rPr>
             <w:noProof/>
           </w:rPr>
-          <w:t>11</w:t>
+          <w:t>12</w:t>
         </w:r>
       </w:fldSimple>
-      <w:bookmarkEnd w:id="13"/>
+      <w:bookmarkEnd w:id="14"/>
       <w:r>
         <w:t xml:space="preserve"> – Modif</w:t>
       </w:r>
@@ -5767,7 +5898,7 @@
 </file>
 
 <file path=customXml/itemProps1.xml><?xml version="1.0" encoding="utf-8"?>
-<ds:datastoreItem xmlns:ds="http://schemas.openxmlformats.org/officeDocument/2006/customXml" ds:itemID="{82D3B5A0-E197-4640-9E30-915D53A7D1EC}">
+<ds:datastoreItem xmlns:ds="http://schemas.openxmlformats.org/officeDocument/2006/customXml" ds:itemID="{CEDAEC59-FE17-4184-AABB-5B340542772A}">
   <ds:schemaRefs>
     <ds:schemaRef ds:uri="http://schemas.openxmlformats.org/officeDocument/2006/bibliography"/>
   </ds:schemaRefs>

</xml_diff>

<commit_message>
Updating the usability report (including adding an accompanying image) and also change the text color in the mainpage.html color chooser dropdown.
</commit_message>
<xml_diff>
--- a/Assignment #2 - Usability Test Report/CS235 - Assignment #2 - Usability Test Report.docx
+++ b/Assignment #2 - Usability Test Report/CS235 - Assignment #2 - Usability Test Report.docx
@@ -356,7 +356,16 @@
         <w:t xml:space="preserve">, which we </w:t>
       </w:r>
       <w:r>
-        <w:t xml:space="preserve">have detailed in the subsequent sections including </w:t>
+        <w:t>have detailed in the subsequent sections</w:t>
+      </w:r>
+      <w:r>
+        <w:t>,</w:t>
+      </w:r>
+      <w:r>
+        <w:t xml:space="preserve"> including </w:t>
+      </w:r>
+      <w:r>
+        <w:t xml:space="preserve">in this report </w:t>
       </w:r>
       <w:r>
         <w:t xml:space="preserve">both </w:t>
@@ -758,8 +767,22 @@
         <w:t>tasks.</w:t>
       </w:r>
     </w:p>
-    <w:p/>
-    <w:p/>
+    <w:p>
+      <w:pPr>
+        <w:rPr>
+          <w:sz w:val="16"/>
+          <w:szCs w:val="16"/>
+        </w:rPr>
+      </w:pPr>
+    </w:p>
+    <w:p>
+      <w:pPr>
+        <w:rPr>
+          <w:sz w:val="16"/>
+          <w:szCs w:val="16"/>
+        </w:rPr>
+      </w:pPr>
+    </w:p>
     <w:p>
       <w:pPr>
         <w:pStyle w:val="Heading1"/>
@@ -774,7 +797,14 @@
         <w:t xml:space="preserve"> Color Coding</w:t>
       </w:r>
     </w:p>
-    <w:p/>
+    <w:p>
+      <w:pPr>
+        <w:rPr>
+          <w:sz w:val="16"/>
+          <w:szCs w:val="16"/>
+        </w:rPr>
+      </w:pPr>
+    </w:p>
     <w:p>
       <w:pPr>
         <w:ind w:firstLine="360"/>
@@ -782,16 +812,39 @@
       <w:r>
         <w:t>As described previously, the main “feature” of our website is the central calendar; it is the largest in terms of size and can be the densest in terms of information.  When deciding on the color scheme for calendar</w:t>
       </w:r>
-    </w:p>
-    <w:p>
-      <w:pPr>
-        <w:jc w:val="center"/>
-      </w:pPr>
-    </w:p>
-    <w:p>
-      <w:pPr>
-        <w:jc w:val="center"/>
-      </w:pPr>
+      <w:r>
+        <w:t xml:space="preserve"> appointments,</w:t>
+      </w:r>
+      <w:r>
+        <w:t xml:space="preserve"> </w:t>
+      </w:r>
+      <w:r>
+        <w:t xml:space="preserve">our original focus was on ensuring consistency by making all of the calendar events the same color as shown in </w:t>
+      </w:r>
+      <w:r>
+        <w:fldChar w:fldCharType="begin"/>
+      </w:r>
+      <w:r>
+        <w:instrText xml:space="preserve"> REF  _Ref412922784 \* Lower \h </w:instrText>
+      </w:r>
+      <w:r>
+        <w:fldChar w:fldCharType="separate"/>
+      </w:r>
+      <w:r>
+        <w:t xml:space="preserve">figure </w:t>
+      </w:r>
+      <w:r>
+        <w:rPr>
+          <w:noProof/>
+        </w:rPr>
+        <w:t>3</w:t>
+      </w:r>
+      <w:r>
+        <w:fldChar w:fldCharType="end"/>
+      </w:r>
+      <w:r>
+        <w:t xml:space="preserve">.  </w:t>
+      </w:r>
     </w:p>
     <w:p>
       <w:pPr>
@@ -1022,47 +1075,13 @@
       </w:r>
     </w:p>
     <w:p/>
-    <w:p>
-      <w:proofErr w:type="gramStart"/>
+    <w:p/>
+    <w:p>
+      <w:pPr>
+        <w:ind w:firstLine="360"/>
+      </w:pPr>
       <w:r>
         <w:lastRenderedPageBreak/>
-        <w:t>appointments</w:t>
-      </w:r>
-      <w:proofErr w:type="gramEnd"/>
-      <w:r>
-        <w:t xml:space="preserve">, our original focus was on ensuring consistency by making all of the calendar events the same color as shown in </w:t>
-      </w:r>
-      <w:r>
-        <w:fldChar w:fldCharType="begin"/>
-      </w:r>
-      <w:r>
-        <w:instrText xml:space="preserve"> REF  _Ref412922784 \* Lower \h </w:instrText>
-      </w:r>
-      <w:r>
-        <w:fldChar w:fldCharType="separate"/>
-      </w:r>
-      <w:r>
-        <w:t xml:space="preserve">figure </w:t>
-      </w:r>
-      <w:r>
-        <w:rPr>
-          <w:noProof/>
-        </w:rPr>
-        <w:t>3</w:t>
-      </w:r>
-      <w:r>
-        <w:fldChar w:fldCharType="end"/>
-      </w:r>
-      <w:r>
-        <w:t xml:space="preserve">.  </w:t>
-      </w:r>
-    </w:p>
-    <w:p/>
-    <w:p>
-      <w:pPr>
-        <w:ind w:firstLine="360"/>
-      </w:pPr>
-      <w:r>
         <w:t xml:space="preserve">When a user is examining a webpage, they typically do not “read” </w:t>
       </w:r>
       <w:r>
@@ -1201,79 +1220,28 @@
         <w:t>.</w:t>
       </w:r>
     </w:p>
-    <w:p>
-      <w:pPr>
-        <w:ind w:firstLine="360"/>
-      </w:pPr>
-    </w:p>
-    <w:p>
-      <w:pPr>
-        <w:ind w:firstLine="360"/>
-      </w:pPr>
-      <w:r>
-        <w:t xml:space="preserve">We considered two primary methods that the user could use to set the color of an appointment.  The first </w:t>
-      </w:r>
-      <w:r>
-        <w:t>is</w:t>
-      </w:r>
-      <w:r>
-        <w:t xml:space="preserve"> to add a field in the appointment creator form to select the </w:t>
-      </w:r>
-      <w:r>
-        <w:t>appointment’s</w:t>
-      </w:r>
-      <w:r>
-        <w:t xml:space="preserve"> display color </w:t>
-      </w:r>
-      <w:r>
-        <w:t>from a user defined list (e.g. green for persona</w:t>
-      </w:r>
-      <w:r>
-        <w:t xml:space="preserve">l, blue for miscellaneous, etc.).  </w:t>
-      </w:r>
-      <w:r>
-        <w:fldChar w:fldCharType="begin"/>
-      </w:r>
-      <w:r>
-        <w:instrText xml:space="preserve"> REF _Ref413124968 \h </w:instrText>
-      </w:r>
-      <w:r>
-        <w:fldChar w:fldCharType="separate"/>
-      </w:r>
-      <w:r>
-        <w:t xml:space="preserve">Figure </w:t>
-      </w:r>
+    <w:p/>
+    <w:p>
+      <w:pPr>
+        <w:jc w:val="center"/>
+      </w:pPr>
       <w:r>
         <w:rPr>
           <w:noProof/>
         </w:rPr>
-        <w:t>5</w:t>
-      </w:r>
-      <w:r>
-        <w:fldChar w:fldCharType="end"/>
-      </w:r>
-      <w:r>
-        <w:t xml:space="preserve"> shows our modified form to create a new calendar appointment.  This is cont</w:t>
-      </w:r>
-      <w:r>
-        <w:t xml:space="preserve">.  </w:t>
-      </w:r>
-    </w:p>
-    <w:p/>
-    <w:p/>
-    <w:p>
-      <w:pPr>
-        <w:jc w:val="center"/>
-      </w:pPr>
+        <w:pict>
+          <v:rect id="_x0000_s1027" style="position:absolute;left:0;text-align:left;margin-left:206pt;margin-top:37.8pt;width:124.55pt;height:35.05pt;z-index:251660288" filled="f" strokecolor="red" strokeweight="2.5pt"/>
+        </w:pict>
+      </w:r>
       <w:r>
         <w:rPr>
           <w:noProof/>
         </w:rPr>
         <w:drawing>
           <wp:inline distT="0" distB="0" distL="0" distR="0">
-            <wp:extent cx="2459861" cy="3209027"/>
+            <wp:extent cx="1793720" cy="2345635"/>
             <wp:effectExtent l="19050" t="0" r="0" b="0"/>
-            <wp:docPr id="3" name="Picture 2" descr="Create Calendar Event Color Chooser.png"/>
+            <wp:docPr id="4" name="Picture 0" descr="Modified Create Calendar Event Form with Color Chooser.png"/>
             <wp:cNvGraphicFramePr>
               <a:graphicFrameLocks xmlns:a="http://schemas.openxmlformats.org/drawingml/2006/main" noChangeAspect="1"/>
             </wp:cNvGraphicFramePr>
@@ -1281,7 +1249,7 @@
               <a:graphicData uri="http://schemas.openxmlformats.org/drawingml/2006/picture">
                 <pic:pic xmlns:pic="http://schemas.openxmlformats.org/drawingml/2006/picture">
                   <pic:nvPicPr>
-                    <pic:cNvPr id="0" name="Create Calendar Event Color Chooser.png"/>
+                    <pic:cNvPr id="0" name="Modified Create Calendar Event Form with Color Chooser.png"/>
                     <pic:cNvPicPr/>
                   </pic:nvPicPr>
                   <pic:blipFill>
@@ -1293,7 +1261,7 @@
                   <pic:spPr>
                     <a:xfrm>
                       <a:off x="0" y="0"/>
-                      <a:ext cx="2458840" cy="3207695"/>
+                      <a:ext cx="1793162" cy="2344905"/>
                     </a:xfrm>
                     <a:prstGeom prst="rect">
                       <a:avLst/>
@@ -1333,77 +1301,170 @@
         <w:ind w:firstLine="360"/>
       </w:pPr>
     </w:p>
+    <w:p/>
+    <w:p>
+      <w:pPr>
+        <w:jc w:val="center"/>
+      </w:pPr>
+      <w:r>
+        <w:rPr>
+          <w:noProof/>
+        </w:rPr>
+        <w:drawing>
+          <wp:inline distT="0" distB="0" distL="0" distR="0">
+            <wp:extent cx="1850530" cy="2282025"/>
+            <wp:effectExtent l="19050" t="0" r="0" b="0"/>
+            <wp:docPr id="11" name="Picture 10" descr="Original Create Calendar Event Form without Color Chooser.png"/>
+            <wp:cNvGraphicFramePr>
+              <a:graphicFrameLocks xmlns:a="http://schemas.openxmlformats.org/drawingml/2006/main" noChangeAspect="1"/>
+            </wp:cNvGraphicFramePr>
+            <a:graphic xmlns:a="http://schemas.openxmlformats.org/drawingml/2006/main">
+              <a:graphicData uri="http://schemas.openxmlformats.org/drawingml/2006/picture">
+                <pic:pic xmlns:pic="http://schemas.openxmlformats.org/drawingml/2006/picture">
+                  <pic:nvPicPr>
+                    <pic:cNvPr id="0" name="Original Create Calendar Event Form without Color Chooser.png"/>
+                    <pic:cNvPicPr/>
+                  </pic:nvPicPr>
+                  <pic:blipFill>
+                    <a:blip r:embed="rId15" cstate="print"/>
+                    <a:stretch>
+                      <a:fillRect/>
+                    </a:stretch>
+                  </pic:blipFill>
+                  <pic:spPr>
+                    <a:xfrm>
+                      <a:off x="0" y="0"/>
+                      <a:ext cx="1849696" cy="2280996"/>
+                    </a:xfrm>
+                    <a:prstGeom prst="rect">
+                      <a:avLst/>
+                    </a:prstGeom>
+                  </pic:spPr>
+                </pic:pic>
+              </a:graphicData>
+            </a:graphic>
+          </wp:inline>
+        </w:drawing>
+      </w:r>
+    </w:p>
+    <w:p/>
+    <w:p>
+      <w:pPr>
+        <w:pStyle w:val="Caption"/>
+      </w:pPr>
+      <w:bookmarkStart w:id="7" w:name="_Ref413125994"/>
+      <w:r>
+        <w:t xml:space="preserve">Figure </w:t>
+      </w:r>
+      <w:fldSimple w:instr=" SEQ Figure \* ARABIC ">
+        <w:r>
+          <w:rPr>
+            <w:noProof/>
+          </w:rPr>
+          <w:t>6</w:t>
+        </w:r>
+      </w:fldSimple>
+      <w:bookmarkEnd w:id="7"/>
+      <w:r>
+        <w:t xml:space="preserve"> – </w:t>
+      </w:r>
+      <w:r>
+        <w:t>Original</w:t>
+      </w:r>
+      <w:r>
+        <w:t xml:space="preserve"> Create Calendar Appointment Form without Color Chooser</w:t>
+      </w:r>
+    </w:p>
+    <w:p/>
     <w:p>
       <w:pPr>
         <w:ind w:firstLine="360"/>
       </w:pPr>
       <w:r>
-        <w:t xml:space="preserve">A second approach would be </w:t>
-      </w:r>
-      <w:r>
-        <w:t xml:space="preserve">for the </w:t>
-      </w:r>
-      <w:r>
-        <w:t xml:space="preserve">user to click (either with right or left mouse button) </w:t>
-      </w:r>
-      <w:r>
-        <w:t xml:space="preserve">on an existing calendar appointment to </w:t>
-      </w:r>
-      <w:r>
-        <w:t>change</w:t>
-      </w:r>
-      <w:r>
-        <w:t xml:space="preserve"> its color</w:t>
-      </w:r>
-      <w:r>
-        <w:t>.</w:t>
-      </w:r>
-      <w:r>
-        <w:t xml:space="preserve">  It would be essentially the same as scheme shown in </w:t>
-      </w:r>
-    </w:p>
-    <w:p/>
-    <w:p/>
-    <w:p>
-      <w:pPr>
-        <w:pStyle w:val="Heading1"/>
-      </w:pPr>
-      <w:r>
-        <w:t xml:space="preserve">Menu </w:t>
-      </w:r>
-      <w:r>
-        <w:t>Item</w:t>
-      </w:r>
-      <w:r>
-        <w:t xml:space="preserve"> </w:t>
-      </w:r>
-      <w:r>
-        <w:t>Naming and Ordering</w:t>
-      </w:r>
-    </w:p>
-    <w:p/>
-    <w:p>
-      <w:pPr>
-        <w:ind w:firstLine="360"/>
-      </w:pPr>
-      <w:r>
-        <w:t>Concerning the menu bar at the top of the main page, we received two primary pieces of feedback from both the tester as well as the class as whole.</w:t>
-      </w:r>
-      <w:r>
-        <w:t xml:space="preserve">  First, the tester found the original menu bar button descriptions </w:t>
-      </w:r>
-      <w:r>
-        <w:t xml:space="preserve">(shown </w:t>
-      </w:r>
-      <w:r>
-        <w:lastRenderedPageBreak/>
-        <w:t xml:space="preserve">in </w:t>
+        <w:t>We considered two primary methods that the user could use to set the color of an appointment</w:t>
+      </w:r>
+      <w:r>
+        <w:t xml:space="preserve"> in the calendar</w:t>
+      </w:r>
+      <w:r>
+        <w:t xml:space="preserve">.  The first </w:t>
+      </w:r>
+      <w:r>
+        <w:t>is</w:t>
+      </w:r>
+      <w:r>
+        <w:t xml:space="preserve"> to add a field in the appointment creat</w:t>
+      </w:r>
+      <w:r>
+        <w:t>ion</w:t>
+      </w:r>
+      <w:r>
+        <w:t xml:space="preserve"> form to select the </w:t>
+      </w:r>
+      <w:r>
+        <w:t>appointment’s</w:t>
+      </w:r>
+      <w:r>
+        <w:t xml:space="preserve"> display color </w:t>
+      </w:r>
+      <w:r>
+        <w:t>from a user defined list (e.g. green for persona</w:t>
+      </w:r>
+      <w:r>
+        <w:t xml:space="preserve">l, blue for miscellaneous, etc.).  </w:t>
       </w:r>
       <w:r>
         <w:fldChar w:fldCharType="begin"/>
       </w:r>
       <w:r>
-        <w:instrText xml:space="preserve"> REF  _Ref412931886 \* Lower \h </w:instrText>
+        <w:instrText xml:space="preserve"> REF _Ref413124968 \h </w:instrText>
+      </w:r>
+      <w:r>
+        <w:fldChar w:fldCharType="separate"/>
+      </w:r>
+      <w:r>
+        <w:t xml:space="preserve">Figure </w:t>
+      </w:r>
+      <w:r>
+        <w:rPr>
+          <w:noProof/>
+        </w:rPr>
+        <w:t>5</w:t>
+      </w:r>
+      <w:r>
+        <w:fldChar w:fldCharType="end"/>
+      </w:r>
+      <w:r>
+        <w:t xml:space="preserve"> shows our modified form to </w:t>
+      </w:r>
+      <w:r>
+        <w:t>c</w:t>
+      </w:r>
+      <w:r>
+        <w:t>alendar appointment</w:t>
+      </w:r>
+      <w:r>
+        <w:t xml:space="preserve"> creation form; th</w:t>
+      </w:r>
+      <w:r>
+        <w:t xml:space="preserve">is </w:t>
+      </w:r>
+      <w:proofErr w:type="spellStart"/>
+      <w:r>
+        <w:t>is</w:t>
+      </w:r>
+      <w:proofErr w:type="spellEnd"/>
+      <w:r>
+        <w:t xml:space="preserve"> cont</w:t>
+      </w:r>
+      <w:r>
+        <w:t xml:space="preserve">rasted with </w:t>
+      </w:r>
+      <w:r>
+        <w:fldChar w:fldCharType="begin"/>
+      </w:r>
+      <w:r>
+        <w:instrText xml:space="preserve"> REF  _Ref413125994 \* Lower \h </w:instrText>
       </w:r>
       <w:r>
         <w:fldChar w:fldCharType="separate"/>
@@ -1421,58 +1482,135 @@
         <w:fldChar w:fldCharType="end"/>
       </w:r>
       <w:r>
-        <w:t xml:space="preserve">) </w:t>
-      </w:r>
-      <w:r>
-        <w:t xml:space="preserve">to be </w:t>
-      </w:r>
-      <w:r>
-        <w:t xml:space="preserve">unclear.  For </w:t>
-      </w:r>
-      <w:r>
-        <w:t>instance</w:t>
-      </w:r>
-      <w:r>
-        <w:t>,</w:t>
-      </w:r>
-      <w:r>
-        <w:t xml:space="preserve"> from just reading the menu text,</w:t>
-      </w:r>
-      <w:r>
-        <w:t xml:space="preserve"> she was unsure </w:t>
-      </w:r>
-      <w:r>
-        <w:t>of the exact function performed by the</w:t>
-      </w:r>
-      <w:r>
-        <w:t xml:space="preserve"> “</w:t>
-      </w:r>
-      <w:r>
-        <w:t>Create a Task</w:t>
-      </w:r>
-      <w:r>
-        <w:t xml:space="preserve">” </w:t>
-      </w:r>
-      <w:r>
-        <w:t>button</w:t>
-      </w:r>
-      <w:r>
-        <w:t xml:space="preserve">.  </w:t>
-      </w:r>
-      <w:r>
-        <w:t xml:space="preserve">To better align the application’s functionality with the mental models of users, we renamed </w:t>
-      </w:r>
-      <w:r>
-        <w:t xml:space="preserve">some of </w:t>
-      </w:r>
-      <w:r>
-        <w:t xml:space="preserve">the menu bar items as shown in </w:t>
+        <w:t xml:space="preserve"> which does not have </w:t>
+      </w:r>
+      <w:r>
+        <w:t xml:space="preserve">a </w:t>
+      </w:r>
+      <w:r>
+        <w:t>color chooser dropdown menu.</w:t>
+      </w:r>
+    </w:p>
+    <w:p>
+      <w:pPr>
+        <w:ind w:firstLine="360"/>
+      </w:pPr>
+    </w:p>
+    <w:p>
+      <w:pPr>
+        <w:ind w:firstLine="360"/>
+      </w:pPr>
+      <w:r>
+        <w:t xml:space="preserve">A second approach </w:t>
+      </w:r>
+      <w:r>
+        <w:t xml:space="preserve">to specify the color coding of an appointment </w:t>
+      </w:r>
+      <w:r>
+        <w:t xml:space="preserve">would be </w:t>
+      </w:r>
+      <w:r>
+        <w:t xml:space="preserve">for the </w:t>
+      </w:r>
+      <w:r>
+        <w:t xml:space="preserve">user to click (either with </w:t>
+      </w:r>
+      <w:r>
+        <w:t xml:space="preserve">the </w:t>
+      </w:r>
+      <w:r>
+        <w:t xml:space="preserve">right or left mouse button) </w:t>
+      </w:r>
+      <w:r>
+        <w:t xml:space="preserve">on an existing calendar appointment to </w:t>
+      </w:r>
+      <w:r>
+        <w:t>change</w:t>
+      </w:r>
+      <w:r>
+        <w:t xml:space="preserve"> its color</w:t>
+      </w:r>
+      <w:r>
+        <w:t>.</w:t>
+      </w:r>
+      <w:r>
+        <w:t xml:space="preserve">  </w:t>
+      </w:r>
+      <w:r>
+        <w:t>This approach</w:t>
+      </w:r>
+      <w:r>
+        <w:t xml:space="preserve"> would be essentially the same as scheme shown in </w:t>
       </w:r>
       <w:r>
         <w:fldChar w:fldCharType="begin"/>
       </w:r>
       <w:r>
-        <w:instrText xml:space="preserve"> REF  _Ref412931965 \* Lower \h </w:instrText>
+        <w:instrText xml:space="preserve"> REF  _Ref413124968 \* Lower \h </w:instrText>
+      </w:r>
+      <w:r>
+        <w:fldChar w:fldCharType="separate"/>
+      </w:r>
+      <w:r>
+        <w:t xml:space="preserve">figure </w:t>
+      </w:r>
+      <w:r>
+        <w:rPr>
+          <w:noProof/>
+        </w:rPr>
+        <w:t>5</w:t>
+      </w:r>
+      <w:r>
+        <w:fldChar w:fldCharType="end"/>
+      </w:r>
+      <w:r>
+        <w:t xml:space="preserve"> and was not implemented a second time in the event descrip</w:t>
+      </w:r>
+      <w:r>
+        <w:t>tion form due to its redundancy for demonstration purposes</w:t>
+      </w:r>
+      <w:r>
+        <w:t>.</w:t>
+      </w:r>
+    </w:p>
+    <w:p/>
+    <w:p/>
+    <w:p>
+      <w:pPr>
+        <w:pStyle w:val="Heading1"/>
+      </w:pPr>
+      <w:r>
+        <w:t xml:space="preserve">Menu </w:t>
+      </w:r>
+      <w:r>
+        <w:t>Item</w:t>
+      </w:r>
+      <w:r>
+        <w:t xml:space="preserve"> </w:t>
+      </w:r>
+      <w:r>
+        <w:t>Naming and Ordering</w:t>
+      </w:r>
+    </w:p>
+    <w:p/>
+    <w:p>
+      <w:pPr>
+        <w:ind w:firstLine="360"/>
+      </w:pPr>
+      <w:r>
+        <w:t>Concerning the menu bar at the top of the main page, we received two primary pieces of feedback from both the tester as well as the class as whole.</w:t>
+      </w:r>
+      <w:r>
+        <w:t xml:space="preserve">  First, the tester found the original menu bar button descriptions </w:t>
+      </w:r>
+      <w:r>
+        <w:t xml:space="preserve">(shown in </w:t>
+      </w:r>
+      <w:r>
+        <w:fldChar w:fldCharType="begin"/>
+      </w:r>
+      <w:r>
+        <w:instrText xml:space="preserve"> REF  _Ref412931886 \* Lower \h </w:instrText>
       </w:r>
       <w:r>
         <w:fldChar w:fldCharType="separate"/>
@@ -1485,6 +1623,75 @@
           <w:noProof/>
         </w:rPr>
         <w:t>7</w:t>
+      </w:r>
+      <w:r>
+        <w:fldChar w:fldCharType="end"/>
+      </w:r>
+      <w:r>
+        <w:t xml:space="preserve">) </w:t>
+      </w:r>
+      <w:r>
+        <w:t xml:space="preserve">to be </w:t>
+      </w:r>
+      <w:r>
+        <w:t xml:space="preserve">unclear.  For </w:t>
+      </w:r>
+      <w:r>
+        <w:t>instance</w:t>
+      </w:r>
+      <w:r>
+        <w:t>,</w:t>
+      </w:r>
+      <w:r>
+        <w:t xml:space="preserve"> from just reading the menu text,</w:t>
+      </w:r>
+      <w:r>
+        <w:t xml:space="preserve"> she was unsure </w:t>
+      </w:r>
+      <w:r>
+        <w:t>of the exact function performed by the</w:t>
+      </w:r>
+      <w:r>
+        <w:t xml:space="preserve"> “</w:t>
+      </w:r>
+      <w:r>
+        <w:t>Create a Task</w:t>
+      </w:r>
+      <w:r>
+        <w:t xml:space="preserve">” </w:t>
+      </w:r>
+      <w:r>
+        <w:t>button</w:t>
+      </w:r>
+      <w:r>
+        <w:t xml:space="preserve">.  </w:t>
+      </w:r>
+      <w:r>
+        <w:t xml:space="preserve">To better align the application’s functionality with the mental models of users, we renamed </w:t>
+      </w:r>
+      <w:r>
+        <w:t xml:space="preserve">some of </w:t>
+      </w:r>
+      <w:r>
+        <w:t xml:space="preserve">the menu bar items as shown in </w:t>
+      </w:r>
+      <w:r>
+        <w:fldChar w:fldCharType="begin"/>
+      </w:r>
+      <w:r>
+        <w:instrText xml:space="preserve"> REF  _Ref412931965 \* Lower \h </w:instrText>
+      </w:r>
+      <w:r>
+        <w:fldChar w:fldCharType="separate"/>
+      </w:r>
+      <w:r>
+        <w:t xml:space="preserve">figure </w:t>
+      </w:r>
+      <w:r>
+        <w:rPr>
+          <w:noProof/>
+        </w:rPr>
+        <w:t>8</w:t>
       </w:r>
       <w:r>
         <w:fldChar w:fldCharType="end"/>
@@ -1621,7 +1828,7 @@
                     <pic:cNvPicPr/>
                   </pic:nvPicPr>
                   <pic:blipFill>
-                    <a:blip r:embed="rId15" cstate="print"/>
+                    <a:blip r:embed="rId16" cstate="print"/>
                     <a:stretch>
                       <a:fillRect/>
                     </a:stretch>
@@ -1647,7 +1854,7 @@
       <w:pPr>
         <w:pStyle w:val="Caption"/>
       </w:pPr>
-      <w:bookmarkStart w:id="7" w:name="_Ref412931886"/>
+      <w:bookmarkStart w:id="8" w:name="_Ref412931886"/>
       <w:r>
         <w:t xml:space="preserve">Figure </w:t>
       </w:r>
@@ -1656,10 +1863,10 @@
           <w:rPr>
             <w:noProof/>
           </w:rPr>
-          <w:t>6</w:t>
+          <w:t>7</w:t>
         </w:r>
       </w:fldSimple>
-      <w:bookmarkEnd w:id="7"/>
+      <w:bookmarkEnd w:id="8"/>
       <w:r>
         <w:t xml:space="preserve"> – Original Main Page Menu Bar</w:t>
       </w:r>
@@ -1690,7 +1897,7 @@
                     <pic:cNvPicPr/>
                   </pic:nvPicPr>
                   <pic:blipFill>
-                    <a:blip r:embed="rId16" cstate="print"/>
+                    <a:blip r:embed="rId17" cstate="print"/>
                     <a:stretch>
                       <a:fillRect/>
                     </a:stretch>
@@ -1716,8 +1923,8 @@
       <w:pPr>
         <w:pStyle w:val="Caption"/>
       </w:pPr>
-      <w:bookmarkStart w:id="8" w:name="_Ref412931965"/>
-      <w:bookmarkStart w:id="9" w:name="_Ref412931960"/>
+      <w:bookmarkStart w:id="9" w:name="_Ref412931965"/>
+      <w:bookmarkStart w:id="10" w:name="_Ref412931960"/>
       <w:r>
         <w:t xml:space="preserve">Figure </w:t>
       </w:r>
@@ -1726,14 +1933,14 @@
           <w:rPr>
             <w:noProof/>
           </w:rPr>
-          <w:t>7</w:t>
+          <w:t>8</w:t>
         </w:r>
       </w:fldSimple>
-      <w:bookmarkEnd w:id="8"/>
+      <w:bookmarkEnd w:id="9"/>
       <w:r>
         <w:t xml:space="preserve"> – Modified Main Page Menu Bar</w:t>
       </w:r>
-      <w:bookmarkEnd w:id="9"/>
+      <w:bookmarkEnd w:id="10"/>
     </w:p>
     <w:p/>
     <w:p>
@@ -1816,67 +2023,19 @@
         <w:t>immediately</w:t>
       </w:r>
       <w:r>
-        <w:t xml:space="preserve"> before “Logout.”</w:t>
-      </w:r>
-    </w:p>
-    <w:p/>
-    <w:p>
-      <w:pPr>
-        <w:pStyle w:val="Heading1"/>
-      </w:pPr>
-      <w:r>
-        <w:t>To-Do Item Due Date</w:t>
-      </w:r>
-    </w:p>
-    <w:p/>
-    <w:p>
-      <w:pPr>
-        <w:ind w:firstLine="360"/>
-      </w:pPr>
-      <w:r>
-        <w:t>Our application combines calendar appointments (which we describe as synchronous events) with to-do items (which we describe as asynchronous tasks that are not associated with a specific time)</w:t>
-      </w:r>
-      <w:r>
-        <w:t xml:space="preserve">.   The intent behind the to-do list was that the user could </w:t>
-      </w:r>
-      <w:r>
-        <w:t>complete</w:t>
-      </w:r>
-      <w:r>
-        <w:t xml:space="preserve"> the task at his/her convenience.  </w:t>
-      </w:r>
-      <w:r>
-        <w:t>As such</w:t>
-      </w:r>
-      <w:r>
-        <w:t xml:space="preserve">, in </w:t>
-      </w:r>
-      <w:r>
-        <w:t>the</w:t>
-      </w:r>
-      <w:r>
-        <w:t xml:space="preserve"> original </w:t>
-      </w:r>
-      <w:r>
-        <w:t xml:space="preserve">form </w:t>
-      </w:r>
-      <w:r>
-        <w:t xml:space="preserve">to create a </w:t>
-      </w:r>
-      <w:r>
-        <w:t xml:space="preserve">to-do task </w:t>
-      </w:r>
-      <w:r>
-        <w:t>as</w:t>
-      </w:r>
-      <w:r>
-        <w:t xml:space="preserve"> shown in </w:t>
+        <w:t xml:space="preserve"> before “Logout</w:t>
+      </w:r>
+      <w:r>
+        <w:t>”</w:t>
+      </w:r>
+      <w:r>
+        <w:t xml:space="preserve"> as shown in </w:t>
       </w:r>
       <w:r>
         <w:fldChar w:fldCharType="begin"/>
       </w:r>
       <w:r>
-        <w:instrText xml:space="preserve"> REF  _Ref412929573 \* Lower \h </w:instrText>
+        <w:instrText xml:space="preserve"> REF  _Ref412931965 \* Lower \h </w:instrText>
       </w:r>
       <w:r>
         <w:fldChar w:fldCharType="separate"/>
@@ -1889,6 +2048,84 @@
           <w:noProof/>
         </w:rPr>
         <w:t>8</w:t>
+      </w:r>
+      <w:r>
+        <w:fldChar w:fldCharType="end"/>
+      </w:r>
+      <w:r>
+        <w:t>.</w:t>
+      </w:r>
+    </w:p>
+    <w:p/>
+    <w:p>
+      <w:pPr>
+        <w:pStyle w:val="Heading1"/>
+      </w:pPr>
+      <w:r>
+        <w:t>To-Do Item Due Date</w:t>
+      </w:r>
+    </w:p>
+    <w:p/>
+    <w:p>
+      <w:pPr>
+        <w:ind w:firstLine="360"/>
+      </w:pPr>
+      <w:r>
+        <w:t>Our application combines calendar appointments (which we describe as synchronous events) with to-do items (which we describe as asynchronous tasks that are not associated with a specific time)</w:t>
+      </w:r>
+      <w:r>
+        <w:t xml:space="preserve">.   The intent behind the to-do list was that the user could </w:t>
+      </w:r>
+      <w:r>
+        <w:t>complete</w:t>
+      </w:r>
+      <w:r>
+        <w:t xml:space="preserve"> the task at his/her convenience.  </w:t>
+      </w:r>
+      <w:r>
+        <w:t>As such</w:t>
+      </w:r>
+      <w:r>
+        <w:t xml:space="preserve">, in </w:t>
+      </w:r>
+      <w:r>
+        <w:t>the</w:t>
+      </w:r>
+      <w:r>
+        <w:t xml:space="preserve"> original </w:t>
+      </w:r>
+      <w:r>
+        <w:t xml:space="preserve">form </w:t>
+      </w:r>
+      <w:r>
+        <w:t xml:space="preserve">to create a </w:t>
+      </w:r>
+      <w:r>
+        <w:t xml:space="preserve">to-do task </w:t>
+      </w:r>
+      <w:r>
+        <w:t>as</w:t>
+      </w:r>
+      <w:r>
+        <w:t xml:space="preserve"> shown in </w:t>
+      </w:r>
+      <w:r>
+        <w:fldChar w:fldCharType="begin"/>
+      </w:r>
+      <w:r>
+        <w:instrText xml:space="preserve"> REF  _Ref412929573 \* Lower \h </w:instrText>
+      </w:r>
+      <w:r>
+        <w:fldChar w:fldCharType="separate"/>
+      </w:r>
+      <w:r>
+        <w:t xml:space="preserve">figure </w:t>
+      </w:r>
+      <w:r>
+        <w:rPr>
+          <w:noProof/>
+        </w:rPr>
+        <w:t>9</w:t>
       </w:r>
       <w:r>
         <w:fldChar w:fldCharType="end"/>
@@ -1920,7 +2157,7 @@
         </w:rPr>
         <w:drawing>
           <wp:inline distT="0" distB="0" distL="0" distR="0">
-            <wp:extent cx="2158349" cy="1613139"/>
+            <wp:extent cx="1981259" cy="1480782"/>
             <wp:effectExtent l="19050" t="0" r="0" b="0"/>
             <wp:docPr id="17" name="Picture 16" descr="Original Task Creation Form.png"/>
             <wp:cNvGraphicFramePr>
@@ -1934,7 +2171,7 @@
                     <pic:cNvPicPr/>
                   </pic:nvPicPr>
                   <pic:blipFill>
-                    <a:blip r:embed="rId17" cstate="print"/>
+                    <a:blip r:embed="rId18" cstate="print"/>
                     <a:stretch>
                       <a:fillRect/>
                     </a:stretch>
@@ -1942,7 +2179,7 @@
                   <pic:spPr>
                     <a:xfrm>
                       <a:off x="0" y="0"/>
-                      <a:ext cx="2161570" cy="1615546"/>
+                      <a:ext cx="1987547" cy="1485482"/>
                     </a:xfrm>
                     <a:prstGeom prst="rect">
                       <a:avLst/>
@@ -1960,7 +2197,7 @@
       <w:pPr>
         <w:pStyle w:val="Caption"/>
       </w:pPr>
-      <w:bookmarkStart w:id="10" w:name="_Ref412929573"/>
+      <w:bookmarkStart w:id="11" w:name="_Ref412929573"/>
       <w:r>
         <w:t xml:space="preserve">Figure </w:t>
       </w:r>
@@ -1969,10 +2206,10 @@
           <w:rPr>
             <w:noProof/>
           </w:rPr>
-          <w:t>8</w:t>
+          <w:t>9</w:t>
         </w:r>
       </w:fldSimple>
-      <w:bookmarkEnd w:id="10"/>
+      <w:bookmarkEnd w:id="11"/>
       <w:r>
         <w:t xml:space="preserve"> – Original To-Do Task Creation Form</w:t>
       </w:r>
@@ -2005,7 +2242,7 @@
         <w:rPr>
           <w:noProof/>
         </w:rPr>
-        <w:t>9</w:t>
+        <w:t>10</w:t>
       </w:r>
       <w:r>
         <w:fldChar w:fldCharType="end"/>
@@ -2049,8 +2286,8 @@
         </w:rPr>
         <w:drawing>
           <wp:inline distT="0" distB="0" distL="0" distR="0">
-            <wp:extent cx="2162574" cy="1785668"/>
-            <wp:effectExtent l="19050" t="0" r="9126" b="0"/>
+            <wp:extent cx="1869744" cy="1543875"/>
+            <wp:effectExtent l="19050" t="0" r="0" b="0"/>
             <wp:docPr id="7" name="Picture 6" descr="Modified Task Creation Form.png"/>
             <wp:cNvGraphicFramePr>
               <a:graphicFrameLocks xmlns:a="http://schemas.openxmlformats.org/drawingml/2006/main" noChangeAspect="1"/>
@@ -2063,7 +2300,7 @@
                     <pic:cNvPicPr/>
                   </pic:nvPicPr>
                   <pic:blipFill>
-                    <a:blip r:embed="rId18" cstate="print"/>
+                    <a:blip r:embed="rId19" cstate="print"/>
                     <a:stretch>
                       <a:fillRect/>
                     </a:stretch>
@@ -2071,7 +2308,7 @@
                   <pic:spPr>
                     <a:xfrm>
                       <a:off x="0" y="0"/>
-                      <a:ext cx="2168246" cy="1790352"/>
+                      <a:ext cx="1877590" cy="1550353"/>
                     </a:xfrm>
                     <a:prstGeom prst="rect">
                       <a:avLst/>
@@ -2089,7 +2326,7 @@
       <w:pPr>
         <w:pStyle w:val="Caption"/>
       </w:pPr>
-      <w:bookmarkStart w:id="11" w:name="_Ref412929769"/>
+      <w:bookmarkStart w:id="12" w:name="_Ref412929769"/>
       <w:r>
         <w:t xml:space="preserve">Figure </w:t>
       </w:r>
@@ -2098,10 +2335,10 @@
           <w:rPr>
             <w:noProof/>
           </w:rPr>
-          <w:t>9</w:t>
+          <w:t>10</w:t>
         </w:r>
       </w:fldSimple>
-      <w:bookmarkEnd w:id="11"/>
+      <w:bookmarkEnd w:id="12"/>
       <w:r>
         <w:t xml:space="preserve"> – Modified To-Do Task Creation Form</w:t>
       </w:r>
@@ -2142,7 +2379,7 @@
         <w:rPr>
           <w:noProof/>
         </w:rPr>
-        <w:t>10</w:t>
+        <w:t>11</w:t>
       </w:r>
       <w:r>
         <w:fldChar w:fldCharType="end"/>
@@ -2162,9 +2399,9 @@
         </w:rPr>
         <w:drawing>
           <wp:inline distT="0" distB="0" distL="0" distR="0">
-            <wp:extent cx="2254990" cy="3476445"/>
+            <wp:extent cx="1562353" cy="2408629"/>
             <wp:effectExtent l="19050" t="0" r="0" b="0"/>
-            <wp:docPr id="6" name="Picture 5" descr="Modified Task Inlay List.png"/>
+            <wp:docPr id="15" name="Picture 5" descr="Modified Task Inlay List.png"/>
             <wp:cNvGraphicFramePr>
               <a:graphicFrameLocks xmlns:a="http://schemas.openxmlformats.org/drawingml/2006/main" noChangeAspect="1"/>
             </wp:cNvGraphicFramePr>
@@ -2176,7 +2413,7 @@
                     <pic:cNvPicPr/>
                   </pic:nvPicPr>
                   <pic:blipFill>
-                    <a:blip r:embed="rId19" cstate="print"/>
+                    <a:blip r:embed="rId20" cstate="print"/>
                     <a:stretch>
                       <a:fillRect/>
                     </a:stretch>
@@ -2184,7 +2421,7 @@
                   <pic:spPr>
                     <a:xfrm>
                       <a:off x="0" y="0"/>
-                      <a:ext cx="2256783" cy="3479209"/>
+                      <a:ext cx="1564986" cy="2412688"/>
                     </a:xfrm>
                     <a:prstGeom prst="rect">
                       <a:avLst/>
@@ -2206,7 +2443,7 @@
       <w:pPr>
         <w:pStyle w:val="Caption"/>
       </w:pPr>
-      <w:bookmarkStart w:id="12" w:name="_Ref412930395"/>
+      <w:bookmarkStart w:id="13" w:name="_Ref412930395"/>
       <w:r>
         <w:t xml:space="preserve">Figure </w:t>
       </w:r>
@@ -2215,18 +2452,12 @@
           <w:rPr>
             <w:noProof/>
           </w:rPr>
-          <w:t>10</w:t>
+          <w:t>11</w:t>
         </w:r>
       </w:fldSimple>
-      <w:bookmarkEnd w:id="12"/>
-      <w:r>
-        <w:t xml:space="preserve"> – Modified To-Do List with</w:t>
-      </w:r>
-      <w:r>
-        <w:t xml:space="preserve"> Added</w:t>
-      </w:r>
-      <w:r>
-        <w:t xml:space="preserve"> Due Date Field</w:t>
+      <w:bookmarkEnd w:id="13"/>
+      <w:r>
+        <w:t xml:space="preserve"> – Modified To-Do List with Added Due Date Field</w:t>
       </w:r>
     </w:p>
     <w:p/>
@@ -2236,14 +2467,7 @@
         <w:pStyle w:val="Heading1"/>
       </w:pPr>
       <w:r>
-        <w:lastRenderedPageBreak/>
-        <w:t xml:space="preserve">Skipping the Setting of a </w:t>
-      </w:r>
-      <w:r>
-        <w:t>To-Do Item</w:t>
-      </w:r>
-      <w:r>
-        <w:t>’s Completion Time</w:t>
+        <w:t>Skipping the Setting of a To-Do Item’s Completion Time</w:t>
       </w:r>
     </w:p>
     <w:p/>
@@ -2252,43 +2476,7 @@
         <w:ind w:firstLine="360"/>
       </w:pPr>
       <w:r>
-        <w:t>In our mental model</w:t>
-      </w:r>
-      <w:r>
-        <w:t xml:space="preserve"> for the to-do list</w:t>
-      </w:r>
-      <w:r>
-        <w:t xml:space="preserve">, we </w:t>
-      </w:r>
-      <w:r>
-        <w:t xml:space="preserve">had </w:t>
-      </w:r>
-      <w:r>
-        <w:t>expected</w:t>
-      </w:r>
-      <w:r>
-        <w:t xml:space="preserve"> that a user </w:t>
-      </w:r>
-      <w:r>
-        <w:t>would want to specify a task completion time in the vast majority of cases</w:t>
-      </w:r>
-      <w:r>
-        <w:t xml:space="preserve">.  As </w:t>
-      </w:r>
-      <w:r>
-        <w:t xml:space="preserve">such, when we designed the menu for completing a task, we did not prominently </w:t>
-      </w:r>
-      <w:r>
-        <w:t>display the feature</w:t>
-      </w:r>
-      <w:r>
-        <w:t xml:space="preserve"> to bypass specifying </w:t>
-      </w:r>
-      <w:r>
-        <w:t>a</w:t>
-      </w:r>
-      <w:r>
-        <w:t xml:space="preserve"> task completion time.  </w:t>
+        <w:t xml:space="preserve">In our mental model for the to-do list, we had expected that a user would want to specify a task completion time in the vast majority of cases.  As such, when we designed the menu for completing a task, we did not prominently display the feature to bypass specifying a task completion time.  </w:t>
       </w:r>
     </w:p>
     <w:p>
@@ -2311,81 +2499,6 @@
       </w:r>
       <w:r>
         <w:t xml:space="preserve">Figure </w:t>
-      </w:r>
-      <w:r>
-        <w:rPr>
-          <w:noProof/>
-        </w:rPr>
-        <w:t>11</w:t>
-      </w:r>
-      <w:r>
-        <w:fldChar w:fldCharType="end"/>
-      </w:r>
-      <w:r>
-        <w:t xml:space="preserve"> is </w:t>
-      </w:r>
-      <w:r>
-        <w:t>the site’s</w:t>
-      </w:r>
-      <w:r>
-        <w:t xml:space="preserve"> original menu for specifying a task’s completion time; for a user to bypass this menu, they </w:t>
-      </w:r>
-      <w:r>
-        <w:t xml:space="preserve">would need to </w:t>
-      </w:r>
-      <w:r>
-        <w:t>click the “X” in the top right corner.  Admittedly, this process is not optimally intuitive.</w:t>
-      </w:r>
-    </w:p>
-    <w:p/>
-    <w:p>
-      <w:pPr>
-        <w:ind w:firstLine="360"/>
-      </w:pPr>
-      <w:r>
-        <w:t xml:space="preserve">During the usability test, the user showed little interest in specifying a task completion time </w:t>
-      </w:r>
-      <w:r>
-        <w:t>to the point of being somewhat</w:t>
-      </w:r>
-      <w:r>
-        <w:t xml:space="preserve"> confused by the process.  In her mental model, this feature did not provide much utility, and she quickly wanted to bypass th</w:t>
-      </w:r>
-      <w:r>
-        <w:t>e associated</w:t>
-      </w:r>
-      <w:r>
-        <w:t xml:space="preserve"> </w:t>
-      </w:r>
-      <w:r>
-        <w:t>m</w:t>
-      </w:r>
-      <w:r>
-        <w:t>enu</w:t>
-      </w:r>
-      <w:r>
-        <w:t xml:space="preserve">.  To address her feedback, we </w:t>
-      </w:r>
-      <w:r>
-        <w:t>added the “Skip” button</w:t>
-      </w:r>
-      <w:r>
-        <w:t xml:space="preserve"> to</w:t>
-      </w:r>
-      <w:r>
-        <w:t xml:space="preserve"> the task completion form as shown in </w:t>
-      </w:r>
-      <w:r>
-        <w:fldChar w:fldCharType="begin"/>
-      </w:r>
-      <w:r>
-        <w:instrText xml:space="preserve"> REF  _Ref412929165 \* Lower \h </w:instrText>
-      </w:r>
-      <w:r>
-        <w:fldChar w:fldCharType="separate"/>
-      </w:r>
-      <w:r>
-        <w:t xml:space="preserve">figure </w:t>
       </w:r>
       <w:r>
         <w:rPr>
@@ -2397,9 +2510,72 @@
         <w:fldChar w:fldCharType="end"/>
       </w:r>
       <w:r>
+        <w:t xml:space="preserve"> is the site’s original menu for specifying a task’s completion time; for a user to bypass this menu, they would need to click the “X” in the top right corner.  Admittedly, this process is not optimally intuitive.</w:t>
+      </w:r>
+    </w:p>
+    <w:p/>
+    <w:p>
+      <w:pPr>
+        <w:ind w:firstLine="360"/>
+      </w:pPr>
+      <w:r>
+        <w:t xml:space="preserve">During the usability test, the user showed little interest in specifying a task completion time </w:t>
+      </w:r>
+      <w:r>
+        <w:t>to the point of being somewhat</w:t>
+      </w:r>
+      <w:r>
+        <w:t xml:space="preserve"> confused by the process.  In her mental model, this feature did not provide much utility, and she quickly wanted to bypass th</w:t>
+      </w:r>
+      <w:r>
+        <w:t>e associated</w:t>
+      </w:r>
+      <w:r>
         <w:t xml:space="preserve"> </w:t>
       </w:r>
       <w:r>
+        <w:t>m</w:t>
+      </w:r>
+      <w:r>
+        <w:t>enu</w:t>
+      </w:r>
+      <w:r>
+        <w:t xml:space="preserve">.  To address her feedback, we </w:t>
+      </w:r>
+      <w:r>
+        <w:t>added the “Skip” button</w:t>
+      </w:r>
+      <w:r>
+        <w:t xml:space="preserve"> to</w:t>
+      </w:r>
+      <w:r>
+        <w:t xml:space="preserve"> the task completion form as shown in </w:t>
+      </w:r>
+      <w:r>
+        <w:fldChar w:fldCharType="begin"/>
+      </w:r>
+      <w:r>
+        <w:instrText xml:space="preserve"> REF  _Ref412929165 \* Lower \h </w:instrText>
+      </w:r>
+      <w:r>
+        <w:fldChar w:fldCharType="separate"/>
+      </w:r>
+      <w:r>
+        <w:t xml:space="preserve">figure </w:t>
+      </w:r>
+      <w:r>
+        <w:rPr>
+          <w:noProof/>
+        </w:rPr>
+        <w:t>13</w:t>
+      </w:r>
+      <w:r>
+        <w:fldChar w:fldCharType="end"/>
+      </w:r>
+      <w:r>
+        <w:t xml:space="preserve"> </w:t>
+      </w:r>
+      <w:r>
         <w:t xml:space="preserve">to more prominently feature the ability to </w:t>
       </w:r>
       <w:r>
@@ -2421,71 +2597,7 @@
         <w:t>button’s text was modified to “Set Completion Time”, which we believe more completely describes its functionality.</w:t>
       </w:r>
     </w:p>
-    <w:p>
-      <w:pPr>
-        <w:jc w:val="center"/>
-      </w:pPr>
-    </w:p>
-    <w:p>
-      <w:pPr>
-        <w:jc w:val="center"/>
-      </w:pPr>
-    </w:p>
-    <w:p>
-      <w:pPr>
-        <w:jc w:val="center"/>
-      </w:pPr>
-    </w:p>
-    <w:p>
-      <w:pPr>
-        <w:jc w:val="center"/>
-      </w:pPr>
-    </w:p>
-    <w:p>
-      <w:pPr>
-        <w:jc w:val="center"/>
-      </w:pPr>
-    </w:p>
-    <w:p>
-      <w:pPr>
-        <w:jc w:val="center"/>
-      </w:pPr>
-    </w:p>
-    <w:p>
-      <w:pPr>
-        <w:jc w:val="center"/>
-      </w:pPr>
-    </w:p>
-    <w:p>
-      <w:pPr>
-        <w:jc w:val="center"/>
-      </w:pPr>
-    </w:p>
-    <w:p>
-      <w:pPr>
-        <w:jc w:val="center"/>
-      </w:pPr>
-    </w:p>
-    <w:p>
-      <w:pPr>
-        <w:jc w:val="center"/>
-      </w:pPr>
-    </w:p>
-    <w:p>
-      <w:pPr>
-        <w:jc w:val="center"/>
-      </w:pPr>
-    </w:p>
-    <w:p>
-      <w:pPr>
-        <w:jc w:val="center"/>
-      </w:pPr>
-    </w:p>
-    <w:p>
-      <w:pPr>
-        <w:jc w:val="center"/>
-      </w:pPr>
-    </w:p>
+    <w:p/>
     <w:p>
       <w:pPr>
         <w:jc w:val="center"/>
@@ -2510,7 +2622,7 @@
                     <pic:cNvPicPr/>
                   </pic:nvPicPr>
                   <pic:blipFill>
-                    <a:blip r:embed="rId20" cstate="print"/>
+                    <a:blip r:embed="rId21" cstate="print"/>
                     <a:stretch>
                       <a:fillRect/>
                     </a:stretch>
@@ -2536,7 +2648,7 @@
       <w:pPr>
         <w:pStyle w:val="Caption"/>
       </w:pPr>
-      <w:bookmarkStart w:id="13" w:name="_Ref412926406"/>
+      <w:bookmarkStart w:id="14" w:name="_Ref412926406"/>
       <w:r>
         <w:t xml:space="preserve">Figure </w:t>
       </w:r>
@@ -2545,10 +2657,10 @@
           <w:rPr>
             <w:noProof/>
           </w:rPr>
-          <w:t>11</w:t>
+          <w:t>12</w:t>
         </w:r>
       </w:fldSimple>
-      <w:bookmarkEnd w:id="13"/>
+      <w:bookmarkEnd w:id="14"/>
       <w:r>
         <w:t xml:space="preserve"> – Original </w:t>
       </w:r>
@@ -2575,15 +2687,6 @@
       </w:r>
     </w:p>
     <w:p/>
-    <w:p/>
-    <w:p/>
-    <w:p/>
-    <w:p/>
-    <w:p>
-      <w:r>
-        <w:tab/>
-      </w:r>
-    </w:p>
     <w:p/>
     <w:p>
       <w:pPr>
@@ -2593,7 +2696,6 @@
         <w:rPr>
           <w:noProof/>
         </w:rPr>
-        <w:lastRenderedPageBreak/>
         <w:drawing>
           <wp:inline distT="0" distB="0" distL="0" distR="0">
             <wp:extent cx="2408734" cy="1949570"/>
@@ -2610,7 +2712,7 @@
                     <pic:cNvPicPr/>
                   </pic:nvPicPr>
                   <pic:blipFill>
-                    <a:blip r:embed="rId21" cstate="print"/>
+                    <a:blip r:embed="rId22" cstate="print"/>
                     <a:stretch>
                       <a:fillRect/>
                     </a:stretch>
@@ -2636,7 +2738,7 @@
       <w:pPr>
         <w:pStyle w:val="Caption"/>
       </w:pPr>
-      <w:bookmarkStart w:id="14" w:name="_Ref412929165"/>
+      <w:bookmarkStart w:id="15" w:name="_Ref412929165"/>
       <w:r>
         <w:t xml:space="preserve">Figure </w:t>
       </w:r>
@@ -2645,10 +2747,10 @@
           <w:rPr>
             <w:noProof/>
           </w:rPr>
-          <w:t>12</w:t>
+          <w:t>13</w:t>
         </w:r>
       </w:fldSimple>
-      <w:bookmarkEnd w:id="14"/>
+      <w:bookmarkEnd w:id="15"/>
       <w:r>
         <w:t xml:space="preserve"> – Modif</w:t>
       </w:r>
@@ -2845,7 +2947,7 @@
             <w:rPr>
               <w:noProof/>
             </w:rPr>
-            <w:t>3</w:t>
+            <w:t>5</w:t>
           </w:r>
           <w:r>
             <w:rPr>
@@ -5898,7 +6000,7 @@
 </file>
 
 <file path=customXml/itemProps1.xml><?xml version="1.0" encoding="utf-8"?>
-<ds:datastoreItem xmlns:ds="http://schemas.openxmlformats.org/officeDocument/2006/customXml" ds:itemID="{CEDAEC59-FE17-4184-AABB-5B340542772A}">
+<ds:datastoreItem xmlns:ds="http://schemas.openxmlformats.org/officeDocument/2006/customXml" ds:itemID="{2210E2FE-ACDD-4732-8CAE-98E669002318}">
   <ds:schemaRefs>
     <ds:schemaRef ds:uri="http://schemas.openxmlformats.org/officeDocument/2006/bibliography"/>
   </ds:schemaRefs>

</xml_diff>

<commit_message>
More improvements to the assignment #2 usability report.
</commit_message>
<xml_diff>
--- a/Assignment #2 - Usability Test Report/CS235 - Assignment #2 - Usability Test Report.docx
+++ b/Assignment #2 - Usability Test Report/CS235 - Assignment #2 - Usability Test Report.docx
@@ -359,13 +359,10 @@
         <w:t>have detailed in the subsequent sections</w:t>
       </w:r>
       <w:r>
-        <w:t>,</w:t>
-      </w:r>
-      <w:r>
-        <w:t xml:space="preserve"> including </w:t>
-      </w:r>
-      <w:r>
-        <w:t xml:space="preserve">in this report </w:t>
+        <w:t>.  This report includes</w:t>
+      </w:r>
+      <w:r>
+        <w:t xml:space="preserve"> </w:t>
       </w:r>
       <w:r>
         <w:t xml:space="preserve">both </w:t>
@@ -419,13 +416,13 @@
         <w:t>by using a site’s search box</w:t>
       </w:r>
       <w:r>
-        <w:t xml:space="preserve"> while others are link </w:t>
+        <w:t xml:space="preserve"> while others are </w:t>
       </w:r>
       <w:r>
         <w:t>“</w:t>
       </w:r>
       <w:r>
-        <w:t>dominant</w:t>
+        <w:t>link dominant</w:t>
       </w:r>
       <w:r>
         <w:t>”</w:t>
@@ -1438,27 +1435,28 @@
         <w:t xml:space="preserve"> shows our modified form to </w:t>
       </w:r>
       <w:r>
+        <w:t xml:space="preserve">create </w:t>
+      </w:r>
+      <w:r>
         <w:t>c</w:t>
       </w:r>
       <w:r>
         <w:t>alendar appointment</w:t>
       </w:r>
       <w:r>
-        <w:t xml:space="preserve"> creation form; th</w:t>
-      </w:r>
-      <w:r>
-        <w:t xml:space="preserve">is </w:t>
-      </w:r>
-      <w:proofErr w:type="spellStart"/>
-      <w:r>
-        <w:t>is</w:t>
-      </w:r>
-      <w:proofErr w:type="spellEnd"/>
-      <w:r>
-        <w:t xml:space="preserve"> cont</w:t>
-      </w:r>
-      <w:r>
-        <w:t xml:space="preserve">rasted with </w:t>
+        <w:t>; th</w:t>
+      </w:r>
+      <w:r>
+        <w:t>is is cont</w:t>
+      </w:r>
+      <w:r>
+        <w:t xml:space="preserve">rasted </w:t>
+      </w:r>
+      <w:r>
+        <w:t>with our original appointment creation form in</w:t>
+      </w:r>
+      <w:r>
+        <w:t xml:space="preserve"> </w:t>
       </w:r>
       <w:r>
         <w:fldChar w:fldCharType="begin"/>
@@ -1482,7 +1480,10 @@
         <w:fldChar w:fldCharType="end"/>
       </w:r>
       <w:r>
-        <w:t xml:space="preserve"> which does not have </w:t>
+        <w:t>, which did</w:t>
+      </w:r>
+      <w:r>
+        <w:t xml:space="preserve"> not have </w:t>
       </w:r>
       <w:r>
         <w:t xml:space="preserve">a </w:t>
@@ -1598,10 +1599,28 @@
         <w:ind w:firstLine="360"/>
       </w:pPr>
       <w:r>
-        <w:t>Concerning the menu bar at the top of the main page, we received two primary pieces of feedback from both the tester as well as the class as whole.</w:t>
-      </w:r>
-      <w:r>
-        <w:t xml:space="preserve">  First, the tester found the original menu bar button descriptions </w:t>
+        <w:t>Concerning the menu bar at the top of the main page, we received two primary pieces of feedback from the tester as well as the class as</w:t>
+      </w:r>
+      <w:r>
+        <w:t xml:space="preserve"> a</w:t>
+      </w:r>
+      <w:r>
+        <w:t xml:space="preserve"> whole.</w:t>
+      </w:r>
+      <w:r>
+        <w:t xml:space="preserve"> </w:t>
+      </w:r>
+      <w:r>
+        <w:t xml:space="preserve"> </w:t>
+      </w:r>
+      <w:r>
+        <w:t xml:space="preserve">First, the tester found the original menu bar button </w:t>
+      </w:r>
+      <w:r>
+        <w:t>text</w:t>
+      </w:r>
+      <w:r>
+        <w:t xml:space="preserve"> </w:t>
       </w:r>
       <w:r>
         <w:t xml:space="preserve">(shown in </w:t>
@@ -2387,6 +2406,15 @@
       <w:r>
         <w:t>.</w:t>
       </w:r>
+      <w:r>
+        <w:t xml:space="preserve">  The original to-do list was identical to this fi</w:t>
+      </w:r>
+      <w:r>
+        <w:t>gure with exception of the new</w:t>
+      </w:r>
+      <w:r>
+        <w:t xml:space="preserve"> “Due Date” field.</w:t>
+      </w:r>
     </w:p>
     <w:p/>
     <w:p>
@@ -2461,7 +2489,6 @@
       </w:r>
     </w:p>
     <w:p/>
-    <w:p/>
     <w:p>
       <w:pPr>
         <w:pStyle w:val="Heading1"/>
@@ -2588,7 +2615,13 @@
         <w:t xml:space="preserve"> the “Finish” button’s text should be modified since </w:t>
       </w:r>
       <w:r>
-        <w:t>“Finish” would not make sense when juxtaposed with “Skip”</w:t>
+        <w:t>“Finish” would not make</w:t>
+      </w:r>
+      <w:r>
+        <w:t xml:space="preserve"> logical</w:t>
+      </w:r>
+      <w:r>
+        <w:t xml:space="preserve"> sense when juxtaposed with “Skip”</w:t>
       </w:r>
       <w:r>
         <w:t xml:space="preserve">.  As such, the “Finish” </w:t>
@@ -2608,8 +2641,8 @@
         </w:rPr>
         <w:drawing>
           <wp:inline distT="0" distB="0" distL="0" distR="0">
-            <wp:extent cx="2224345" cy="1799756"/>
-            <wp:effectExtent l="19050" t="0" r="4505" b="0"/>
+            <wp:extent cx="2226506" cy="1801505"/>
+            <wp:effectExtent l="19050" t="0" r="2344" b="0"/>
             <wp:docPr id="16" name="Picture 14" descr="Original Task Completion Time Form.png"/>
             <wp:cNvGraphicFramePr>
               <a:graphicFrameLocks xmlns:a="http://schemas.openxmlformats.org/drawingml/2006/main" noChangeAspect="1"/>
@@ -2630,7 +2663,7 @@
                   <pic:spPr>
                     <a:xfrm>
                       <a:off x="0" y="0"/>
-                      <a:ext cx="2226792" cy="1801736"/>
+                      <a:ext cx="2231749" cy="1805747"/>
                     </a:xfrm>
                     <a:prstGeom prst="rect">
                       <a:avLst/>
@@ -2698,8 +2731,8 @@
         </w:rPr>
         <w:drawing>
           <wp:inline distT="0" distB="0" distL="0" distR="0">
-            <wp:extent cx="2408734" cy="1949570"/>
-            <wp:effectExtent l="19050" t="0" r="0" b="0"/>
+            <wp:extent cx="2283785" cy="1848440"/>
+            <wp:effectExtent l="19050" t="0" r="2215" b="0"/>
             <wp:docPr id="8" name="Picture 7" descr="Modified Task Completion Time Menu.png"/>
             <wp:cNvGraphicFramePr>
               <a:graphicFrameLocks xmlns:a="http://schemas.openxmlformats.org/drawingml/2006/main" noChangeAspect="1"/>
@@ -2720,7 +2753,7 @@
                   <pic:spPr>
                     <a:xfrm>
                       <a:off x="0" y="0"/>
-                      <a:ext cx="2414364" cy="1954127"/>
+                      <a:ext cx="2287681" cy="1851594"/>
                     </a:xfrm>
                     <a:prstGeom prst="rect">
                       <a:avLst/>
@@ -2947,7 +2980,7 @@
             <w:rPr>
               <w:noProof/>
             </w:rPr>
-            <w:t>5</w:t>
+            <w:t>2</w:t>
           </w:r>
           <w:r>
             <w:rPr>
@@ -6000,7 +6033,7 @@
 </file>
 
 <file path=customXml/itemProps1.xml><?xml version="1.0" encoding="utf-8"?>
-<ds:datastoreItem xmlns:ds="http://schemas.openxmlformats.org/officeDocument/2006/customXml" ds:itemID="{2210E2FE-ACDD-4732-8CAE-98E669002318}">
+<ds:datastoreItem xmlns:ds="http://schemas.openxmlformats.org/officeDocument/2006/customXml" ds:itemID="{6317B680-E8AE-44BC-9D3A-DA775A009067}">
   <ds:schemaRefs>
     <ds:schemaRef ds:uri="http://schemas.openxmlformats.org/officeDocument/2006/bibliography"/>
   </ds:schemaRefs>

</xml_diff>

<commit_message>
Changing the width of one of the red boxes in an image as it looked too wide before.
</commit_message>
<xml_diff>
--- a/Assignment #2 - Usability Test Report/CS235 - Assignment #2 - Usability Test Report.docx
+++ b/Assignment #2 - Usability Test Report/CS235 - Assignment #2 - Usability Test Report.docx
@@ -1227,7 +1227,7 @@
           <w:noProof/>
         </w:rPr>
         <w:pict>
-          <v:rect id="_x0000_s1027" style="position:absolute;left:0;text-align:left;margin-left:206pt;margin-top:37.8pt;width:124.55pt;height:35.05pt;z-index:251660288" filled="f" strokecolor="red" strokeweight="2.5pt"/>
+          <v:rect id="_x0000_s1027" style="position:absolute;left:0;text-align:left;margin-left:206pt;margin-top:37.8pt;width:124.55pt;height:35.05pt;z-index:251660288" filled="f" strokecolor="red" strokeweight="1.5pt"/>
         </w:pict>
       </w:r>
       <w:r>
@@ -2980,7 +2980,7 @@
             <w:rPr>
               <w:noProof/>
             </w:rPr>
-            <w:t>2</w:t>
+            <w:t>3</w:t>
           </w:r>
           <w:r>
             <w:rPr>
@@ -6033,7 +6033,7 @@
 </file>
 
 <file path=customXml/itemProps1.xml><?xml version="1.0" encoding="utf-8"?>
-<ds:datastoreItem xmlns:ds="http://schemas.openxmlformats.org/officeDocument/2006/customXml" ds:itemID="{6317B680-E8AE-44BC-9D3A-DA775A009067}">
+<ds:datastoreItem xmlns:ds="http://schemas.openxmlformats.org/officeDocument/2006/customXml" ds:itemID="{250E21FC-A6AB-4F3F-A306-CBCB76535CAB}">
   <ds:schemaRefs>
     <ds:schemaRef ds:uri="http://schemas.openxmlformats.org/officeDocument/2006/bibliography"/>
   </ds:schemaRefs>

</xml_diff>